<commit_message>
Added Domain Model to RAD file
</commit_message>
<xml_diff>
--- a/Iteration_1/RAD.docx
+++ b/Iteration_1/RAD.docx
@@ -104,6 +104,7 @@
           <w:bCs w:val="false"/>
           <w:lang w:val="tr-TR" w:eastAsia="ko-KR"/>
         </w:rPr>
+        <w:tab/>
         <w:t xml:space="preserve">-Yigit Tuncer </w:t>
       </w:r>
       <w:r>
@@ -131,6 +132,7 @@
           <w:bCs w:val="false"/>
           <w:lang w:val="tr-TR" w:eastAsia="ko-KR"/>
         </w:rPr>
+        <w:tab/>
         <w:t xml:space="preserve">-Hasan Pekedis </w:t>
       </w:r>
       <w:r>
@@ -158,6 +160,7 @@
           <w:bCs w:val="false"/>
           <w:lang w:val="tr-TR" w:eastAsia="ko-KR"/>
         </w:rPr>
+        <w:tab/>
         <w:t xml:space="preserve">-Ahmet Arda Nalbant </w:t>
       </w:r>
       <w:r>
@@ -185,6 +188,7 @@
           <w:bCs w:val="false"/>
           <w:lang w:val="tr-TR" w:eastAsia="ko-KR"/>
         </w:rPr>
+        <w:tab/>
         <w:t xml:space="preserve">-Hasan </w:t>
       </w:r>
       <w:r>
@@ -228,6 +232,7 @@
           <w:bCs w:val="false"/>
           <w:lang w:val="tr-TR" w:eastAsia="ko-KR"/>
         </w:rPr>
+        <w:tab/>
         <w:t xml:space="preserve">-Umut Bayar </w:t>
       </w:r>
       <w:r>
@@ -255,6 +260,7 @@
           <w:bCs w:val="false"/>
           <w:lang w:val="tr-TR" w:eastAsia="ko-KR"/>
         </w:rPr>
+        <w:tab/>
         <w:t>-Niyazi Ozan Ate</w:t>
       </w:r>
       <w:r>
@@ -298,6 +304,7 @@
           <w:bCs w:val="false"/>
           <w:lang w:val="tr-TR" w:eastAsia="ko-KR"/>
         </w:rPr>
+        <w:tab/>
         <w:t xml:space="preserve">-Mehmet Sina </w:t>
       </w:r>
       <w:r>
@@ -323,7 +330,8 @@
         <w:bidi w:val="0"/>
         <w:jc w:val="start"/>
         <w:rPr>
-          <w:lang w:val="en-US" w:eastAsia="ko-KR"/>
+          <w:b w:val="false"/>
+          <w:bCs w:val="false"/>
         </w:rPr>
       </w:pPr>
       <w:r>
@@ -913,7 +921,7 @@
       <w:pPr>
         <w:pStyle w:val="Normal"/>
         <w:bidi w:val="0"/>
-        <w:jc w:val="center"/>
+        <w:jc w:val="start"/>
         <w:rPr>
           <w:b/>
           <w:bCs/>
@@ -932,23 +940,23 @@
       <w:pPr>
         <w:pStyle w:val="Normal"/>
         <w:bidi w:val="0"/>
-        <w:jc w:val="center"/>
-        <w:rPr>
-          <w:lang w:val="en-US" w:eastAsia="ko-KR"/>
-        </w:rPr>
-      </w:pPr>
-      <w:r>
-        <w:rPr>
-          <w:b/>
-          <w:bCs/>
-        </w:rPr>
-      </w:r>
-    </w:p>
-    <w:p>
-      <w:pPr>
-        <w:pStyle w:val="Normal"/>
-        <w:bidi w:val="0"/>
-        <w:jc w:val="center"/>
+        <w:jc w:val="start"/>
+        <w:rPr>
+          <w:lang w:val="en-US" w:eastAsia="ko-KR"/>
+        </w:rPr>
+      </w:pPr>
+      <w:r>
+        <w:rPr>
+          <w:b/>
+          <w:bCs/>
+        </w:rPr>
+      </w:r>
+    </w:p>
+    <w:p>
+      <w:pPr>
+        <w:pStyle w:val="Normal"/>
+        <w:bidi w:val="0"/>
+        <w:jc w:val="start"/>
         <w:rPr>
           <w:b/>
           <w:bCs/>
@@ -967,23 +975,23 @@
       <w:pPr>
         <w:pStyle w:val="Normal"/>
         <w:bidi w:val="0"/>
-        <w:jc w:val="center"/>
-        <w:rPr>
-          <w:lang w:val="en-US" w:eastAsia="ko-KR"/>
-        </w:rPr>
-      </w:pPr>
-      <w:r>
-        <w:rPr>
-          <w:b/>
-          <w:bCs/>
-        </w:rPr>
-      </w:r>
-    </w:p>
-    <w:p>
-      <w:pPr>
-        <w:pStyle w:val="Normal"/>
-        <w:bidi w:val="0"/>
-        <w:jc w:val="center"/>
+        <w:jc w:val="start"/>
+        <w:rPr>
+          <w:lang w:val="en-US" w:eastAsia="ko-KR"/>
+        </w:rPr>
+      </w:pPr>
+      <w:r>
+        <w:rPr>
+          <w:b/>
+          <w:bCs/>
+        </w:rPr>
+      </w:r>
+    </w:p>
+    <w:p>
+      <w:pPr>
+        <w:pStyle w:val="Normal"/>
+        <w:bidi w:val="0"/>
+        <w:jc w:val="start"/>
         <w:rPr>
           <w:b/>
           <w:bCs/>
@@ -1003,7 +1011,7 @@
       <w:pPr>
         <w:pStyle w:val="Normal"/>
         <w:bidi w:val="0"/>
-        <w:jc w:val="center"/>
+        <w:jc w:val="start"/>
         <w:rPr>
           <w:b/>
           <w:bCs/>
@@ -1022,23 +1030,405 @@
       <w:pPr>
         <w:pStyle w:val="Normal"/>
         <w:bidi w:val="0"/>
-        <w:jc w:val="center"/>
-        <w:rPr>
-          <w:lang w:val="en-US" w:eastAsia="ko-KR"/>
-        </w:rPr>
-      </w:pPr>
-      <w:r>
-        <w:rPr>
-          <w:b/>
-          <w:bCs/>
-        </w:rPr>
-      </w:r>
-    </w:p>
-    <w:p>
-      <w:pPr>
-        <w:pStyle w:val="Normal"/>
-        <w:bidi w:val="0"/>
-        <w:jc w:val="center"/>
+        <w:jc w:val="start"/>
+        <w:rPr>
+          <w:lang w:val="en-US" w:eastAsia="ko-KR"/>
+        </w:rPr>
+      </w:pPr>
+      <w:r>
+        <w:rPr>
+          <w:b/>
+          <w:bCs/>
+        </w:rPr>
+        <w:drawing>
+          <wp:anchor behindDoc="0" distT="0" distB="0" distL="0" distR="0" simplePos="0" locked="0" layoutInCell="0" allowOverlap="1" relativeHeight="2">
+            <wp:simplePos x="0" y="0"/>
+            <wp:positionH relativeFrom="column">
+              <wp:posOffset>283845</wp:posOffset>
+            </wp:positionH>
+            <wp:positionV relativeFrom="paragraph">
+              <wp:posOffset>169545</wp:posOffset>
+            </wp:positionV>
+            <wp:extent cx="2621280" cy="3129915"/>
+            <wp:effectExtent l="0" t="0" r="0" b="0"/>
+            <wp:wrapSquare wrapText="largest"/>
+            <wp:docPr id="1" name="Image1" descr="" title=""/>
+            <wp:cNvGraphicFramePr>
+              <a:graphicFrameLocks xmlns:a="http://schemas.openxmlformats.org/drawingml/2006/main" noChangeAspect="1"/>
+            </wp:cNvGraphicFramePr>
+            <a:graphic xmlns:a="http://schemas.openxmlformats.org/drawingml/2006/main">
+              <a:graphicData uri="http://schemas.openxmlformats.org/drawingml/2006/picture">
+                <pic:pic xmlns:pic="http://schemas.openxmlformats.org/drawingml/2006/picture">
+                  <pic:nvPicPr>
+                    <pic:cNvPr id="1" name="Image1" descr="" title=""/>
+                    <pic:cNvPicPr>
+                      <a:picLocks noChangeAspect="1" noChangeArrowheads="1"/>
+                    </pic:cNvPicPr>
+                  </pic:nvPicPr>
+                  <pic:blipFill>
+                    <a:blip r:embed="rId2"/>
+                    <a:srcRect l="0" t="0" r="0" b="7348"/>
+                    <a:stretch>
+                      <a:fillRect/>
+                    </a:stretch>
+                  </pic:blipFill>
+                  <pic:spPr bwMode="auto">
+                    <a:xfrm>
+                      <a:off x="0" y="0"/>
+                      <a:ext cx="2621280" cy="3129915"/>
+                    </a:xfrm>
+                    <a:prstGeom prst="rect">
+                      <a:avLst/>
+                    </a:prstGeom>
+                  </pic:spPr>
+                </pic:pic>
+              </a:graphicData>
+            </a:graphic>
+          </wp:anchor>
+        </w:drawing>
+      </w:r>
+    </w:p>
+    <w:p>
+      <w:pPr>
+        <w:pStyle w:val="Normal"/>
+        <w:bidi w:val="0"/>
+        <w:jc w:val="start"/>
+        <w:rPr>
+          <w:lang w:val="en-US" w:eastAsia="ko-KR"/>
+        </w:rPr>
+      </w:pPr>
+      <w:r>
+        <w:rPr>
+          <w:b/>
+          <w:bCs/>
+        </w:rPr>
+      </w:r>
+    </w:p>
+    <w:p>
+      <w:pPr>
+        <w:pStyle w:val="Normal"/>
+        <w:bidi w:val="0"/>
+        <w:jc w:val="start"/>
+        <w:rPr>
+          <w:lang w:val="en-US" w:eastAsia="ko-KR"/>
+        </w:rPr>
+      </w:pPr>
+      <w:r>
+        <w:rPr>
+          <w:b/>
+          <w:bCs/>
+        </w:rPr>
+      </w:r>
+    </w:p>
+    <w:p>
+      <w:pPr>
+        <w:pStyle w:val="Normal"/>
+        <w:bidi w:val="0"/>
+        <w:jc w:val="start"/>
+        <w:rPr>
+          <w:lang w:val="en-US" w:eastAsia="ko-KR"/>
+        </w:rPr>
+      </w:pPr>
+      <w:r>
+        <w:rPr>
+          <w:b/>
+          <w:bCs/>
+        </w:rPr>
+      </w:r>
+    </w:p>
+    <w:p>
+      <w:pPr>
+        <w:pStyle w:val="Normal"/>
+        <w:bidi w:val="0"/>
+        <w:jc w:val="start"/>
+        <w:rPr>
+          <w:lang w:val="en-US" w:eastAsia="ko-KR"/>
+        </w:rPr>
+      </w:pPr>
+      <w:r>
+        <w:rPr>
+          <w:b/>
+          <w:bCs/>
+        </w:rPr>
+      </w:r>
+    </w:p>
+    <w:p>
+      <w:pPr>
+        <w:pStyle w:val="Normal"/>
+        <w:bidi w:val="0"/>
+        <w:jc w:val="start"/>
+        <w:rPr>
+          <w:lang w:val="en-US" w:eastAsia="ko-KR"/>
+        </w:rPr>
+      </w:pPr>
+      <w:r>
+        <w:rPr>
+          <w:b/>
+          <w:bCs/>
+        </w:rPr>
+      </w:r>
+    </w:p>
+    <w:p>
+      <w:pPr>
+        <w:pStyle w:val="Normal"/>
+        <w:bidi w:val="0"/>
+        <w:jc w:val="start"/>
+        <w:rPr>
+          <w:lang w:val="en-US" w:eastAsia="ko-KR"/>
+        </w:rPr>
+      </w:pPr>
+      <w:r>
+        <w:rPr>
+          <w:b/>
+          <w:bCs/>
+        </w:rPr>
+      </w:r>
+    </w:p>
+    <w:p>
+      <w:pPr>
+        <w:pStyle w:val="Normal"/>
+        <w:bidi w:val="0"/>
+        <w:jc w:val="start"/>
+        <w:rPr>
+          <w:lang w:val="en-US" w:eastAsia="ko-KR"/>
+        </w:rPr>
+      </w:pPr>
+      <w:r>
+        <w:rPr>
+          <w:b/>
+          <w:bCs/>
+        </w:rPr>
+      </w:r>
+    </w:p>
+    <w:p>
+      <w:pPr>
+        <w:pStyle w:val="Normal"/>
+        <w:bidi w:val="0"/>
+        <w:jc w:val="start"/>
+        <w:rPr>
+          <w:lang w:val="en-US" w:eastAsia="ko-KR"/>
+        </w:rPr>
+      </w:pPr>
+      <w:r>
+        <w:rPr>
+          <w:b/>
+          <w:bCs/>
+        </w:rPr>
+      </w:r>
+    </w:p>
+    <w:p>
+      <w:pPr>
+        <w:pStyle w:val="Normal"/>
+        <w:bidi w:val="0"/>
+        <w:jc w:val="start"/>
+        <w:rPr>
+          <w:lang w:val="en-US" w:eastAsia="ko-KR"/>
+        </w:rPr>
+      </w:pPr>
+      <w:r>
+        <w:rPr>
+          <w:b/>
+          <w:bCs/>
+        </w:rPr>
+      </w:r>
+    </w:p>
+    <w:p>
+      <w:pPr>
+        <w:pStyle w:val="Normal"/>
+        <w:bidi w:val="0"/>
+        <w:jc w:val="start"/>
+        <w:rPr>
+          <w:lang w:val="en-US" w:eastAsia="ko-KR"/>
+        </w:rPr>
+      </w:pPr>
+      <w:r>
+        <w:rPr>
+          <w:b/>
+          <w:bCs/>
+        </w:rPr>
+      </w:r>
+    </w:p>
+    <w:p>
+      <w:pPr>
+        <w:pStyle w:val="Normal"/>
+        <w:bidi w:val="0"/>
+        <w:jc w:val="start"/>
+        <w:rPr>
+          <w:lang w:val="en-US" w:eastAsia="ko-KR"/>
+        </w:rPr>
+      </w:pPr>
+      <w:r>
+        <w:rPr>
+          <w:b/>
+          <w:bCs/>
+        </w:rPr>
+      </w:r>
+    </w:p>
+    <w:p>
+      <w:pPr>
+        <w:pStyle w:val="Normal"/>
+        <w:bidi w:val="0"/>
+        <w:jc w:val="start"/>
+        <w:rPr>
+          <w:lang w:val="en-US" w:eastAsia="ko-KR"/>
+        </w:rPr>
+      </w:pPr>
+      <w:r>
+        <w:rPr>
+          <w:b/>
+          <w:bCs/>
+        </w:rPr>
+      </w:r>
+    </w:p>
+    <w:p>
+      <w:pPr>
+        <w:pStyle w:val="Normal"/>
+        <w:bidi w:val="0"/>
+        <w:jc w:val="start"/>
+        <w:rPr>
+          <w:lang w:val="en-US" w:eastAsia="ko-KR"/>
+        </w:rPr>
+      </w:pPr>
+      <w:r>
+        <w:rPr>
+          <w:b/>
+          <w:bCs/>
+        </w:rPr>
+      </w:r>
+    </w:p>
+    <w:p>
+      <w:pPr>
+        <w:pStyle w:val="Normal"/>
+        <w:bidi w:val="0"/>
+        <w:jc w:val="start"/>
+        <w:rPr>
+          <w:lang w:val="en-US" w:eastAsia="ko-KR"/>
+        </w:rPr>
+      </w:pPr>
+      <w:r>
+        <w:rPr>
+          <w:b/>
+          <w:bCs/>
+        </w:rPr>
+      </w:r>
+    </w:p>
+    <w:p>
+      <w:pPr>
+        <w:pStyle w:val="Normal"/>
+        <w:bidi w:val="0"/>
+        <w:jc w:val="start"/>
+        <w:rPr>
+          <w:lang w:val="en-US" w:eastAsia="ko-KR"/>
+        </w:rPr>
+      </w:pPr>
+      <w:r>
+        <w:rPr>
+          <w:b/>
+          <w:bCs/>
+        </w:rPr>
+      </w:r>
+    </w:p>
+    <w:p>
+      <w:pPr>
+        <w:pStyle w:val="Normal"/>
+        <w:bidi w:val="0"/>
+        <w:jc w:val="start"/>
+        <w:rPr>
+          <w:lang w:val="en-US" w:eastAsia="ko-KR"/>
+        </w:rPr>
+      </w:pPr>
+      <w:r>
+        <w:rPr>
+          <w:b/>
+          <w:bCs/>
+        </w:rPr>
+      </w:r>
+    </w:p>
+    <w:p>
+      <w:pPr>
+        <w:pStyle w:val="Normal"/>
+        <w:bidi w:val="0"/>
+        <w:jc w:val="start"/>
+        <w:rPr>
+          <w:lang w:val="en-US" w:eastAsia="ko-KR"/>
+        </w:rPr>
+      </w:pPr>
+      <w:r>
+        <w:rPr>
+          <w:b/>
+          <w:bCs/>
+        </w:rPr>
+      </w:r>
+    </w:p>
+    <w:p>
+      <w:pPr>
+        <w:pStyle w:val="Normal"/>
+        <w:bidi w:val="0"/>
+        <w:jc w:val="start"/>
+        <w:rPr>
+          <w:lang w:val="en-US" w:eastAsia="ko-KR"/>
+        </w:rPr>
+      </w:pPr>
+      <w:r>
+        <w:rPr>
+          <w:b/>
+          <w:bCs/>
+        </w:rPr>
+      </w:r>
+    </w:p>
+    <w:p>
+      <w:pPr>
+        <w:pStyle w:val="Normal"/>
+        <w:bidi w:val="0"/>
+        <w:jc w:val="start"/>
+        <w:rPr>
+          <w:lang w:val="en-US" w:eastAsia="ko-KR"/>
+        </w:rPr>
+      </w:pPr>
+      <w:r>
+        <w:rPr>
+          <w:b/>
+          <w:bCs/>
+        </w:rPr>
+      </w:r>
+    </w:p>
+    <w:p>
+      <w:pPr>
+        <w:pStyle w:val="Normal"/>
+        <w:bidi w:val="0"/>
+        <w:jc w:val="start"/>
+        <w:rPr>
+          <w:lang w:val="en-US" w:eastAsia="ko-KR"/>
+        </w:rPr>
+      </w:pPr>
+      <w:r>
+        <w:rPr>
+          <w:b/>
+          <w:bCs/>
+        </w:rPr>
+      </w:r>
+    </w:p>
+    <w:p>
+      <w:pPr>
+        <w:pStyle w:val="Normal"/>
+        <w:bidi w:val="0"/>
+        <w:jc w:val="start"/>
+        <w:rPr>
+          <w:lang w:val="en-US" w:eastAsia="ko-KR"/>
+        </w:rPr>
+      </w:pPr>
+      <w:r>
+        <w:rPr>
+          <w:b/>
+          <w:bCs/>
+        </w:rPr>
+      </w:r>
+    </w:p>
+    <w:p>
+      <w:pPr>
+        <w:pStyle w:val="Normal"/>
+        <w:bidi w:val="0"/>
+        <w:jc w:val="start"/>
         <w:rPr>
           <w:b/>
           <w:bCs/>
@@ -1057,18 +1447,19 @@
       <w:pPr>
         <w:pStyle w:val="Normal"/>
         <w:bidi w:val="0"/>
-        <w:jc w:val="center"/>
-        <w:rPr>
-          <w:b w:val="false"/>
-          <w:bCs w:val="false"/>
-        </w:rPr>
-      </w:pPr>
-      <w:r>
-        <w:rPr>
-          <w:b w:val="false"/>
-          <w:bCs w:val="false"/>
-          <w:lang w:val="en-US" w:eastAsia="ko-KR"/>
-        </w:rPr>
+        <w:jc w:val="start"/>
+        <w:rPr>
+          <w:b w:val="false"/>
+          <w:bCs w:val="false"/>
+        </w:rPr>
+      </w:pPr>
+      <w:r>
+        <w:rPr>
+          <w:b w:val="false"/>
+          <w:bCs w:val="false"/>
+          <w:lang w:val="en-US" w:eastAsia="ko-KR"/>
+        </w:rPr>
+        <w:tab/>
         <w:t xml:space="preserve">Student enters into the system with their Username and Password. </w:t>
       </w:r>
       <w:r>
@@ -1084,23 +1475,23 @@
       <w:pPr>
         <w:pStyle w:val="Normal"/>
         <w:bidi w:val="0"/>
-        <w:jc w:val="center"/>
-        <w:rPr>
-          <w:lang w:val="en-US" w:eastAsia="ko-KR"/>
-        </w:rPr>
-      </w:pPr>
-      <w:r>
-        <w:rPr>
-          <w:b/>
-          <w:bCs/>
-        </w:rPr>
-      </w:r>
-    </w:p>
-    <w:p>
-      <w:pPr>
-        <w:pStyle w:val="Normal"/>
-        <w:bidi w:val="0"/>
-        <w:jc w:val="center"/>
+        <w:jc w:val="start"/>
+        <w:rPr>
+          <w:lang w:val="en-US" w:eastAsia="ko-KR"/>
+        </w:rPr>
+      </w:pPr>
+      <w:r>
+        <w:rPr>
+          <w:b/>
+          <w:bCs/>
+        </w:rPr>
+      </w:r>
+    </w:p>
+    <w:p>
+      <w:pPr>
+        <w:pStyle w:val="Normal"/>
+        <w:bidi w:val="0"/>
+        <w:jc w:val="start"/>
         <w:rPr>
           <w:b/>
           <w:bCs/>
@@ -1120,7 +1511,7 @@
       <w:pPr>
         <w:pStyle w:val="Normal"/>
         <w:bidi w:val="0"/>
-        <w:jc w:val="center"/>
+        <w:jc w:val="start"/>
         <w:rPr>
           <w:lang w:eastAsia="ko-KR"/>
         </w:rPr>

</xml_diff>

<commit_message>
Description and Important Concepts added
</commit_message>
<xml_diff>
--- a/Iteration_1/RAD.docx
+++ b/Iteration_1/RAD.docx
@@ -556,6 +556,7 @@
         <w:rPr>
           <w:b/>
           <w:bCs/>
+          <w:lang w:eastAsia="ko-KR"/>
         </w:rPr>
       </w:pPr>
       <w:r>
@@ -571,6 +572,29 @@
     <w:p>
       <w:pPr>
         <w:rPr>
+          <w:b/>
+          <w:bCs/>
+          <w:lang w:eastAsia="ko-KR"/>
+        </w:rPr>
+      </w:pPr>
+    </w:p>
+    <w:p>
+      <w:r>
+        <w:rPr>
+          <w:lang w:eastAsia="ko-KR"/>
+        </w:rPr>
+        <w:tab/>
+      </w:r>
+      <w:r>
+        <w:rPr>
+          <w:lang w:eastAsia="ko-KR"/>
+        </w:rPr>
+        <w:t>The goal of this Java project is to develop a functional course registration system tailored for your department. This system will provide a user-friendly and efficient platform for students and advisors to manage course registrations in accordance with the department's rules and regulations. It is designed to handle the current needs of students and advisors while remaining adaptable for future expansion to include additional roles like department head, admin, and student affairs. Users will access the system with their assigned usernames and passwords, and the system will implement role-based access control to ensure that each type of user has access only to the features and data relevant to their role. The system will include features such as course selection and registration, enforcement of department rules, a comprehensive course catalog, and an integrated notification system to notify users about important updates. To ensure the successful development of the system, close collaboration with your department and its stakeholders will be necessary, with detailed requirements and specific departmental rules clarified through consultation sessions, including classroom interactions, to make sure the system aligns perfectly with the department's needs. The system aims to streamline the course registration process, increase efficiency, and provide a user-friendly experience for students and advisors, with room for future expansion and adaptation.</w:t>
+      </w:r>
+    </w:p>
+    <w:p>
+      <w:pPr>
+        <w:rPr>
           <w:lang w:eastAsia="ko-KR"/>
         </w:rPr>
       </w:pPr>
@@ -600,6 +624,366 @@
     </w:p>
     <w:p>
       <w:pPr>
+        <w:numPr>
+          <w:ilvl w:val="0"/>
+          <w:numId w:val="1"/>
+        </w:numPr>
+        <w:rPr>
+          <w:lang w:eastAsia="ko-KR"/>
+        </w:rPr>
+      </w:pPr>
+      <w:r>
+        <w:rPr>
+          <w:b/>
+          <w:bCs/>
+          <w:lang w:eastAsia="ko-KR"/>
+        </w:rPr>
+        <w:t>User Management:</w:t>
+      </w:r>
+      <w:r>
+        <w:rPr>
+          <w:lang w:eastAsia="ko-KR"/>
+        </w:rPr>
+        <w:t xml:space="preserve"> Concepts related to user registration, login, role assignment, and password reset functionalities.</w:t>
+      </w:r>
+    </w:p>
+    <w:p>
+      <w:pPr>
+        <w:numPr>
+          <w:ilvl w:val="0"/>
+          <w:numId w:val="1"/>
+        </w:numPr>
+        <w:rPr>
+          <w:lang w:eastAsia="ko-KR"/>
+        </w:rPr>
+      </w:pPr>
+      <w:r>
+        <w:rPr>
+          <w:b/>
+          <w:bCs/>
+          <w:lang w:eastAsia="ko-KR"/>
+        </w:rPr>
+        <w:t>User Roles:</w:t>
+      </w:r>
+      <w:r>
+        <w:rPr>
+          <w:lang w:eastAsia="ko-KR"/>
+        </w:rPr>
+        <w:t xml:space="preserve"> Allowing users to have different roles (e.g., student, advisor, administrator) and defining specific permissions for each role.</w:t>
+      </w:r>
+    </w:p>
+    <w:p>
+      <w:pPr>
+        <w:numPr>
+          <w:ilvl w:val="0"/>
+          <w:numId w:val="1"/>
+        </w:numPr>
+        <w:rPr>
+          <w:lang w:eastAsia="ko-KR"/>
+        </w:rPr>
+      </w:pPr>
+      <w:r>
+        <w:rPr>
+          <w:b/>
+          <w:bCs/>
+          <w:lang w:eastAsia="ko-KR"/>
+        </w:rPr>
+        <w:t>Course Registration:</w:t>
+      </w:r>
+      <w:r>
+        <w:rPr>
+          <w:lang w:eastAsia="ko-KR"/>
+        </w:rPr>
+        <w:t xml:space="preserve"> Understanding the process of users enrolling in courses for specific terms and the associated workflow.</w:t>
+      </w:r>
+    </w:p>
+    <w:p>
+      <w:pPr>
+        <w:numPr>
+          <w:ilvl w:val="0"/>
+          <w:numId w:val="1"/>
+        </w:numPr>
+        <w:rPr>
+          <w:lang w:eastAsia="ko-KR"/>
+        </w:rPr>
+      </w:pPr>
+      <w:r>
+        <w:rPr>
+          <w:b/>
+          <w:bCs/>
+          <w:lang w:eastAsia="ko-KR"/>
+        </w:rPr>
+        <w:t>Courses and Programs:</w:t>
+      </w:r>
+      <w:r>
+        <w:rPr>
+          <w:lang w:eastAsia="ko-KR"/>
+        </w:rPr>
+        <w:t xml:space="preserve"> Creating a database or data structure to store information about the courses offered by the department and academic programs.</w:t>
+      </w:r>
+    </w:p>
+    <w:p>
+      <w:pPr>
+        <w:numPr>
+          <w:ilvl w:val="0"/>
+          <w:numId w:val="1"/>
+        </w:numPr>
+        <w:rPr>
+          <w:lang w:eastAsia="ko-KR"/>
+        </w:rPr>
+      </w:pPr>
+      <w:r>
+        <w:rPr>
+          <w:b/>
+          <w:bCs/>
+          <w:lang w:eastAsia="ko-KR"/>
+        </w:rPr>
+        <w:t>Registration Rules:</w:t>
+      </w:r>
+      <w:r>
+        <w:rPr>
+          <w:lang w:eastAsia="ko-KR"/>
+        </w:rPr>
+        <w:t xml:space="preserve"> Department-specific rules, policies, and limitations that define how registrations can be made and under what conditions registrations are accepted.</w:t>
+      </w:r>
+    </w:p>
+    <w:p>
+      <w:pPr>
+        <w:numPr>
+          <w:ilvl w:val="0"/>
+          <w:numId w:val="1"/>
+        </w:numPr>
+        <w:rPr>
+          <w:lang w:eastAsia="ko-KR"/>
+        </w:rPr>
+      </w:pPr>
+      <w:r>
+        <w:rPr>
+          <w:b/>
+          <w:bCs/>
+          <w:lang w:eastAsia="ko-KR"/>
+        </w:rPr>
+        <w:t>Approval Process:</w:t>
+      </w:r>
+      <w:r>
+        <w:rPr>
+          <w:lang w:eastAsia="ko-KR"/>
+        </w:rPr>
+        <w:t xml:space="preserve"> Defining how advisors approve student registrations and the overall approval workflow.</w:t>
+      </w:r>
+    </w:p>
+    <w:p>
+      <w:pPr>
+        <w:numPr>
+          <w:ilvl w:val="0"/>
+          <w:numId w:val="1"/>
+        </w:numPr>
+        <w:rPr>
+          <w:lang w:eastAsia="ko-KR"/>
+        </w:rPr>
+      </w:pPr>
+      <w:r>
+        <w:rPr>
+          <w:b/>
+          <w:bCs/>
+          <w:lang w:eastAsia="ko-KR"/>
+        </w:rPr>
+        <w:t>Course Selection and Cancellation:</w:t>
+      </w:r>
+      <w:r>
+        <w:rPr>
+          <w:lang w:eastAsia="ko-KR"/>
+        </w:rPr>
+        <w:t xml:space="preserve"> Managing course selection, editing existing registrations, and canceling registrations as needed.</w:t>
+      </w:r>
+    </w:p>
+    <w:p>
+      <w:pPr>
+        <w:numPr>
+          <w:ilvl w:val="0"/>
+          <w:numId w:val="1"/>
+        </w:numPr>
+        <w:rPr>
+          <w:lang w:eastAsia="ko-KR"/>
+        </w:rPr>
+      </w:pPr>
+      <w:r>
+        <w:rPr>
+          <w:b/>
+          <w:bCs/>
+          <w:lang w:eastAsia="ko-KR"/>
+        </w:rPr>
+        <w:t>Performance and Scalability:</w:t>
+      </w:r>
+      <w:r>
+        <w:rPr>
+          <w:lang w:eastAsia="ko-KR"/>
+        </w:rPr>
+        <w:t xml:space="preserve"> Optimizing system performance and understanding how the system can scale to handle high demands.</w:t>
+      </w:r>
+    </w:p>
+    <w:p>
+      <w:pPr>
+        <w:numPr>
+          <w:ilvl w:val="0"/>
+          <w:numId w:val="1"/>
+        </w:numPr>
+        <w:rPr>
+          <w:lang w:eastAsia="ko-KR"/>
+        </w:rPr>
+      </w:pPr>
+      <w:r>
+        <w:rPr>
+          <w:b/>
+          <w:bCs/>
+          <w:lang w:eastAsia="ko-KR"/>
+        </w:rPr>
+        <w:t>Usability and Interface Design:</w:t>
+      </w:r>
+      <w:r>
+        <w:rPr>
+          <w:lang w:eastAsia="ko-KR"/>
+        </w:rPr>
+        <w:t xml:space="preserve"> Designing a user-friendly interface that allows users to interact with the system easily.</w:t>
+      </w:r>
+    </w:p>
+    <w:p>
+      <w:pPr>
+        <w:numPr>
+          <w:ilvl w:val="0"/>
+          <w:numId w:val="1"/>
+        </w:numPr>
+        <w:rPr>
+          <w:lang w:eastAsia="ko-KR"/>
+        </w:rPr>
+      </w:pPr>
+      <w:r>
+        <w:rPr>
+          <w:b/>
+          <w:bCs/>
+          <w:lang w:eastAsia="ko-KR"/>
+        </w:rPr>
+        <w:t>Error Handling and Logging:</w:t>
+      </w:r>
+      <w:r>
+        <w:rPr>
+          <w:lang w:eastAsia="ko-KR"/>
+        </w:rPr>
+        <w:t xml:space="preserve"> Dealing with system errors, creating error logs, and monitoring error tracking.</w:t>
+      </w:r>
+    </w:p>
+    <w:p>
+      <w:pPr>
+        <w:numPr>
+          <w:ilvl w:val="0"/>
+          <w:numId w:val="1"/>
+        </w:numPr>
+        <w:rPr>
+          <w:lang w:eastAsia="ko-KR"/>
+        </w:rPr>
+      </w:pPr>
+      <w:r>
+        <w:rPr>
+          <w:b/>
+          <w:bCs/>
+          <w:lang w:eastAsia="ko-KR"/>
+        </w:rPr>
+        <w:t>Database Design:</w:t>
+      </w:r>
+      <w:r>
+        <w:rPr>
+          <w:lang w:eastAsia="ko-KR"/>
+        </w:rPr>
+        <w:t xml:space="preserve"> Determining how data related to courses, users, registrations, and rules will be stored in the database</w:t>
+      </w:r>
+      <w:r>
+        <w:rPr>
+          <w:lang w:eastAsia="ko-KR"/>
+        </w:rPr>
+        <w:t xml:space="preserve"> </w:t>
+      </w:r>
+      <w:r>
+        <w:rPr>
+          <w:lang w:eastAsia="ko-KR"/>
+        </w:rPr>
+        <w:t>(JSON)</w:t>
+      </w:r>
+      <w:r>
+        <w:rPr>
+          <w:lang w:eastAsia="ko-KR"/>
+        </w:rPr>
+        <w:t>.</w:t>
+      </w:r>
+    </w:p>
+    <w:p>
+      <w:pPr>
+        <w:numPr>
+          <w:ilvl w:val="0"/>
+          <w:numId w:val="1"/>
+        </w:numPr>
+        <w:rPr>
+          <w:lang w:eastAsia="ko-KR"/>
+        </w:rPr>
+      </w:pPr>
+      <w:r>
+        <w:rPr>
+          <w:b/>
+          <w:bCs/>
+          <w:lang w:eastAsia="ko-KR"/>
+        </w:rPr>
+        <w:t>Time Management:</w:t>
+      </w:r>
+      <w:r>
+        <w:rPr>
+          <w:lang w:eastAsia="ko-KR"/>
+        </w:rPr>
+        <w:t xml:space="preserve"> Concepts related to terms, course durations, registration deadlines, and time-based processes.</w:t>
+      </w:r>
+    </w:p>
+    <w:p>
+      <w:pPr>
+        <w:rPr>
+          <w:lang w:eastAsia="ko-KR"/>
+        </w:rPr>
+      </w:pPr>
+    </w:p>
+    <w:p>
+      <w:pPr>
+        <w:rPr>
+          <w:lang w:eastAsia="ko-KR"/>
+        </w:rPr>
+      </w:pPr>
+    </w:p>
+    <w:p>
+      <w:pPr>
+        <w:rPr>
+          <w:lang w:eastAsia="ko-KR"/>
+        </w:rPr>
+      </w:pPr>
+    </w:p>
+    <w:p>
+      <w:pPr>
+        <w:rPr>
+          <w:lang w:eastAsia="ko-KR"/>
+        </w:rPr>
+      </w:pPr>
+    </w:p>
+    <w:p>
+      <w:pPr>
+        <w:rPr>
+          <w:lang w:eastAsia="ko-KR"/>
+        </w:rPr>
+      </w:pPr>
+    </w:p>
+    <w:p>
+      <w:pPr>
+        <w:rPr>
+          <w:lang w:eastAsia="ko-KR"/>
+        </w:rPr>
+      </w:pPr>
+    </w:p>
+    <w:p>
+      <w:pPr>
         <w:rPr>
           <w:b/>
           <w:bCs/>
@@ -618,16 +1002,10 @@
     <w:p>
       <w:pPr>
         <w:rPr>
-          <w:b/>
-          <w:bCs/>
-          <w:lang w:eastAsia="ko-KR"/>
-        </w:rPr>
-      </w:pPr>
-    </w:p>
-    <w:p>
-      <w:pPr>
-        <w:rPr>
           <w:rFonts w:hint="eastAsia"/>
+          <w:b/>
+          <w:bCs/>
+          <w:lang w:eastAsia="ko-KR"/>
         </w:rPr>
       </w:pPr>
       <w:r>
@@ -700,6 +1078,8 @@
           <w:p>
             <w:pPr>
               <w:rPr>
+                <w:b/>
+                <w:bCs/>
                 <w:sz w:val="22"/>
                 <w:szCs w:val="22"/>
                 <w:lang w:eastAsia="ko-KR"/>
@@ -707,6 +1087,8 @@
             </w:pPr>
             <w:r>
               <w:rPr>
+                <w:b/>
+                <w:bCs/>
                 <w:sz w:val="22"/>
                 <w:szCs w:val="22"/>
                 <w:lang w:eastAsia="ko-KR"/>
@@ -725,6 +1107,8 @@
           <w:p>
             <w:pPr>
               <w:rPr>
+                <w:b/>
+                <w:bCs/>
                 <w:sz w:val="22"/>
                 <w:szCs w:val="22"/>
                 <w:lang w:eastAsia="ko-KR"/>
@@ -732,6 +1116,8 @@
             </w:pPr>
             <w:r>
               <w:rPr>
+                <w:b/>
+                <w:bCs/>
                 <w:sz w:val="22"/>
                 <w:szCs w:val="22"/>
                 <w:lang w:eastAsia="ko-KR"/>
@@ -740,6 +1126,8 @@
             </w:r>
             <w:r>
               <w:rPr>
+                <w:b/>
+                <w:bCs/>
                 <w:sz w:val="22"/>
                 <w:szCs w:val="22"/>
                 <w:shd w:val="clear" w:color="auto" w:fill="FFFFFF" w:themeFill="background2"/>
@@ -749,6 +1137,8 @@
             </w:r>
             <w:r>
               <w:rPr>
+                <w:b/>
+                <w:bCs/>
                 <w:sz w:val="22"/>
                 <w:szCs w:val="22"/>
                 <w:lang w:eastAsia="ko-KR"/>
@@ -1344,7 +1734,6 @@
           <w:bCs/>
           <w:noProof/>
         </w:rPr>
-        <w:lastRenderedPageBreak/>
         <w:drawing>
           <wp:anchor distT="0" distB="0" distL="0" distR="0" simplePos="0" relativeHeight="2" behindDoc="0" locked="0" layoutInCell="0" allowOverlap="1" wp14:anchorId="60A6433B" wp14:editId="656E1CA7">
             <wp:simplePos x="0" y="0"/>
@@ -1371,7 +1760,7 @@
                     </pic:cNvPicPr>
                   </pic:nvPicPr>
                   <pic:blipFill>
-                    <a:blip r:embed="rId4"/>
+                    <a:blip r:embed="rId5"/>
                     <a:srcRect b="7348"/>
                     <a:stretch>
                       <a:fillRect/>
@@ -1682,6 +2071,127 @@
     </w:sectPr>
   </w:body>
 </w:document>
+</file>
+
+<file path=word/numbering.xml><?xml version="1.0" encoding="utf-8"?>
+<w:numbering xmlns:wpc="http://schemas.microsoft.com/office/word/2010/wordprocessingCanvas" xmlns:cx="http://schemas.microsoft.com/office/drawing/2014/chartex" xmlns:cx1="http://schemas.microsoft.com/office/drawing/2015/9/8/chartex" xmlns:cx2="http://schemas.microsoft.com/office/drawing/2015/10/21/chartex" xmlns:cx3="http://schemas.microsoft.com/office/drawing/2016/5/9/chartex" xmlns:cx4="http://schemas.microsoft.com/office/drawing/2016/5/10/chartex" xmlns:cx5="http://schemas.microsoft.com/office/drawing/2016/5/11/chartex" xmlns:cx6="http://schemas.microsoft.com/office/drawing/2016/5/12/chartex" xmlns:cx7="http://schemas.microsoft.com/office/drawing/2016/5/13/chartex" xmlns:cx8="http://schemas.microsoft.com/office/drawing/2016/5/14/chartex" xmlns:mc="http://schemas.openxmlformats.org/markup-compatibility/2006" xmlns:aink="http://schemas.microsoft.com/office/drawing/2016/ink" xmlns:am3d="http://schemas.microsoft.com/office/drawing/2017/model3d" xmlns:o="urn:schemas-microsoft-com:office:office" xmlns:oel="http://schemas.microsoft.com/office/2019/extlst" xmlns:r="http://schemas.openxmlformats.org/officeDocument/2006/relationships" xmlns:m="http://schemas.openxmlformats.org/officeDocument/2006/math" xmlns:v="urn:schemas-microsoft-com:vml" xmlns:wp14="http://schemas.microsoft.com/office/word/2010/wordprocessingDrawing" xmlns:wp="http://schemas.openxmlformats.org/drawingml/2006/wordprocessingDrawing" xmlns:w10="urn:schemas-microsoft-com:office:word" xmlns:w="http://schemas.openxmlformats.org/wordprocessingml/2006/main" xmlns:w14="http://schemas.microsoft.com/office/word/2010/wordml" xmlns:w15="http://schemas.microsoft.com/office/word/2012/wordml" xmlns:w16cex="http://schemas.microsoft.com/office/word/2018/wordml/cex" xmlns:w16cid="http://schemas.microsoft.com/office/word/2016/wordml/cid" xmlns:w16="http://schemas.microsoft.com/office/word/2018/wordml" xmlns:w16sdtdh="http://schemas.microsoft.com/office/word/2020/wordml/sdtdatahash" xmlns:w16se="http://schemas.microsoft.com/office/word/2015/wordml/symex" xmlns:wpg="http://schemas.microsoft.com/office/word/2010/wordprocessingGroup" xmlns:wpi="http://schemas.microsoft.com/office/word/2010/wordprocessingInk" xmlns:wne="http://schemas.microsoft.com/office/word/2006/wordml" xmlns:wps="http://schemas.microsoft.com/office/word/2010/wordprocessingShape" mc:Ignorable="w14 w15 w16se w16cid w16 w16cex w16sdtdh wp14">
+  <w:abstractNum w:abstractNumId="0" w15:restartNumberingAfterBreak="0">
+    <w:nsid w:val="7DFF6BBD"/>
+    <w:multiLevelType w:val="multilevel"/>
+    <w:tmpl w:val="2284AAF4"/>
+    <w:lvl w:ilvl="0">
+      <w:start w:val="1"/>
+      <w:numFmt w:val="decimal"/>
+      <w:lvlText w:val="%1."/>
+      <w:lvlJc w:val="left"/>
+      <w:pPr>
+        <w:tabs>
+          <w:tab w:val="num" w:pos="720"/>
+        </w:tabs>
+        <w:ind w:left="720" w:hanging="360"/>
+      </w:pPr>
+    </w:lvl>
+    <w:lvl w:ilvl="1" w:tentative="1">
+      <w:start w:val="1"/>
+      <w:numFmt w:val="decimal"/>
+      <w:lvlText w:val="%2."/>
+      <w:lvlJc w:val="left"/>
+      <w:pPr>
+        <w:tabs>
+          <w:tab w:val="num" w:pos="1440"/>
+        </w:tabs>
+        <w:ind w:left="1440" w:hanging="360"/>
+      </w:pPr>
+    </w:lvl>
+    <w:lvl w:ilvl="2" w:tentative="1">
+      <w:start w:val="1"/>
+      <w:numFmt w:val="decimal"/>
+      <w:lvlText w:val="%3."/>
+      <w:lvlJc w:val="left"/>
+      <w:pPr>
+        <w:tabs>
+          <w:tab w:val="num" w:pos="2160"/>
+        </w:tabs>
+        <w:ind w:left="2160" w:hanging="360"/>
+      </w:pPr>
+    </w:lvl>
+    <w:lvl w:ilvl="3" w:tentative="1">
+      <w:start w:val="1"/>
+      <w:numFmt w:val="decimal"/>
+      <w:lvlText w:val="%4."/>
+      <w:lvlJc w:val="left"/>
+      <w:pPr>
+        <w:tabs>
+          <w:tab w:val="num" w:pos="2880"/>
+        </w:tabs>
+        <w:ind w:left="2880" w:hanging="360"/>
+      </w:pPr>
+    </w:lvl>
+    <w:lvl w:ilvl="4" w:tentative="1">
+      <w:start w:val="1"/>
+      <w:numFmt w:val="decimal"/>
+      <w:lvlText w:val="%5."/>
+      <w:lvlJc w:val="left"/>
+      <w:pPr>
+        <w:tabs>
+          <w:tab w:val="num" w:pos="3600"/>
+        </w:tabs>
+        <w:ind w:left="3600" w:hanging="360"/>
+      </w:pPr>
+    </w:lvl>
+    <w:lvl w:ilvl="5" w:tentative="1">
+      <w:start w:val="1"/>
+      <w:numFmt w:val="decimal"/>
+      <w:lvlText w:val="%6."/>
+      <w:lvlJc w:val="left"/>
+      <w:pPr>
+        <w:tabs>
+          <w:tab w:val="num" w:pos="4320"/>
+        </w:tabs>
+        <w:ind w:left="4320" w:hanging="360"/>
+      </w:pPr>
+    </w:lvl>
+    <w:lvl w:ilvl="6" w:tentative="1">
+      <w:start w:val="1"/>
+      <w:numFmt w:val="decimal"/>
+      <w:lvlText w:val="%7."/>
+      <w:lvlJc w:val="left"/>
+      <w:pPr>
+        <w:tabs>
+          <w:tab w:val="num" w:pos="5040"/>
+        </w:tabs>
+        <w:ind w:left="5040" w:hanging="360"/>
+      </w:pPr>
+    </w:lvl>
+    <w:lvl w:ilvl="7" w:tentative="1">
+      <w:start w:val="1"/>
+      <w:numFmt w:val="decimal"/>
+      <w:lvlText w:val="%8."/>
+      <w:lvlJc w:val="left"/>
+      <w:pPr>
+        <w:tabs>
+          <w:tab w:val="num" w:pos="5760"/>
+        </w:tabs>
+        <w:ind w:left="5760" w:hanging="360"/>
+      </w:pPr>
+    </w:lvl>
+    <w:lvl w:ilvl="8" w:tentative="1">
+      <w:start w:val="1"/>
+      <w:numFmt w:val="decimal"/>
+      <w:lvlText w:val="%9."/>
+      <w:lvlJc w:val="left"/>
+      <w:pPr>
+        <w:tabs>
+          <w:tab w:val="num" w:pos="6480"/>
+        </w:tabs>
+        <w:ind w:left="6480" w:hanging="360"/>
+      </w:pPr>
+    </w:lvl>
+  </w:abstractNum>
+  <w:num w:numId="1" w16cid:durableId="1779324910">
+    <w:abstractNumId w:val="0"/>
+  </w:num>
+</w:numbering>
 </file>
 
 <file path=word/styles.xml><?xml version="1.0" encoding="utf-8"?>

</xml_diff>

<commit_message>
User Cases and ssd added
</commit_message>
<xml_diff>
--- a/Iteration_1/RAD.docx
+++ b/Iteration_1/RAD.docx
@@ -1,11 +1,12 @@
 
 <file path=word/document.xml><?xml version="1.0" encoding="utf-8"?>
-<w:document xmlns:wpc="http://schemas.microsoft.com/office/word/2010/wordprocessingCanvas" xmlns:cx="http://schemas.microsoft.com/office/drawing/2014/chartex" xmlns:cx1="http://schemas.microsoft.com/office/drawing/2015/9/8/chartex" xmlns:cx2="http://schemas.microsoft.com/office/drawing/2015/10/21/chartex" xmlns:cx3="http://schemas.microsoft.com/office/drawing/2016/5/9/chartex" xmlns:cx4="http://schemas.microsoft.com/office/drawing/2016/5/10/chartex" xmlns:cx5="http://schemas.microsoft.com/office/drawing/2016/5/11/chartex" xmlns:cx6="http://schemas.microsoft.com/office/drawing/2016/5/12/chartex" xmlns:cx7="http://schemas.microsoft.com/office/drawing/2016/5/13/chartex" xmlns:cx8="http://schemas.microsoft.com/office/drawing/2016/5/14/chartex" xmlns:mc="http://schemas.openxmlformats.org/markup-compatibility/2006" xmlns:aink="http://schemas.microsoft.com/office/drawing/2016/ink" xmlns:am3d="http://schemas.microsoft.com/office/drawing/2017/model3d" xmlns:o="urn:schemas-microsoft-com:office:office" xmlns:oel="http://schemas.microsoft.com/office/2019/extlst" xmlns:r="http://schemas.openxmlformats.org/officeDocument/2006/relationships" xmlns:m="http://schemas.openxmlformats.org/officeDocument/2006/math" xmlns:v="urn:schemas-microsoft-com:vml" xmlns:wp14="http://schemas.microsoft.com/office/word/2010/wordprocessingDrawing" xmlns:wp="http://schemas.openxmlformats.org/drawingml/2006/wordprocessingDrawing" xmlns:w10="urn:schemas-microsoft-com:office:word" xmlns:w="http://schemas.openxmlformats.org/wordprocessingml/2006/main" xmlns:w14="http://schemas.microsoft.com/office/word/2010/wordml" xmlns:w15="http://schemas.microsoft.com/office/word/2012/wordml" xmlns:w16cex="http://schemas.microsoft.com/office/word/2018/wordml/cex" xmlns:w16cid="http://schemas.microsoft.com/office/word/2016/wordml/cid" xmlns:w16="http://schemas.microsoft.com/office/word/2018/wordml" xmlns:w16sdtdh="http://schemas.microsoft.com/office/word/2020/wordml/sdtdatahash" xmlns:w16se="http://schemas.microsoft.com/office/word/2015/wordml/symex" xmlns:wpg="http://schemas.microsoft.com/office/word/2010/wordprocessingGroup" xmlns:wpi="http://schemas.microsoft.com/office/word/2010/wordprocessingInk" xmlns:wne="http://schemas.microsoft.com/office/word/2006/wordml" xmlns:wps="http://schemas.microsoft.com/office/word/2010/wordprocessingShape" mc:Ignorable="w14 w15 w16se w16cid w16 w16cex w16sdtdh wp14">
+<w:document xmlns:wpc="http://schemas.microsoft.com/office/word/2010/wordprocessingCanvas" xmlns:cx="http://schemas.microsoft.com/office/drawing/2014/chartex" xmlns:mc="http://schemas.openxmlformats.org/markup-compatibility/2006" xmlns:o="urn:schemas-microsoft-com:office:office" xmlns:r="http://schemas.openxmlformats.org/officeDocument/2006/relationships" xmlns:m="http://schemas.openxmlformats.org/officeDocument/2006/math" xmlns:v="urn:schemas-microsoft-com:vml" xmlns:wp14="http://schemas.microsoft.com/office/word/2010/wordprocessingDrawing" xmlns:wp="http://schemas.openxmlformats.org/drawingml/2006/wordprocessingDrawing" xmlns:w10="urn:schemas-microsoft-com:office:word" xmlns:w="http://schemas.openxmlformats.org/wordprocessingml/2006/main" xmlns:w14="http://schemas.microsoft.com/office/word/2010/wordml" xmlns:w15="http://schemas.microsoft.com/office/word/2012/wordml" xmlns:w16se="http://schemas.microsoft.com/office/word/2015/wordml/symex" xmlns:wpg="http://schemas.microsoft.com/office/word/2010/wordprocessingGroup" xmlns:wpi="http://schemas.microsoft.com/office/word/2010/wordprocessingInk" xmlns:wne="http://schemas.microsoft.com/office/word/2006/wordml" xmlns:wps="http://schemas.microsoft.com/office/word/2010/wordprocessingShape" mc:Ignorable="w14 w15 w16se wp14">
   <w:body>
     <w:p>
       <w:pPr>
         <w:jc w:val="center"/>
         <w:rPr>
+          <w:rFonts w:hint="eastAsia"/>
           <w:b/>
           <w:bCs/>
           <w:sz w:val="32"/>
@@ -35,6 +36,7 @@
       <w:pPr>
         <w:jc w:val="center"/>
         <w:rPr>
+          <w:rFonts w:hint="eastAsia"/>
           <w:b/>
           <w:bCs/>
           <w:sz w:val="32"/>
@@ -46,6 +48,7 @@
       <w:pPr>
         <w:jc w:val="center"/>
         <w:rPr>
+          <w:rFonts w:hint="eastAsia"/>
           <w:b/>
           <w:bCs/>
           <w:sz w:val="32"/>
@@ -57,6 +60,7 @@
       <w:pPr>
         <w:jc w:val="center"/>
         <w:rPr>
+          <w:rFonts w:hint="eastAsia"/>
           <w:b/>
           <w:bCs/>
           <w:sz w:val="32"/>
@@ -67,9 +71,17 @@
     <w:p>
       <w:pPr>
         <w:jc w:val="center"/>
-      </w:pPr>
-    </w:p>
-    <w:p>
+        <w:rPr>
+          <w:rFonts w:hint="eastAsia"/>
+        </w:rPr>
+      </w:pPr>
+    </w:p>
+    <w:p>
+      <w:pPr>
+        <w:rPr>
+          <w:rFonts w:hint="eastAsia"/>
+        </w:rPr>
+      </w:pPr>
       <w:proofErr w:type="spellStart"/>
       <w:r>
         <w:rPr>
@@ -108,6 +120,7 @@
     <w:p>
       <w:pPr>
         <w:rPr>
+          <w:rFonts w:hint="eastAsia"/>
           <w:sz w:val="28"/>
           <w:szCs w:val="28"/>
         </w:rPr>
@@ -124,6 +137,7 @@
     <w:p>
       <w:pPr>
         <w:rPr>
+          <w:rFonts w:hint="eastAsia"/>
           <w:sz w:val="28"/>
           <w:szCs w:val="28"/>
         </w:rPr>
@@ -150,6 +164,7 @@
     <w:p>
       <w:pPr>
         <w:rPr>
+          <w:rFonts w:hint="eastAsia"/>
           <w:sz w:val="28"/>
           <w:szCs w:val="28"/>
         </w:rPr>
@@ -193,6 +208,7 @@
     <w:p>
       <w:pPr>
         <w:rPr>
+          <w:rFonts w:hint="eastAsia"/>
           <w:sz w:val="28"/>
           <w:szCs w:val="28"/>
         </w:rPr>
@@ -218,6 +234,7 @@
     <w:p>
       <w:pPr>
         <w:rPr>
+          <w:rFonts w:hint="eastAsia"/>
           <w:sz w:val="28"/>
           <w:szCs w:val="28"/>
         </w:rPr>
@@ -243,6 +260,7 @@
     <w:p>
       <w:pPr>
         <w:rPr>
+          <w:rFonts w:hint="eastAsia"/>
           <w:sz w:val="28"/>
           <w:szCs w:val="28"/>
         </w:rPr>
@@ -268,6 +286,7 @@
     <w:p>
       <w:pPr>
         <w:rPr>
+          <w:rFonts w:hint="eastAsia"/>
           <w:sz w:val="28"/>
           <w:szCs w:val="28"/>
         </w:rPr>
@@ -293,6 +312,7 @@
     <w:p>
       <w:pPr>
         <w:rPr>
+          <w:rFonts w:hint="eastAsia"/>
           <w:sz w:val="28"/>
           <w:szCs w:val="28"/>
         </w:rPr>
@@ -318,6 +338,7 @@
     <w:p>
       <w:pPr>
         <w:rPr>
+          <w:rFonts w:hint="eastAsia"/>
           <w:sz w:val="28"/>
           <w:szCs w:val="28"/>
         </w:rPr>
@@ -340,220 +361,257 @@
         <w:t>(150123821)</w:t>
       </w:r>
     </w:p>
-    <w:p/>
-    <w:p>
-      <w:pPr>
-        <w:rPr>
-          <w:lang w:eastAsia="ko-KR"/>
-        </w:rPr>
-      </w:pPr>
-    </w:p>
-    <w:p>
-      <w:pPr>
-        <w:rPr>
-          <w:lang w:eastAsia="ko-KR"/>
-        </w:rPr>
-      </w:pPr>
-    </w:p>
-    <w:p>
-      <w:pPr>
-        <w:rPr>
-          <w:lang w:eastAsia="ko-KR"/>
-        </w:rPr>
-      </w:pPr>
-    </w:p>
-    <w:p>
-      <w:pPr>
-        <w:rPr>
-          <w:lang w:eastAsia="ko-KR"/>
-        </w:rPr>
-      </w:pPr>
-    </w:p>
-    <w:p>
-      <w:pPr>
-        <w:rPr>
-          <w:lang w:eastAsia="ko-KR"/>
-        </w:rPr>
-      </w:pPr>
-    </w:p>
-    <w:p>
-      <w:pPr>
-        <w:rPr>
-          <w:lang w:eastAsia="ko-KR"/>
-        </w:rPr>
-      </w:pPr>
-    </w:p>
-    <w:p>
-      <w:pPr>
-        <w:rPr>
-          <w:lang w:eastAsia="ko-KR"/>
-        </w:rPr>
-      </w:pPr>
-    </w:p>
-    <w:p>
-      <w:pPr>
-        <w:rPr>
-          <w:lang w:eastAsia="ko-KR"/>
-        </w:rPr>
-      </w:pPr>
-    </w:p>
-    <w:p>
-      <w:pPr>
-        <w:rPr>
-          <w:lang w:eastAsia="ko-KR"/>
-        </w:rPr>
-      </w:pPr>
-    </w:p>
-    <w:p>
-      <w:pPr>
-        <w:rPr>
-          <w:lang w:eastAsia="ko-KR"/>
-        </w:rPr>
-      </w:pPr>
-    </w:p>
-    <w:p>
-      <w:pPr>
-        <w:rPr>
-          <w:lang w:eastAsia="ko-KR"/>
-        </w:rPr>
-      </w:pPr>
-    </w:p>
-    <w:p>
-      <w:pPr>
-        <w:rPr>
-          <w:lang w:eastAsia="ko-KR"/>
-        </w:rPr>
-      </w:pPr>
-    </w:p>
-    <w:p>
-      <w:pPr>
-        <w:rPr>
-          <w:lang w:eastAsia="ko-KR"/>
-        </w:rPr>
-      </w:pPr>
-    </w:p>
-    <w:p>
-      <w:pPr>
-        <w:rPr>
-          <w:lang w:eastAsia="ko-KR"/>
-        </w:rPr>
-      </w:pPr>
-    </w:p>
-    <w:p>
-      <w:pPr>
-        <w:rPr>
-          <w:lang w:eastAsia="ko-KR"/>
-        </w:rPr>
-      </w:pPr>
-    </w:p>
-    <w:p>
-      <w:pPr>
-        <w:rPr>
-          <w:lang w:eastAsia="ko-KR"/>
-        </w:rPr>
-      </w:pPr>
-    </w:p>
-    <w:p>
-      <w:pPr>
-        <w:rPr>
-          <w:lang w:eastAsia="ko-KR"/>
-        </w:rPr>
-      </w:pPr>
-    </w:p>
-    <w:p>
-      <w:pPr>
-        <w:rPr>
-          <w:lang w:eastAsia="ko-KR"/>
-        </w:rPr>
-      </w:pPr>
-    </w:p>
-    <w:p>
-      <w:pPr>
-        <w:rPr>
-          <w:lang w:eastAsia="ko-KR"/>
-        </w:rPr>
-      </w:pPr>
-    </w:p>
-    <w:p>
-      <w:pPr>
-        <w:rPr>
-          <w:lang w:eastAsia="ko-KR"/>
-        </w:rPr>
-      </w:pPr>
-    </w:p>
-    <w:p>
-      <w:pPr>
-        <w:rPr>
-          <w:lang w:eastAsia="ko-KR"/>
-        </w:rPr>
-      </w:pPr>
-    </w:p>
-    <w:p>
-      <w:pPr>
-        <w:rPr>
-          <w:lang w:eastAsia="ko-KR"/>
-        </w:rPr>
-      </w:pPr>
-    </w:p>
-    <w:p>
-      <w:pPr>
-        <w:rPr>
-          <w:lang w:eastAsia="ko-KR"/>
-        </w:rPr>
-      </w:pPr>
-    </w:p>
-    <w:p>
-      <w:pPr>
-        <w:rPr>
-          <w:lang w:eastAsia="ko-KR"/>
-        </w:rPr>
-      </w:pPr>
-    </w:p>
-    <w:p>
-      <w:pPr>
-        <w:rPr>
-          <w:lang w:eastAsia="ko-KR"/>
-        </w:rPr>
-      </w:pPr>
-    </w:p>
-    <w:p>
-      <w:pPr>
-        <w:rPr>
-          <w:lang w:eastAsia="ko-KR"/>
-        </w:rPr>
-      </w:pPr>
-    </w:p>
-    <w:p>
-      <w:pPr>
-        <w:rPr>
-          <w:lang w:eastAsia="ko-KR"/>
-        </w:rPr>
-      </w:pPr>
-    </w:p>
-    <w:p>
-      <w:pPr>
-        <w:rPr>
-          <w:lang w:eastAsia="ko-KR"/>
-        </w:rPr>
-      </w:pPr>
-    </w:p>
-    <w:p>
-      <w:pPr>
-        <w:rPr>
-          <w:lang w:eastAsia="ko-KR"/>
-        </w:rPr>
-      </w:pPr>
-    </w:p>
-    <w:p>
-      <w:pPr>
-        <w:rPr>
-          <w:lang w:eastAsia="ko-KR"/>
-        </w:rPr>
-      </w:pPr>
-    </w:p>
-    <w:p>
-      <w:pPr>
-        <w:rPr>
+    <w:p>
+      <w:pPr>
+        <w:rPr>
+          <w:rFonts w:hint="eastAsia"/>
+        </w:rPr>
+      </w:pPr>
+    </w:p>
+    <w:p>
+      <w:pPr>
+        <w:rPr>
+          <w:rFonts w:hint="eastAsia"/>
+          <w:lang w:eastAsia="ko-KR"/>
+        </w:rPr>
+      </w:pPr>
+    </w:p>
+    <w:p>
+      <w:pPr>
+        <w:rPr>
+          <w:rFonts w:hint="eastAsia"/>
+          <w:lang w:eastAsia="ko-KR"/>
+        </w:rPr>
+      </w:pPr>
+    </w:p>
+    <w:p>
+      <w:pPr>
+        <w:rPr>
+          <w:rFonts w:hint="eastAsia"/>
+          <w:lang w:eastAsia="ko-KR"/>
+        </w:rPr>
+      </w:pPr>
+    </w:p>
+    <w:p>
+      <w:pPr>
+        <w:rPr>
+          <w:rFonts w:hint="eastAsia"/>
+          <w:lang w:eastAsia="ko-KR"/>
+        </w:rPr>
+      </w:pPr>
+    </w:p>
+    <w:p>
+      <w:pPr>
+        <w:rPr>
+          <w:rFonts w:hint="eastAsia"/>
+          <w:lang w:eastAsia="ko-KR"/>
+        </w:rPr>
+      </w:pPr>
+    </w:p>
+    <w:p>
+      <w:pPr>
+        <w:rPr>
+          <w:rFonts w:hint="eastAsia"/>
+          <w:lang w:eastAsia="ko-KR"/>
+        </w:rPr>
+      </w:pPr>
+    </w:p>
+    <w:p>
+      <w:pPr>
+        <w:rPr>
+          <w:rFonts w:hint="eastAsia"/>
+          <w:lang w:eastAsia="ko-KR"/>
+        </w:rPr>
+      </w:pPr>
+    </w:p>
+    <w:p>
+      <w:pPr>
+        <w:rPr>
+          <w:rFonts w:hint="eastAsia"/>
+          <w:lang w:eastAsia="ko-KR"/>
+        </w:rPr>
+      </w:pPr>
+    </w:p>
+    <w:p>
+      <w:pPr>
+        <w:rPr>
+          <w:rFonts w:hint="eastAsia"/>
+          <w:lang w:eastAsia="ko-KR"/>
+        </w:rPr>
+      </w:pPr>
+    </w:p>
+    <w:p>
+      <w:pPr>
+        <w:rPr>
+          <w:rFonts w:hint="eastAsia"/>
+          <w:lang w:eastAsia="ko-KR"/>
+        </w:rPr>
+      </w:pPr>
+    </w:p>
+    <w:p>
+      <w:pPr>
+        <w:rPr>
+          <w:rFonts w:hint="eastAsia"/>
+          <w:lang w:eastAsia="ko-KR"/>
+        </w:rPr>
+      </w:pPr>
+    </w:p>
+    <w:p>
+      <w:pPr>
+        <w:rPr>
+          <w:rFonts w:hint="eastAsia"/>
+          <w:lang w:eastAsia="ko-KR"/>
+        </w:rPr>
+      </w:pPr>
+    </w:p>
+    <w:p>
+      <w:pPr>
+        <w:rPr>
+          <w:rFonts w:hint="eastAsia"/>
+          <w:lang w:eastAsia="ko-KR"/>
+        </w:rPr>
+      </w:pPr>
+    </w:p>
+    <w:p>
+      <w:pPr>
+        <w:rPr>
+          <w:rFonts w:hint="eastAsia"/>
+          <w:lang w:eastAsia="ko-KR"/>
+        </w:rPr>
+      </w:pPr>
+    </w:p>
+    <w:p>
+      <w:pPr>
+        <w:rPr>
+          <w:rFonts w:hint="eastAsia"/>
+          <w:lang w:eastAsia="ko-KR"/>
+        </w:rPr>
+      </w:pPr>
+    </w:p>
+    <w:p>
+      <w:pPr>
+        <w:rPr>
+          <w:rFonts w:hint="eastAsia"/>
+          <w:lang w:eastAsia="ko-KR"/>
+        </w:rPr>
+      </w:pPr>
+    </w:p>
+    <w:p>
+      <w:pPr>
+        <w:rPr>
+          <w:rFonts w:hint="eastAsia"/>
+          <w:lang w:eastAsia="ko-KR"/>
+        </w:rPr>
+      </w:pPr>
+    </w:p>
+    <w:p>
+      <w:pPr>
+        <w:rPr>
+          <w:rFonts w:hint="eastAsia"/>
+          <w:lang w:eastAsia="ko-KR"/>
+        </w:rPr>
+      </w:pPr>
+    </w:p>
+    <w:p>
+      <w:pPr>
+        <w:rPr>
+          <w:rFonts w:hint="eastAsia"/>
+          <w:lang w:eastAsia="ko-KR"/>
+        </w:rPr>
+      </w:pPr>
+    </w:p>
+    <w:p>
+      <w:pPr>
+        <w:rPr>
+          <w:rFonts w:hint="eastAsia"/>
+          <w:lang w:eastAsia="ko-KR"/>
+        </w:rPr>
+      </w:pPr>
+    </w:p>
+    <w:p>
+      <w:pPr>
+        <w:rPr>
+          <w:rFonts w:hint="eastAsia"/>
+          <w:lang w:eastAsia="ko-KR"/>
+        </w:rPr>
+      </w:pPr>
+    </w:p>
+    <w:p>
+      <w:pPr>
+        <w:rPr>
+          <w:rFonts w:hint="eastAsia"/>
+          <w:lang w:eastAsia="ko-KR"/>
+        </w:rPr>
+      </w:pPr>
+    </w:p>
+    <w:p>
+      <w:pPr>
+        <w:rPr>
+          <w:rFonts w:hint="eastAsia"/>
+          <w:lang w:eastAsia="ko-KR"/>
+        </w:rPr>
+      </w:pPr>
+    </w:p>
+    <w:p>
+      <w:pPr>
+        <w:rPr>
+          <w:rFonts w:hint="eastAsia"/>
+          <w:lang w:eastAsia="ko-KR"/>
+        </w:rPr>
+      </w:pPr>
+    </w:p>
+    <w:p>
+      <w:pPr>
+        <w:rPr>
+          <w:rFonts w:hint="eastAsia"/>
+          <w:lang w:eastAsia="ko-KR"/>
+        </w:rPr>
+      </w:pPr>
+    </w:p>
+    <w:p>
+      <w:pPr>
+        <w:rPr>
+          <w:rFonts w:hint="eastAsia"/>
+          <w:lang w:eastAsia="ko-KR"/>
+        </w:rPr>
+      </w:pPr>
+    </w:p>
+    <w:p>
+      <w:pPr>
+        <w:rPr>
+          <w:rFonts w:hint="eastAsia"/>
+          <w:lang w:eastAsia="ko-KR"/>
+        </w:rPr>
+      </w:pPr>
+    </w:p>
+    <w:p>
+      <w:pPr>
+        <w:rPr>
+          <w:rFonts w:hint="eastAsia"/>
+          <w:lang w:eastAsia="ko-KR"/>
+        </w:rPr>
+      </w:pPr>
+    </w:p>
+    <w:p>
+      <w:pPr>
+        <w:rPr>
+          <w:rFonts w:hint="eastAsia"/>
+          <w:lang w:eastAsia="ko-KR"/>
+        </w:rPr>
+      </w:pPr>
+    </w:p>
+    <w:p>
+      <w:pPr>
+        <w:rPr>
+          <w:rFonts w:hint="eastAsia"/>
+          <w:lang w:eastAsia="ko-KR"/>
+        </w:rPr>
+      </w:pPr>
+    </w:p>
+    <w:p>
+      <w:pPr>
+        <w:rPr>
+          <w:rFonts w:hint="eastAsia"/>
           <w:b/>
           <w:bCs/>
           <w:lang w:eastAsia="ko-KR"/>
@@ -572,6 +630,7 @@
     <w:p>
       <w:pPr>
         <w:rPr>
+          <w:rFonts w:hint="eastAsia"/>
           <w:b/>
           <w:bCs/>
           <w:lang w:eastAsia="ko-KR"/>
@@ -579,29 +638,31 @@
       </w:pPr>
     </w:p>
     <w:p>
+      <w:pPr>
+        <w:rPr>
+          <w:rFonts w:hint="eastAsia"/>
+        </w:rPr>
+      </w:pPr>
       <w:r>
         <w:rPr>
           <w:lang w:eastAsia="ko-KR"/>
         </w:rPr>
         <w:tab/>
-      </w:r>
-      <w:r>
-        <w:rPr>
-          <w:lang w:eastAsia="ko-KR"/>
-        </w:rPr>
         <w:t>The goal of this Java project is to develop a functional course registration system tailored for your department. This system will provide a user-friendly and efficient platform for students and advisors to manage course registrations in accordance with the department's rules and regulations. It is designed to handle the current needs of students and advisors while remaining adaptable for future expansion to include additional roles like department head, admin, and student affairs. Users will access the system with their assigned usernames and passwords, and the system will implement role-based access control to ensure that each type of user has access only to the features and data relevant to their role. The system will include features such as course selection and registration, enforcement of department rules, a comprehensive course catalog, and an integrated notification system to notify users about important updates. To ensure the successful development of the system, close collaboration with your department and its stakeholders will be necessary, with detailed requirements and specific departmental rules clarified through consultation sessions, including classroom interactions, to make sure the system aligns perfectly with the department's needs. The system aims to streamline the course registration process, increase efficiency, and provide a user-friendly experience for students and advisors, with room for future expansion and adaptation.</w:t>
       </w:r>
     </w:p>
     <w:p>
       <w:pPr>
         <w:rPr>
-          <w:lang w:eastAsia="ko-KR"/>
-        </w:rPr>
-      </w:pPr>
-    </w:p>
-    <w:p>
-      <w:pPr>
-        <w:rPr>
+          <w:rFonts w:hint="eastAsia"/>
+          <w:lang w:eastAsia="ko-KR"/>
+        </w:rPr>
+      </w:pPr>
+    </w:p>
+    <w:p>
+      <w:pPr>
+        <w:rPr>
+          <w:rFonts w:hint="eastAsia"/>
           <w:b/>
           <w:bCs/>
         </w:rPr>
@@ -618,6 +679,7 @@
     <w:p>
       <w:pPr>
         <w:rPr>
+          <w:rFonts w:hint="eastAsia"/>
           <w:lang w:eastAsia="ko-KR"/>
         </w:rPr>
       </w:pPr>
@@ -629,6 +691,7 @@
           <w:numId w:val="1"/>
         </w:numPr>
         <w:rPr>
+          <w:rFonts w:hint="eastAsia"/>
           <w:lang w:eastAsia="ko-KR"/>
         </w:rPr>
       </w:pPr>
@@ -654,6 +717,7 @@
           <w:numId w:val="1"/>
         </w:numPr>
         <w:rPr>
+          <w:rFonts w:hint="eastAsia"/>
           <w:lang w:eastAsia="ko-KR"/>
         </w:rPr>
       </w:pPr>
@@ -679,6 +743,7 @@
           <w:numId w:val="1"/>
         </w:numPr>
         <w:rPr>
+          <w:rFonts w:hint="eastAsia"/>
           <w:lang w:eastAsia="ko-KR"/>
         </w:rPr>
       </w:pPr>
@@ -704,6 +769,7 @@
           <w:numId w:val="1"/>
         </w:numPr>
         <w:rPr>
+          <w:rFonts w:hint="eastAsia"/>
           <w:lang w:eastAsia="ko-KR"/>
         </w:rPr>
       </w:pPr>
@@ -729,6 +795,7 @@
           <w:numId w:val="1"/>
         </w:numPr>
         <w:rPr>
+          <w:rFonts w:hint="eastAsia"/>
           <w:lang w:eastAsia="ko-KR"/>
         </w:rPr>
       </w:pPr>
@@ -754,6 +821,7 @@
           <w:numId w:val="1"/>
         </w:numPr>
         <w:rPr>
+          <w:rFonts w:hint="eastAsia"/>
           <w:lang w:eastAsia="ko-KR"/>
         </w:rPr>
       </w:pPr>
@@ -779,6 +847,7 @@
           <w:numId w:val="1"/>
         </w:numPr>
         <w:rPr>
+          <w:rFonts w:hint="eastAsia"/>
           <w:lang w:eastAsia="ko-KR"/>
         </w:rPr>
       </w:pPr>
@@ -804,6 +873,7 @@
           <w:numId w:val="1"/>
         </w:numPr>
         <w:rPr>
+          <w:rFonts w:hint="eastAsia"/>
           <w:lang w:eastAsia="ko-KR"/>
         </w:rPr>
       </w:pPr>
@@ -829,6 +899,7 @@
           <w:numId w:val="1"/>
         </w:numPr>
         <w:rPr>
+          <w:rFonts w:hint="eastAsia"/>
           <w:lang w:eastAsia="ko-KR"/>
         </w:rPr>
       </w:pPr>
@@ -854,6 +925,7 @@
           <w:numId w:val="1"/>
         </w:numPr>
         <w:rPr>
+          <w:rFonts w:hint="eastAsia"/>
           <w:lang w:eastAsia="ko-KR"/>
         </w:rPr>
       </w:pPr>
@@ -879,6 +951,7 @@
           <w:numId w:val="1"/>
         </w:numPr>
         <w:rPr>
+          <w:rFonts w:hint="eastAsia"/>
           <w:lang w:eastAsia="ko-KR"/>
         </w:rPr>
       </w:pPr>
@@ -922,6 +995,7 @@
           <w:numId w:val="1"/>
         </w:numPr>
         <w:rPr>
+          <w:rFonts w:hint="eastAsia"/>
           <w:lang w:eastAsia="ko-KR"/>
         </w:rPr>
       </w:pPr>
@@ -943,48 +1017,55 @@
     <w:p>
       <w:pPr>
         <w:rPr>
-          <w:lang w:eastAsia="ko-KR"/>
-        </w:rPr>
-      </w:pPr>
-    </w:p>
-    <w:p>
-      <w:pPr>
-        <w:rPr>
-          <w:lang w:eastAsia="ko-KR"/>
-        </w:rPr>
-      </w:pPr>
-    </w:p>
-    <w:p>
-      <w:pPr>
-        <w:rPr>
-          <w:lang w:eastAsia="ko-KR"/>
-        </w:rPr>
-      </w:pPr>
-    </w:p>
-    <w:p>
-      <w:pPr>
-        <w:rPr>
-          <w:lang w:eastAsia="ko-KR"/>
-        </w:rPr>
-      </w:pPr>
-    </w:p>
-    <w:p>
-      <w:pPr>
-        <w:rPr>
-          <w:lang w:eastAsia="ko-KR"/>
-        </w:rPr>
-      </w:pPr>
-    </w:p>
-    <w:p>
-      <w:pPr>
-        <w:rPr>
-          <w:lang w:eastAsia="ko-KR"/>
-        </w:rPr>
-      </w:pPr>
-    </w:p>
-    <w:p>
-      <w:pPr>
-        <w:rPr>
+          <w:rFonts w:hint="eastAsia"/>
+          <w:lang w:eastAsia="ko-KR"/>
+        </w:rPr>
+      </w:pPr>
+    </w:p>
+    <w:p>
+      <w:pPr>
+        <w:rPr>
+          <w:rFonts w:hint="eastAsia"/>
+          <w:lang w:eastAsia="ko-KR"/>
+        </w:rPr>
+      </w:pPr>
+    </w:p>
+    <w:p>
+      <w:pPr>
+        <w:rPr>
+          <w:rFonts w:hint="eastAsia"/>
+          <w:lang w:eastAsia="ko-KR"/>
+        </w:rPr>
+      </w:pPr>
+    </w:p>
+    <w:p>
+      <w:pPr>
+        <w:rPr>
+          <w:rFonts w:hint="eastAsia"/>
+          <w:lang w:eastAsia="ko-KR"/>
+        </w:rPr>
+      </w:pPr>
+    </w:p>
+    <w:p>
+      <w:pPr>
+        <w:rPr>
+          <w:rFonts w:hint="eastAsia"/>
+          <w:lang w:eastAsia="ko-KR"/>
+        </w:rPr>
+      </w:pPr>
+    </w:p>
+    <w:p>
+      <w:pPr>
+        <w:rPr>
+          <w:rFonts w:hint="eastAsia"/>
+          <w:lang w:eastAsia="ko-KR"/>
+        </w:rPr>
+      </w:pPr>
+    </w:p>
+    <w:p>
+      <w:pPr>
+        <w:rPr>
+          <w:rFonts w:hint="eastAsia"/>
           <w:b/>
           <w:bCs/>
           <w:lang w:eastAsia="ko-KR"/>
@@ -1055,7 +1136,7 @@
     </w:p>
     <w:tbl>
       <w:tblPr>
-        <w:tblStyle w:val="TableGrid"/>
+        <w:tblStyle w:val="TabloKlavuzu"/>
         <w:tblW w:w="9972" w:type="dxa"/>
         <w:shd w:val="clear" w:color="auto" w:fill="FFFFFF" w:themeFill="background2"/>
         <w:tblLook w:val="04A0" w:firstRow="1" w:lastRow="0" w:firstColumn="1" w:lastColumn="0" w:noHBand="0" w:noVBand="1"/>
@@ -1078,6 +1159,7 @@
           <w:p>
             <w:pPr>
               <w:rPr>
+                <w:rFonts w:hint="eastAsia"/>
                 <w:b/>
                 <w:bCs/>
                 <w:sz w:val="22"/>
@@ -1107,6 +1189,7 @@
           <w:p>
             <w:pPr>
               <w:rPr>
+                <w:rFonts w:hint="eastAsia"/>
                 <w:b/>
                 <w:bCs/>
                 <w:sz w:val="22"/>
@@ -1162,6 +1245,7 @@
           <w:p>
             <w:pPr>
               <w:rPr>
+                <w:rFonts w:hint="eastAsia"/>
                 <w:sz w:val="22"/>
                 <w:szCs w:val="22"/>
                 <w:lang w:eastAsia="ko-KR"/>
@@ -1187,6 +1271,7 @@
           <w:p>
             <w:pPr>
               <w:rPr>
+                <w:rFonts w:hint="eastAsia"/>
                 <w:sz w:val="22"/>
                 <w:szCs w:val="22"/>
                 <w:lang w:eastAsia="ko-KR"/>
@@ -1217,6 +1302,7 @@
           <w:p>
             <w:pPr>
               <w:rPr>
+                <w:rFonts w:hint="eastAsia"/>
                 <w:sz w:val="22"/>
                 <w:szCs w:val="22"/>
                 <w:lang w:eastAsia="ko-KR"/>
@@ -1242,6 +1328,7 @@
           <w:p>
             <w:pPr>
               <w:rPr>
+                <w:rFonts w:hint="eastAsia"/>
                 <w:sz w:val="22"/>
                 <w:szCs w:val="22"/>
                 <w:lang w:eastAsia="ko-KR"/>
@@ -1272,6 +1359,7 @@
           <w:p>
             <w:pPr>
               <w:rPr>
+                <w:rFonts w:hint="eastAsia"/>
                 <w:sz w:val="22"/>
                 <w:szCs w:val="22"/>
                 <w:lang w:eastAsia="ko-KR"/>
@@ -1283,25 +1371,7 @@
                 <w:szCs w:val="22"/>
                 <w:lang w:eastAsia="ko-KR"/>
               </w:rPr>
-              <w:t xml:space="preserve">Students should be able to enroll in courses and advisors should be </w:t>
-            </w:r>
-            <w:proofErr w:type="gramStart"/>
-            <w:r>
-              <w:rPr>
-                <w:sz w:val="22"/>
-                <w:szCs w:val="22"/>
-                <w:lang w:eastAsia="ko-KR"/>
-              </w:rPr>
-              <w:t>a</w:t>
-            </w:r>
-            <w:proofErr w:type="gramEnd"/>
-            <w:r>
-              <w:rPr>
-                <w:sz w:val="22"/>
-                <w:szCs w:val="22"/>
-                <w:lang w:eastAsia="ko-KR"/>
-              </w:rPr>
-              <w:t xml:space="preserve"> </w:t>
+              <w:t xml:space="preserve">Students should be able to enroll in courses and advisors should be a </w:t>
             </w:r>
             <w:r>
               <w:rPr>
@@ -1324,6 +1394,7 @@
           <w:p>
             <w:pPr>
               <w:rPr>
+                <w:rFonts w:hint="eastAsia"/>
                 <w:sz w:val="22"/>
                 <w:szCs w:val="22"/>
                 <w:lang w:eastAsia="ko-KR"/>
@@ -1354,6 +1425,7 @@
           <w:p>
             <w:pPr>
               <w:rPr>
+                <w:rFonts w:hint="eastAsia"/>
                 <w:sz w:val="22"/>
                 <w:szCs w:val="22"/>
                 <w:lang w:eastAsia="ko-KR"/>
@@ -1389,6 +1461,7 @@
           <w:p>
             <w:pPr>
               <w:rPr>
+                <w:rFonts w:hint="eastAsia"/>
                 <w:sz w:val="22"/>
                 <w:szCs w:val="22"/>
                 <w:lang w:eastAsia="ko-KR"/>
@@ -1419,6 +1492,7 @@
           <w:p>
             <w:pPr>
               <w:rPr>
+                <w:rFonts w:hint="eastAsia"/>
                 <w:sz w:val="22"/>
                 <w:szCs w:val="22"/>
                 <w:lang w:eastAsia="ko-KR"/>
@@ -1444,6 +1518,7 @@
           <w:p>
             <w:pPr>
               <w:rPr>
+                <w:rFonts w:hint="eastAsia"/>
                 <w:sz w:val="22"/>
                 <w:szCs w:val="22"/>
                 <w:lang w:eastAsia="ko-KR"/>
@@ -1474,6 +1549,7 @@
           <w:p>
             <w:pPr>
               <w:rPr>
+                <w:rFonts w:hint="eastAsia"/>
                 <w:sz w:val="22"/>
                 <w:szCs w:val="22"/>
                 <w:lang w:eastAsia="ko-KR"/>
@@ -1499,6 +1575,7 @@
           <w:p>
             <w:pPr>
               <w:rPr>
+                <w:rFonts w:hint="eastAsia"/>
                 <w:sz w:val="22"/>
                 <w:szCs w:val="22"/>
                 <w:lang w:eastAsia="ko-KR"/>
@@ -1529,6 +1606,7 @@
           <w:p>
             <w:pPr>
               <w:rPr>
+                <w:rFonts w:hint="eastAsia"/>
                 <w:sz w:val="22"/>
                 <w:szCs w:val="22"/>
                 <w:lang w:eastAsia="ko-KR"/>
@@ -1554,6 +1632,7 @@
           <w:p>
             <w:pPr>
               <w:rPr>
+                <w:rFonts w:hint="eastAsia"/>
                 <w:sz w:val="22"/>
                 <w:szCs w:val="22"/>
                 <w:lang w:eastAsia="ko-KR"/>
@@ -1584,6 +1663,7 @@
           <w:p>
             <w:pPr>
               <w:rPr>
+                <w:rFonts w:hint="eastAsia"/>
                 <w:sz w:val="22"/>
                 <w:szCs w:val="22"/>
                 <w:lang w:eastAsia="ko-KR"/>
@@ -1609,6 +1689,7 @@
           <w:p>
             <w:pPr>
               <w:rPr>
+                <w:rFonts w:hint="eastAsia"/>
                 <w:sz w:val="22"/>
                 <w:szCs w:val="22"/>
                 <w:lang w:eastAsia="ko-KR"/>
@@ -1639,6 +1720,7 @@
           <w:p>
             <w:pPr>
               <w:rPr>
+                <w:rFonts w:hint="eastAsia"/>
                 <w:sz w:val="22"/>
                 <w:szCs w:val="22"/>
                 <w:lang w:eastAsia="ko-KR"/>
@@ -1664,6 +1746,7 @@
           <w:p>
             <w:pPr>
               <w:rPr>
+                <w:rFonts w:hint="eastAsia"/>
                 <w:sz w:val="22"/>
                 <w:szCs w:val="22"/>
                 <w:lang w:eastAsia="ko-KR"/>
@@ -1684,6 +1767,7 @@
     <w:p>
       <w:pPr>
         <w:rPr>
+          <w:rFonts w:hint="eastAsia"/>
           <w:b/>
           <w:bCs/>
         </w:rPr>
@@ -1709,6 +1793,7 @@
     <w:p>
       <w:pPr>
         <w:rPr>
+          <w:rFonts w:hint="eastAsia"/>
           <w:b/>
           <w:bCs/>
         </w:rPr>
@@ -1725,6 +1810,7 @@
     <w:p>
       <w:pPr>
         <w:rPr>
+          <w:rFonts w:hint="eastAsia"/>
           <w:lang w:eastAsia="ko-KR"/>
         </w:rPr>
       </w:pPr>
@@ -1733,6 +1819,7 @@
           <w:b/>
           <w:bCs/>
           <w:noProof/>
+          <w:lang w:val="en-GB" w:eastAsia="en-GB" w:bidi="ar-SA"/>
         </w:rPr>
         <w:drawing>
           <wp:anchor distT="0" distB="0" distL="0" distR="0" simplePos="0" relativeHeight="2" behindDoc="0" locked="0" layoutInCell="0" allowOverlap="1" wp14:anchorId="60A6433B" wp14:editId="656E1CA7">
@@ -1785,146 +1872,167 @@
     <w:p>
       <w:pPr>
         <w:rPr>
-          <w:lang w:eastAsia="ko-KR"/>
-        </w:rPr>
-      </w:pPr>
-    </w:p>
-    <w:p>
-      <w:pPr>
-        <w:rPr>
-          <w:lang w:eastAsia="ko-KR"/>
-        </w:rPr>
-      </w:pPr>
-    </w:p>
-    <w:p>
-      <w:pPr>
-        <w:rPr>
-          <w:lang w:eastAsia="ko-KR"/>
-        </w:rPr>
-      </w:pPr>
-    </w:p>
-    <w:p>
-      <w:pPr>
-        <w:rPr>
-          <w:lang w:eastAsia="ko-KR"/>
-        </w:rPr>
-      </w:pPr>
-    </w:p>
-    <w:p>
-      <w:pPr>
-        <w:rPr>
-          <w:lang w:eastAsia="ko-KR"/>
-        </w:rPr>
-      </w:pPr>
-    </w:p>
-    <w:p>
-      <w:pPr>
-        <w:rPr>
-          <w:lang w:eastAsia="ko-KR"/>
-        </w:rPr>
-      </w:pPr>
-    </w:p>
-    <w:p>
-      <w:pPr>
-        <w:rPr>
-          <w:lang w:eastAsia="ko-KR"/>
-        </w:rPr>
-      </w:pPr>
-    </w:p>
-    <w:p>
-      <w:pPr>
-        <w:rPr>
-          <w:lang w:eastAsia="ko-KR"/>
-        </w:rPr>
-      </w:pPr>
-    </w:p>
-    <w:p>
-      <w:pPr>
-        <w:rPr>
-          <w:lang w:eastAsia="ko-KR"/>
-        </w:rPr>
-      </w:pPr>
-    </w:p>
-    <w:p>
-      <w:pPr>
-        <w:rPr>
-          <w:lang w:eastAsia="ko-KR"/>
-        </w:rPr>
-      </w:pPr>
-    </w:p>
-    <w:p>
-      <w:pPr>
-        <w:rPr>
-          <w:lang w:eastAsia="ko-KR"/>
-        </w:rPr>
-      </w:pPr>
-    </w:p>
-    <w:p>
-      <w:pPr>
-        <w:rPr>
-          <w:lang w:eastAsia="ko-KR"/>
-        </w:rPr>
-      </w:pPr>
-    </w:p>
-    <w:p>
-      <w:pPr>
-        <w:rPr>
-          <w:lang w:eastAsia="ko-KR"/>
-        </w:rPr>
-      </w:pPr>
-    </w:p>
-    <w:p>
-      <w:pPr>
-        <w:rPr>
-          <w:lang w:eastAsia="ko-KR"/>
-        </w:rPr>
-      </w:pPr>
-    </w:p>
-    <w:p>
-      <w:pPr>
-        <w:rPr>
-          <w:lang w:eastAsia="ko-KR"/>
-        </w:rPr>
-      </w:pPr>
-    </w:p>
-    <w:p>
-      <w:pPr>
-        <w:rPr>
-          <w:lang w:eastAsia="ko-KR"/>
-        </w:rPr>
-      </w:pPr>
-    </w:p>
-    <w:p>
-      <w:pPr>
-        <w:rPr>
-          <w:lang w:eastAsia="ko-KR"/>
-        </w:rPr>
-      </w:pPr>
-    </w:p>
-    <w:p>
-      <w:pPr>
-        <w:rPr>
-          <w:lang w:eastAsia="ko-KR"/>
-        </w:rPr>
-      </w:pPr>
-    </w:p>
-    <w:p>
-      <w:pPr>
-        <w:rPr>
-          <w:lang w:eastAsia="ko-KR"/>
-        </w:rPr>
-      </w:pPr>
-    </w:p>
-    <w:p>
-      <w:pPr>
-        <w:rPr>
-          <w:lang w:eastAsia="ko-KR"/>
-        </w:rPr>
-      </w:pPr>
-    </w:p>
-    <w:p>
-      <w:pPr>
-        <w:rPr>
+          <w:rFonts w:hint="eastAsia"/>
+          <w:lang w:eastAsia="ko-KR"/>
+        </w:rPr>
+      </w:pPr>
+    </w:p>
+    <w:p>
+      <w:pPr>
+        <w:rPr>
+          <w:rFonts w:hint="eastAsia"/>
+          <w:lang w:eastAsia="ko-KR"/>
+        </w:rPr>
+      </w:pPr>
+    </w:p>
+    <w:p>
+      <w:pPr>
+        <w:rPr>
+          <w:rFonts w:hint="eastAsia"/>
+          <w:lang w:eastAsia="ko-KR"/>
+        </w:rPr>
+      </w:pPr>
+    </w:p>
+    <w:p>
+      <w:pPr>
+        <w:rPr>
+          <w:rFonts w:hint="eastAsia"/>
+          <w:lang w:eastAsia="ko-KR"/>
+        </w:rPr>
+      </w:pPr>
+    </w:p>
+    <w:p>
+      <w:pPr>
+        <w:rPr>
+          <w:rFonts w:hint="eastAsia"/>
+          <w:lang w:eastAsia="ko-KR"/>
+        </w:rPr>
+      </w:pPr>
+    </w:p>
+    <w:p>
+      <w:pPr>
+        <w:rPr>
+          <w:rFonts w:hint="eastAsia"/>
+          <w:lang w:eastAsia="ko-KR"/>
+        </w:rPr>
+      </w:pPr>
+    </w:p>
+    <w:p>
+      <w:pPr>
+        <w:rPr>
+          <w:rFonts w:hint="eastAsia"/>
+          <w:lang w:eastAsia="ko-KR"/>
+        </w:rPr>
+      </w:pPr>
+    </w:p>
+    <w:p>
+      <w:pPr>
+        <w:rPr>
+          <w:rFonts w:hint="eastAsia"/>
+          <w:lang w:eastAsia="ko-KR"/>
+        </w:rPr>
+      </w:pPr>
+    </w:p>
+    <w:p>
+      <w:pPr>
+        <w:rPr>
+          <w:rFonts w:hint="eastAsia"/>
+          <w:lang w:eastAsia="ko-KR"/>
+        </w:rPr>
+      </w:pPr>
+    </w:p>
+    <w:p>
+      <w:pPr>
+        <w:rPr>
+          <w:rFonts w:hint="eastAsia"/>
+          <w:lang w:eastAsia="ko-KR"/>
+        </w:rPr>
+      </w:pPr>
+    </w:p>
+    <w:p>
+      <w:pPr>
+        <w:rPr>
+          <w:rFonts w:hint="eastAsia"/>
+          <w:lang w:eastAsia="ko-KR"/>
+        </w:rPr>
+      </w:pPr>
+    </w:p>
+    <w:p>
+      <w:pPr>
+        <w:rPr>
+          <w:rFonts w:hint="eastAsia"/>
+          <w:lang w:eastAsia="ko-KR"/>
+        </w:rPr>
+      </w:pPr>
+    </w:p>
+    <w:p>
+      <w:pPr>
+        <w:rPr>
+          <w:rFonts w:hint="eastAsia"/>
+          <w:lang w:eastAsia="ko-KR"/>
+        </w:rPr>
+      </w:pPr>
+    </w:p>
+    <w:p>
+      <w:pPr>
+        <w:rPr>
+          <w:rFonts w:hint="eastAsia"/>
+          <w:lang w:eastAsia="ko-KR"/>
+        </w:rPr>
+      </w:pPr>
+    </w:p>
+    <w:p>
+      <w:pPr>
+        <w:rPr>
+          <w:rFonts w:hint="eastAsia"/>
+          <w:lang w:eastAsia="ko-KR"/>
+        </w:rPr>
+      </w:pPr>
+    </w:p>
+    <w:p>
+      <w:pPr>
+        <w:rPr>
+          <w:rFonts w:hint="eastAsia"/>
+          <w:lang w:eastAsia="ko-KR"/>
+        </w:rPr>
+      </w:pPr>
+    </w:p>
+    <w:p>
+      <w:pPr>
+        <w:rPr>
+          <w:rFonts w:hint="eastAsia"/>
+          <w:lang w:eastAsia="ko-KR"/>
+        </w:rPr>
+      </w:pPr>
+    </w:p>
+    <w:p>
+      <w:pPr>
+        <w:rPr>
+          <w:rFonts w:hint="eastAsia"/>
+          <w:lang w:eastAsia="ko-KR"/>
+        </w:rPr>
+      </w:pPr>
+    </w:p>
+    <w:p>
+      <w:pPr>
+        <w:rPr>
+          <w:rFonts w:hint="eastAsia"/>
+          <w:lang w:eastAsia="ko-KR"/>
+        </w:rPr>
+      </w:pPr>
+    </w:p>
+    <w:p>
+      <w:pPr>
+        <w:rPr>
+          <w:rFonts w:hint="eastAsia"/>
+          <w:lang w:eastAsia="ko-KR"/>
+        </w:rPr>
+      </w:pPr>
+    </w:p>
+    <w:p>
+      <w:pPr>
+        <w:rPr>
+          <w:rFonts w:hint="eastAsia"/>
           <w:lang w:eastAsia="ko-KR"/>
         </w:rPr>
       </w:pPr>
@@ -1934,6 +2042,7 @@
         <w:rPr>
           <w:b/>
           <w:bCs/>
+          <w:lang w:eastAsia="ko-KR"/>
         </w:rPr>
       </w:pPr>
       <w:r>
@@ -1946,38 +2055,2829 @@
       </w:r>
     </w:p>
     <w:p>
+      <w:pPr>
+        <w:rPr>
+          <w:rFonts w:hint="eastAsia"/>
+          <w:b/>
+          <w:bCs/>
+        </w:rPr>
+      </w:pPr>
+    </w:p>
+    <w:p>
+      <w:pPr>
+        <w:rPr>
+          <w:rFonts w:ascii="Times New Roman" w:hAnsi="Times New Roman" w:cs="Times New Roman"/>
+        </w:rPr>
+      </w:pPr>
       <w:r>
         <w:rPr>
           <w:lang w:eastAsia="ko-KR"/>
         </w:rPr>
         <w:tab/>
+      </w:r>
+      <w:r>
+        <w:rPr>
+          <w:rFonts w:ascii="Times New Roman" w:hAnsi="Times New Roman" w:cs="Times New Roman"/>
+          <w:b/>
+        </w:rPr>
+        <w:t xml:space="preserve">Use Case Name: </w:t>
+      </w:r>
+      <w:r>
+        <w:rPr>
+          <w:rFonts w:ascii="Times New Roman" w:hAnsi="Times New Roman" w:cs="Times New Roman"/>
+        </w:rPr>
+        <w:t>Enrolling classes</w:t>
+      </w:r>
+    </w:p>
+    <w:p>
+      <w:pPr>
+        <w:rPr>
+          <w:rFonts w:ascii="Times New Roman" w:hAnsi="Times New Roman" w:cs="Times New Roman"/>
+        </w:rPr>
+      </w:pPr>
+      <w:r>
+        <w:rPr>
+          <w:rFonts w:ascii="Times New Roman" w:hAnsi="Times New Roman" w:cs="Times New Roman"/>
+          <w:b/>
+        </w:rPr>
+        <w:t xml:space="preserve">Summary: </w:t>
+      </w:r>
+      <w:r>
+        <w:rPr>
+          <w:rFonts w:ascii="Times New Roman" w:hAnsi="Times New Roman" w:cs="Times New Roman"/>
+        </w:rPr>
+        <w:t xml:space="preserve">In order for students to </w:t>
+      </w:r>
+      <w:r>
+        <w:rPr>
+          <w:rFonts w:ascii="Times New Roman" w:hAnsi="Times New Roman" w:cs="Times New Roman"/>
+        </w:rPr>
+        <w:t>select</w:t>
+      </w:r>
+      <w:r>
+        <w:rPr>
+          <w:rFonts w:ascii="Times New Roman" w:hAnsi="Times New Roman" w:cs="Times New Roman"/>
+        </w:rPr>
+        <w:t xml:space="preserve"> courses, they must first successfully log in to the system with their username and password, select their courses, save them</w:t>
+      </w:r>
+      <w:r>
+        <w:rPr>
+          <w:rFonts w:ascii="Times New Roman" w:hAnsi="Times New Roman" w:cs="Times New Roman"/>
+        </w:rPr>
+        <w:t xml:space="preserve"> as a draft</w:t>
+      </w:r>
+      <w:r>
+        <w:rPr>
+          <w:rFonts w:ascii="Times New Roman" w:hAnsi="Times New Roman" w:cs="Times New Roman"/>
+        </w:rPr>
+        <w:t xml:space="preserve"> and send them to their advisor.</w:t>
+      </w:r>
+    </w:p>
+    <w:p>
+      <w:pPr>
+        <w:rPr>
+          <w:rFonts w:ascii="Times New Roman" w:hAnsi="Times New Roman" w:cs="Times New Roman"/>
+        </w:rPr>
+      </w:pPr>
+      <w:r>
+        <w:rPr>
+          <w:rFonts w:ascii="Times New Roman" w:hAnsi="Times New Roman" w:cs="Times New Roman"/>
+          <w:b/>
+        </w:rPr>
+        <w:t xml:space="preserve">Subject: </w:t>
+      </w:r>
+      <w:r>
+        <w:rPr>
+          <w:rFonts w:ascii="Times New Roman" w:hAnsi="Times New Roman" w:cs="Times New Roman"/>
+        </w:rPr>
+        <w:t>Student</w:t>
+      </w:r>
+    </w:p>
+    <w:p>
+      <w:pPr>
+        <w:rPr>
+          <w:rFonts w:ascii="Times New Roman" w:hAnsi="Times New Roman" w:cs="Times New Roman"/>
+          <w:b/>
+        </w:rPr>
+      </w:pPr>
+      <w:r>
+        <w:rPr>
+          <w:rFonts w:ascii="Times New Roman" w:hAnsi="Times New Roman" w:cs="Times New Roman"/>
+          <w:b/>
+        </w:rPr>
+        <w:t xml:space="preserve">Basic Flow: </w:t>
+      </w:r>
+    </w:p>
+    <w:p>
+      <w:pPr>
+        <w:rPr>
+          <w:rFonts w:ascii="Times New Roman" w:hAnsi="Times New Roman" w:cs="Times New Roman"/>
+        </w:rPr>
+      </w:pPr>
+      <w:r>
+        <w:rPr>
+          <w:rFonts w:ascii="Times New Roman" w:hAnsi="Times New Roman" w:cs="Times New Roman"/>
+        </w:rPr>
+        <w:tab/>
+        <w:t>1) Student logs in to the website with their username and password.</w:t>
+      </w:r>
+    </w:p>
+    <w:p>
+      <w:pPr>
+        <w:rPr>
+          <w:rFonts w:ascii="Times New Roman" w:hAnsi="Times New Roman" w:cs="Times New Roman"/>
+        </w:rPr>
+      </w:pPr>
+      <w:r>
+        <w:rPr>
+          <w:rFonts w:ascii="Times New Roman" w:hAnsi="Times New Roman" w:cs="Times New Roman"/>
+        </w:rPr>
+        <w:tab/>
+        <w:t>2) Student opens "Enroll to courses" tab at website to view courses.</w:t>
+      </w:r>
+    </w:p>
+    <w:p>
+      <w:pPr>
+        <w:ind w:left="708"/>
+        <w:rPr>
+          <w:rFonts w:ascii="Times New Roman" w:hAnsi="Times New Roman" w:cs="Times New Roman"/>
+        </w:rPr>
+      </w:pPr>
+      <w:r>
+        <w:rPr>
+          <w:rFonts w:ascii="Times New Roman" w:hAnsi="Times New Roman" w:cs="Times New Roman"/>
+        </w:rPr>
+        <w:t xml:space="preserve">3) The student selects </w:t>
+      </w:r>
+      <w:proofErr w:type="gramStart"/>
+      <w:r>
+        <w:rPr>
+          <w:rFonts w:ascii="Times New Roman" w:hAnsi="Times New Roman" w:cs="Times New Roman"/>
+        </w:rPr>
+        <w:t>courses</w:t>
+      </w:r>
+      <w:proofErr w:type="gramEnd"/>
+      <w:r>
+        <w:rPr>
+          <w:rFonts w:ascii="Times New Roman" w:hAnsi="Times New Roman" w:cs="Times New Roman"/>
+        </w:rPr>
+        <w:t xml:space="preserve"> from the course list based on their current curriculum, current semester, and current course progress.</w:t>
+      </w:r>
+    </w:p>
+    <w:p>
+      <w:pPr>
+        <w:ind w:firstLine="708"/>
+        <w:rPr>
+          <w:rFonts w:ascii="Times New Roman" w:hAnsi="Times New Roman" w:cs="Times New Roman"/>
+        </w:rPr>
+      </w:pPr>
+      <w:r>
+        <w:rPr>
+          <w:rFonts w:ascii="Times New Roman" w:hAnsi="Times New Roman" w:cs="Times New Roman"/>
+        </w:rPr>
+        <w:t xml:space="preserve">4) System saves </w:t>
+      </w:r>
+      <w:r>
+        <w:rPr>
+          <w:rFonts w:ascii="Times New Roman" w:hAnsi="Times New Roman" w:cs="Times New Roman"/>
+        </w:rPr>
+        <w:t>courses as draft</w:t>
+      </w:r>
+      <w:r>
+        <w:rPr>
+          <w:rFonts w:ascii="Times New Roman" w:hAnsi="Times New Roman" w:cs="Times New Roman"/>
+        </w:rPr>
+        <w:t>.</w:t>
+      </w:r>
+    </w:p>
+    <w:p>
+      <w:pPr>
+        <w:rPr>
+          <w:rFonts w:ascii="Times New Roman" w:hAnsi="Times New Roman" w:cs="Times New Roman"/>
+        </w:rPr>
+      </w:pPr>
+      <w:r>
+        <w:rPr>
+          <w:rFonts w:ascii="Times New Roman" w:hAnsi="Times New Roman" w:cs="Times New Roman"/>
+        </w:rPr>
+        <w:tab/>
+        <w:t>5)</w:t>
+      </w:r>
+      <w:r>
+        <w:t xml:space="preserve"> </w:t>
+      </w:r>
+      <w:r>
+        <w:rPr>
+          <w:rFonts w:ascii="Times New Roman" w:hAnsi="Times New Roman" w:cs="Times New Roman"/>
+        </w:rPr>
         <w:t xml:space="preserve">Student </w:t>
       </w:r>
+      <w:r>
+        <w:rPr>
+          <w:rFonts w:ascii="Times New Roman" w:hAnsi="Times New Roman" w:cs="Times New Roman"/>
+        </w:rPr>
+        <w:t xml:space="preserve">sends </w:t>
+      </w:r>
+      <w:r>
+        <w:rPr>
+          <w:rFonts w:ascii="Times New Roman" w:hAnsi="Times New Roman" w:cs="Times New Roman"/>
+        </w:rPr>
+        <w:t>draft to their advisor for approval.</w:t>
+      </w:r>
+    </w:p>
+    <w:p>
+      <w:pPr>
+        <w:ind w:left="708"/>
+        <w:rPr>
+          <w:rFonts w:ascii="Times New Roman" w:hAnsi="Times New Roman" w:cs="Times New Roman"/>
+        </w:rPr>
+      </w:pPr>
+      <w:r>
+        <w:rPr>
+          <w:rFonts w:ascii="Times New Roman" w:hAnsi="Times New Roman" w:cs="Times New Roman"/>
+        </w:rPr>
+        <w:t xml:space="preserve">6) </w:t>
+      </w:r>
+      <w:r>
+        <w:rPr>
+          <w:rFonts w:ascii="Times New Roman" w:hAnsi="Times New Roman" w:cs="Times New Roman"/>
+        </w:rPr>
+        <w:t>Students' course registration procedures have been completed</w:t>
+      </w:r>
+      <w:r>
+        <w:rPr>
+          <w:rFonts w:ascii="Times New Roman" w:hAnsi="Times New Roman" w:cs="Times New Roman"/>
+        </w:rPr>
+        <w:t>, after the advisor approves the drafts.</w:t>
+      </w:r>
+    </w:p>
+    <w:p>
+      <w:pPr>
+        <w:rPr>
+          <w:rFonts w:ascii="Times New Roman" w:hAnsi="Times New Roman" w:cs="Times New Roman"/>
+          <w:b/>
+        </w:rPr>
+      </w:pPr>
+    </w:p>
+    <w:p>
+      <w:pPr>
+        <w:rPr>
+          <w:rFonts w:ascii="Times New Roman" w:hAnsi="Times New Roman" w:cs="Times New Roman"/>
+          <w:b/>
+        </w:rPr>
+      </w:pPr>
+      <w:r>
+        <w:rPr>
+          <w:rFonts w:ascii="Times New Roman" w:hAnsi="Times New Roman" w:cs="Times New Roman"/>
+          <w:b/>
+        </w:rPr>
+        <w:t>Alternative Flow:</w:t>
+      </w:r>
+    </w:p>
+    <w:p>
+      <w:pPr>
+        <w:pStyle w:val="ListeParagraf"/>
+        <w:numPr>
+          <w:ilvl w:val="0"/>
+          <w:numId w:val="2"/>
+        </w:numPr>
+        <w:rPr>
+          <w:rFonts w:ascii="Times New Roman" w:hAnsi="Times New Roman" w:cs="Times New Roman"/>
+          <w:sz w:val="24"/>
+          <w:szCs w:val="24"/>
+        </w:rPr>
+      </w:pPr>
+      <w:r>
+        <w:rPr>
+          <w:rFonts w:ascii="Times New Roman" w:hAnsi="Times New Roman" w:cs="Times New Roman"/>
+          <w:sz w:val="24"/>
+          <w:szCs w:val="24"/>
+        </w:rPr>
+        <w:t xml:space="preserve">Step 1: </w:t>
+      </w:r>
+      <w:proofErr w:type="spellStart"/>
+      <w:r>
+        <w:rPr>
+          <w:rFonts w:ascii="Times New Roman" w:hAnsi="Times New Roman" w:cs="Times New Roman"/>
+          <w:sz w:val="24"/>
+          <w:szCs w:val="24"/>
+        </w:rPr>
+        <w:t>If</w:t>
+      </w:r>
+      <w:proofErr w:type="spellEnd"/>
+      <w:r>
+        <w:rPr>
+          <w:rFonts w:ascii="Times New Roman" w:hAnsi="Times New Roman" w:cs="Times New Roman"/>
+          <w:sz w:val="24"/>
+          <w:szCs w:val="24"/>
+        </w:rPr>
+        <w:t xml:space="preserve"> </w:t>
+      </w:r>
+      <w:proofErr w:type="spellStart"/>
+      <w:r>
+        <w:rPr>
+          <w:rFonts w:ascii="Times New Roman" w:hAnsi="Times New Roman" w:cs="Times New Roman"/>
+          <w:sz w:val="24"/>
+          <w:szCs w:val="24"/>
+        </w:rPr>
+        <w:t>student</w:t>
+      </w:r>
+      <w:proofErr w:type="spellEnd"/>
+      <w:r>
+        <w:rPr>
+          <w:rFonts w:ascii="Times New Roman" w:hAnsi="Times New Roman" w:cs="Times New Roman"/>
+          <w:sz w:val="24"/>
+          <w:szCs w:val="24"/>
+        </w:rPr>
+        <w:t xml:space="preserve"> </w:t>
+      </w:r>
+      <w:proofErr w:type="spellStart"/>
+      <w:r>
+        <w:rPr>
+          <w:rFonts w:ascii="Times New Roman" w:hAnsi="Times New Roman" w:cs="Times New Roman"/>
+          <w:sz w:val="24"/>
+          <w:szCs w:val="24"/>
+        </w:rPr>
+        <w:t>enters</w:t>
+      </w:r>
+      <w:proofErr w:type="spellEnd"/>
+      <w:r>
+        <w:rPr>
+          <w:rFonts w:ascii="Times New Roman" w:hAnsi="Times New Roman" w:cs="Times New Roman"/>
+          <w:sz w:val="24"/>
+          <w:szCs w:val="24"/>
+        </w:rPr>
+        <w:t xml:space="preserve"> </w:t>
+      </w:r>
+      <w:proofErr w:type="spellStart"/>
+      <w:r>
+        <w:rPr>
+          <w:rFonts w:ascii="Times New Roman" w:hAnsi="Times New Roman" w:cs="Times New Roman"/>
+          <w:sz w:val="24"/>
+          <w:szCs w:val="24"/>
+        </w:rPr>
+        <w:t>the</w:t>
+      </w:r>
+      <w:proofErr w:type="spellEnd"/>
+      <w:r>
+        <w:rPr>
+          <w:rFonts w:ascii="Times New Roman" w:hAnsi="Times New Roman" w:cs="Times New Roman"/>
+          <w:sz w:val="24"/>
+          <w:szCs w:val="24"/>
+        </w:rPr>
+        <w:t xml:space="preserve"> </w:t>
+      </w:r>
+      <w:proofErr w:type="spellStart"/>
+      <w:r>
+        <w:rPr>
+          <w:rFonts w:ascii="Times New Roman" w:hAnsi="Times New Roman" w:cs="Times New Roman"/>
+          <w:sz w:val="24"/>
+          <w:szCs w:val="24"/>
+        </w:rPr>
+        <w:t>username</w:t>
+      </w:r>
+      <w:proofErr w:type="spellEnd"/>
+      <w:r>
+        <w:rPr>
+          <w:rFonts w:ascii="Times New Roman" w:hAnsi="Times New Roman" w:cs="Times New Roman"/>
+          <w:sz w:val="24"/>
+          <w:szCs w:val="24"/>
+        </w:rPr>
+        <w:t xml:space="preserve"> </w:t>
+      </w:r>
+      <w:proofErr w:type="spellStart"/>
+      <w:r>
+        <w:rPr>
+          <w:rFonts w:ascii="Times New Roman" w:hAnsi="Times New Roman" w:cs="Times New Roman"/>
+          <w:sz w:val="24"/>
+          <w:szCs w:val="24"/>
+        </w:rPr>
+        <w:t>or</w:t>
+      </w:r>
+      <w:proofErr w:type="spellEnd"/>
+      <w:r>
+        <w:rPr>
+          <w:rFonts w:ascii="Times New Roman" w:hAnsi="Times New Roman" w:cs="Times New Roman"/>
+          <w:sz w:val="24"/>
+          <w:szCs w:val="24"/>
+        </w:rPr>
+        <w:t xml:space="preserve"> </w:t>
+      </w:r>
+      <w:proofErr w:type="spellStart"/>
+      <w:r>
+        <w:rPr>
+          <w:rFonts w:ascii="Times New Roman" w:hAnsi="Times New Roman" w:cs="Times New Roman"/>
+          <w:sz w:val="24"/>
+          <w:szCs w:val="24"/>
+        </w:rPr>
+        <w:t>password</w:t>
+      </w:r>
+      <w:proofErr w:type="spellEnd"/>
+      <w:r>
+        <w:rPr>
+          <w:rFonts w:ascii="Times New Roman" w:hAnsi="Times New Roman" w:cs="Times New Roman"/>
+          <w:sz w:val="24"/>
+          <w:szCs w:val="24"/>
+        </w:rPr>
+        <w:t xml:space="preserve"> </w:t>
+      </w:r>
+      <w:proofErr w:type="spellStart"/>
+      <w:r>
+        <w:rPr>
+          <w:rFonts w:ascii="Times New Roman" w:hAnsi="Times New Roman" w:cs="Times New Roman"/>
+          <w:sz w:val="24"/>
+          <w:szCs w:val="24"/>
+        </w:rPr>
+        <w:t>incorrectly</w:t>
+      </w:r>
+      <w:proofErr w:type="spellEnd"/>
+      <w:r>
+        <w:rPr>
+          <w:rFonts w:ascii="Times New Roman" w:hAnsi="Times New Roman" w:cs="Times New Roman"/>
+          <w:sz w:val="24"/>
+          <w:szCs w:val="24"/>
+        </w:rPr>
+        <w:t xml:space="preserve">, </w:t>
+      </w:r>
+      <w:proofErr w:type="spellStart"/>
+      <w:r>
+        <w:rPr>
+          <w:rFonts w:ascii="Times New Roman" w:hAnsi="Times New Roman" w:cs="Times New Roman"/>
+          <w:sz w:val="24"/>
+          <w:szCs w:val="24"/>
+        </w:rPr>
+        <w:t>the</w:t>
+      </w:r>
+      <w:proofErr w:type="spellEnd"/>
+      <w:r>
+        <w:rPr>
+          <w:rFonts w:ascii="Times New Roman" w:hAnsi="Times New Roman" w:cs="Times New Roman"/>
+          <w:sz w:val="24"/>
+          <w:szCs w:val="24"/>
+        </w:rPr>
+        <w:t xml:space="preserve"> </w:t>
+      </w:r>
+      <w:proofErr w:type="spellStart"/>
+      <w:r>
+        <w:rPr>
+          <w:rFonts w:ascii="Times New Roman" w:hAnsi="Times New Roman" w:cs="Times New Roman"/>
+          <w:sz w:val="24"/>
+          <w:szCs w:val="24"/>
+        </w:rPr>
+        <w:t>system</w:t>
+      </w:r>
+      <w:proofErr w:type="spellEnd"/>
+      <w:r>
+        <w:rPr>
+          <w:rFonts w:ascii="Times New Roman" w:hAnsi="Times New Roman" w:cs="Times New Roman"/>
+          <w:sz w:val="24"/>
+          <w:szCs w:val="24"/>
+        </w:rPr>
+        <w:t xml:space="preserve"> </w:t>
+      </w:r>
+      <w:proofErr w:type="spellStart"/>
+      <w:r>
+        <w:rPr>
+          <w:rFonts w:ascii="Times New Roman" w:hAnsi="Times New Roman" w:cs="Times New Roman"/>
+          <w:sz w:val="24"/>
+          <w:szCs w:val="24"/>
+        </w:rPr>
+        <w:t>warns</w:t>
+      </w:r>
+      <w:proofErr w:type="spellEnd"/>
+      <w:r>
+        <w:rPr>
+          <w:rFonts w:ascii="Times New Roman" w:hAnsi="Times New Roman" w:cs="Times New Roman"/>
+          <w:sz w:val="24"/>
+          <w:szCs w:val="24"/>
+        </w:rPr>
+        <w:t xml:space="preserve"> </w:t>
+      </w:r>
+      <w:proofErr w:type="spellStart"/>
+      <w:r>
+        <w:rPr>
+          <w:rFonts w:ascii="Times New Roman" w:hAnsi="Times New Roman" w:cs="Times New Roman"/>
+          <w:sz w:val="24"/>
+          <w:szCs w:val="24"/>
+        </w:rPr>
+        <w:t>the</w:t>
+      </w:r>
+      <w:proofErr w:type="spellEnd"/>
+      <w:r>
+        <w:rPr>
+          <w:rFonts w:ascii="Times New Roman" w:hAnsi="Times New Roman" w:cs="Times New Roman"/>
+          <w:sz w:val="24"/>
+          <w:szCs w:val="24"/>
+        </w:rPr>
+        <w:t xml:space="preserve"> </w:t>
+      </w:r>
+      <w:proofErr w:type="spellStart"/>
+      <w:r>
+        <w:rPr>
+          <w:rFonts w:ascii="Times New Roman" w:hAnsi="Times New Roman" w:cs="Times New Roman"/>
+          <w:sz w:val="24"/>
+          <w:szCs w:val="24"/>
+        </w:rPr>
+        <w:t>student</w:t>
+      </w:r>
+      <w:proofErr w:type="spellEnd"/>
+      <w:r>
+        <w:rPr>
+          <w:rFonts w:ascii="Times New Roman" w:hAnsi="Times New Roman" w:cs="Times New Roman"/>
+          <w:sz w:val="24"/>
+          <w:szCs w:val="24"/>
+        </w:rPr>
+        <w:t xml:space="preserve">, </w:t>
+      </w:r>
+      <w:proofErr w:type="spellStart"/>
+      <w:r>
+        <w:rPr>
+          <w:rFonts w:ascii="Times New Roman" w:hAnsi="Times New Roman" w:cs="Times New Roman"/>
+          <w:sz w:val="24"/>
+          <w:szCs w:val="24"/>
+        </w:rPr>
+        <w:t>then</w:t>
+      </w:r>
+      <w:proofErr w:type="spellEnd"/>
+      <w:r>
+        <w:rPr>
+          <w:rFonts w:ascii="Times New Roman" w:hAnsi="Times New Roman" w:cs="Times New Roman"/>
+          <w:sz w:val="24"/>
+          <w:szCs w:val="24"/>
+        </w:rPr>
+        <w:t xml:space="preserve"> </w:t>
+      </w:r>
+      <w:proofErr w:type="spellStart"/>
+      <w:r>
+        <w:rPr>
+          <w:rFonts w:ascii="Times New Roman" w:hAnsi="Times New Roman" w:cs="Times New Roman"/>
+          <w:sz w:val="24"/>
+          <w:szCs w:val="24"/>
+        </w:rPr>
+        <w:t>use</w:t>
+      </w:r>
+      <w:proofErr w:type="spellEnd"/>
+      <w:r>
+        <w:rPr>
+          <w:rFonts w:ascii="Times New Roman" w:hAnsi="Times New Roman" w:cs="Times New Roman"/>
+          <w:sz w:val="24"/>
+          <w:szCs w:val="24"/>
+        </w:rPr>
+        <w:t xml:space="preserve"> </w:t>
+      </w:r>
+      <w:proofErr w:type="spellStart"/>
+      <w:r>
+        <w:rPr>
+          <w:rFonts w:ascii="Times New Roman" w:hAnsi="Times New Roman" w:cs="Times New Roman"/>
+          <w:sz w:val="24"/>
+          <w:szCs w:val="24"/>
+        </w:rPr>
+        <w:t>case</w:t>
+      </w:r>
+      <w:proofErr w:type="spellEnd"/>
+      <w:r>
+        <w:rPr>
+          <w:rFonts w:ascii="Times New Roman" w:hAnsi="Times New Roman" w:cs="Times New Roman"/>
+          <w:sz w:val="24"/>
+          <w:szCs w:val="24"/>
+        </w:rPr>
+        <w:t xml:space="preserve"> </w:t>
+      </w:r>
+      <w:proofErr w:type="spellStart"/>
+      <w:r>
+        <w:rPr>
+          <w:rFonts w:ascii="Times New Roman" w:hAnsi="Times New Roman" w:cs="Times New Roman"/>
+          <w:sz w:val="24"/>
+          <w:szCs w:val="24"/>
+        </w:rPr>
+        <w:t>returns</w:t>
+      </w:r>
+      <w:proofErr w:type="spellEnd"/>
+      <w:r>
+        <w:rPr>
+          <w:rFonts w:ascii="Times New Roman" w:hAnsi="Times New Roman" w:cs="Times New Roman"/>
+          <w:sz w:val="24"/>
+          <w:szCs w:val="24"/>
+        </w:rPr>
+        <w:t xml:space="preserve"> </w:t>
+      </w:r>
+      <w:proofErr w:type="spellStart"/>
+      <w:r>
+        <w:rPr>
+          <w:rFonts w:ascii="Times New Roman" w:hAnsi="Times New Roman" w:cs="Times New Roman"/>
+          <w:sz w:val="24"/>
+          <w:szCs w:val="24"/>
+        </w:rPr>
+        <w:t>to</w:t>
+      </w:r>
+      <w:proofErr w:type="spellEnd"/>
+      <w:r>
+        <w:rPr>
+          <w:rFonts w:ascii="Times New Roman" w:hAnsi="Times New Roman" w:cs="Times New Roman"/>
+          <w:sz w:val="24"/>
+          <w:szCs w:val="24"/>
+        </w:rPr>
+        <w:t xml:space="preserve"> step 1.</w:t>
+      </w:r>
+    </w:p>
+    <w:p>
+      <w:pPr>
+        <w:pStyle w:val="ListeParagraf"/>
+        <w:numPr>
+          <w:ilvl w:val="0"/>
+          <w:numId w:val="2"/>
+        </w:numPr>
+        <w:rPr>
+          <w:rFonts w:ascii="Times New Roman" w:hAnsi="Times New Roman" w:cs="Times New Roman"/>
+          <w:sz w:val="24"/>
+          <w:szCs w:val="24"/>
+        </w:rPr>
+      </w:pPr>
+      <w:r>
+        <w:rPr>
+          <w:rFonts w:ascii="Times New Roman" w:hAnsi="Times New Roman" w:cs="Times New Roman"/>
+          <w:sz w:val="24"/>
+          <w:szCs w:val="24"/>
+        </w:rPr>
+        <w:t xml:space="preserve">Step 2: </w:t>
+      </w:r>
+      <w:proofErr w:type="spellStart"/>
+      <w:r>
+        <w:rPr>
+          <w:rFonts w:ascii="Times New Roman" w:hAnsi="Times New Roman" w:cs="Times New Roman"/>
+          <w:sz w:val="24"/>
+          <w:szCs w:val="24"/>
+        </w:rPr>
+        <w:t>If</w:t>
+      </w:r>
+      <w:proofErr w:type="spellEnd"/>
+      <w:r>
+        <w:rPr>
+          <w:rFonts w:ascii="Times New Roman" w:hAnsi="Times New Roman" w:cs="Times New Roman"/>
+          <w:sz w:val="24"/>
+          <w:szCs w:val="24"/>
+        </w:rPr>
+        <w:t xml:space="preserve"> </w:t>
+      </w:r>
+      <w:proofErr w:type="spellStart"/>
+      <w:r>
+        <w:rPr>
+          <w:rFonts w:ascii="Times New Roman" w:hAnsi="Times New Roman" w:cs="Times New Roman"/>
+          <w:sz w:val="24"/>
+          <w:szCs w:val="24"/>
+        </w:rPr>
+        <w:t>the</w:t>
+      </w:r>
+      <w:proofErr w:type="spellEnd"/>
+      <w:r>
+        <w:rPr>
+          <w:rFonts w:ascii="Times New Roman" w:hAnsi="Times New Roman" w:cs="Times New Roman"/>
+          <w:sz w:val="24"/>
+          <w:szCs w:val="24"/>
+        </w:rPr>
+        <w:t xml:space="preserve"> </w:t>
+      </w:r>
+      <w:proofErr w:type="spellStart"/>
+      <w:r>
+        <w:rPr>
+          <w:rFonts w:ascii="Times New Roman" w:hAnsi="Times New Roman" w:cs="Times New Roman"/>
+          <w:sz w:val="24"/>
+          <w:szCs w:val="24"/>
+        </w:rPr>
+        <w:t>student</w:t>
+      </w:r>
+      <w:proofErr w:type="spellEnd"/>
+      <w:r>
+        <w:rPr>
+          <w:rFonts w:ascii="Times New Roman" w:hAnsi="Times New Roman" w:cs="Times New Roman"/>
+          <w:sz w:val="24"/>
+          <w:szCs w:val="24"/>
+        </w:rPr>
+        <w:t xml:space="preserve"> </w:t>
+      </w:r>
+      <w:proofErr w:type="spellStart"/>
+      <w:r>
+        <w:rPr>
+          <w:rFonts w:ascii="Times New Roman" w:hAnsi="Times New Roman" w:cs="Times New Roman"/>
+          <w:sz w:val="24"/>
+          <w:szCs w:val="24"/>
+        </w:rPr>
+        <w:t>quota</w:t>
+      </w:r>
+      <w:proofErr w:type="spellEnd"/>
+      <w:r>
+        <w:rPr>
+          <w:rFonts w:ascii="Times New Roman" w:hAnsi="Times New Roman" w:cs="Times New Roman"/>
+          <w:sz w:val="24"/>
+          <w:szCs w:val="24"/>
+        </w:rPr>
+        <w:t xml:space="preserve"> of </w:t>
+      </w:r>
+      <w:proofErr w:type="spellStart"/>
+      <w:r>
+        <w:rPr>
+          <w:rFonts w:ascii="Times New Roman" w:hAnsi="Times New Roman" w:cs="Times New Roman"/>
+          <w:sz w:val="24"/>
+          <w:szCs w:val="24"/>
+        </w:rPr>
+        <w:t>the</w:t>
+      </w:r>
+      <w:proofErr w:type="spellEnd"/>
+      <w:r>
+        <w:rPr>
+          <w:rFonts w:ascii="Times New Roman" w:hAnsi="Times New Roman" w:cs="Times New Roman"/>
+          <w:sz w:val="24"/>
+          <w:szCs w:val="24"/>
+        </w:rPr>
+        <w:t xml:space="preserve"> </w:t>
+      </w:r>
+      <w:proofErr w:type="spellStart"/>
+      <w:r>
+        <w:rPr>
+          <w:rFonts w:ascii="Times New Roman" w:hAnsi="Times New Roman" w:cs="Times New Roman"/>
+          <w:sz w:val="24"/>
+          <w:szCs w:val="24"/>
+        </w:rPr>
+        <w:t>selected</w:t>
+      </w:r>
+      <w:proofErr w:type="spellEnd"/>
+      <w:r>
+        <w:rPr>
+          <w:rFonts w:ascii="Times New Roman" w:hAnsi="Times New Roman" w:cs="Times New Roman"/>
+          <w:sz w:val="24"/>
+          <w:szCs w:val="24"/>
+        </w:rPr>
+        <w:t xml:space="preserve"> </w:t>
+      </w:r>
+      <w:proofErr w:type="spellStart"/>
+      <w:r>
+        <w:rPr>
+          <w:rFonts w:ascii="Times New Roman" w:hAnsi="Times New Roman" w:cs="Times New Roman"/>
+          <w:sz w:val="24"/>
+          <w:szCs w:val="24"/>
+        </w:rPr>
+        <w:t>course</w:t>
+      </w:r>
+      <w:proofErr w:type="spellEnd"/>
+      <w:r>
+        <w:rPr>
+          <w:rFonts w:ascii="Times New Roman" w:hAnsi="Times New Roman" w:cs="Times New Roman"/>
+          <w:sz w:val="24"/>
+          <w:szCs w:val="24"/>
+        </w:rPr>
+        <w:t xml:space="preserve"> is </w:t>
+      </w:r>
+      <w:proofErr w:type="spellStart"/>
+      <w:r>
+        <w:rPr>
+          <w:rFonts w:ascii="Times New Roman" w:hAnsi="Times New Roman" w:cs="Times New Roman"/>
+          <w:sz w:val="24"/>
+          <w:szCs w:val="24"/>
+        </w:rPr>
+        <w:t>full</w:t>
+      </w:r>
+      <w:proofErr w:type="spellEnd"/>
+      <w:r>
+        <w:rPr>
+          <w:rFonts w:ascii="Times New Roman" w:hAnsi="Times New Roman" w:cs="Times New Roman"/>
+          <w:sz w:val="24"/>
+          <w:szCs w:val="24"/>
+        </w:rPr>
+        <w:t xml:space="preserve">, </w:t>
+      </w:r>
+      <w:proofErr w:type="spellStart"/>
+      <w:r>
+        <w:rPr>
+          <w:rFonts w:ascii="Times New Roman" w:hAnsi="Times New Roman" w:cs="Times New Roman"/>
+          <w:sz w:val="24"/>
+          <w:szCs w:val="24"/>
+        </w:rPr>
+        <w:t>the</w:t>
+      </w:r>
+      <w:proofErr w:type="spellEnd"/>
+      <w:r>
+        <w:rPr>
+          <w:rFonts w:ascii="Times New Roman" w:hAnsi="Times New Roman" w:cs="Times New Roman"/>
+          <w:sz w:val="24"/>
+          <w:szCs w:val="24"/>
+        </w:rPr>
+        <w:t xml:space="preserve"> </w:t>
+      </w:r>
+      <w:proofErr w:type="spellStart"/>
+      <w:r>
+        <w:rPr>
+          <w:rFonts w:ascii="Times New Roman" w:hAnsi="Times New Roman" w:cs="Times New Roman"/>
+          <w:sz w:val="24"/>
+          <w:szCs w:val="24"/>
+        </w:rPr>
+        <w:t>system</w:t>
+      </w:r>
+      <w:proofErr w:type="spellEnd"/>
+      <w:r>
+        <w:rPr>
+          <w:rFonts w:ascii="Times New Roman" w:hAnsi="Times New Roman" w:cs="Times New Roman"/>
+          <w:sz w:val="24"/>
+          <w:szCs w:val="24"/>
+        </w:rPr>
+        <w:t xml:space="preserve"> </w:t>
+      </w:r>
+      <w:proofErr w:type="spellStart"/>
+      <w:r>
+        <w:rPr>
+          <w:rFonts w:ascii="Times New Roman" w:hAnsi="Times New Roman" w:cs="Times New Roman"/>
+          <w:sz w:val="24"/>
+          <w:szCs w:val="24"/>
+        </w:rPr>
+        <w:t>warns</w:t>
+      </w:r>
+      <w:proofErr w:type="spellEnd"/>
+      <w:r>
+        <w:rPr>
+          <w:rFonts w:ascii="Times New Roman" w:hAnsi="Times New Roman" w:cs="Times New Roman"/>
+          <w:sz w:val="24"/>
+          <w:szCs w:val="24"/>
+        </w:rPr>
+        <w:t xml:space="preserve"> </w:t>
+      </w:r>
+      <w:proofErr w:type="spellStart"/>
+      <w:r>
+        <w:rPr>
+          <w:rFonts w:ascii="Times New Roman" w:hAnsi="Times New Roman" w:cs="Times New Roman"/>
+          <w:sz w:val="24"/>
+          <w:szCs w:val="24"/>
+        </w:rPr>
+        <w:t>the</w:t>
+      </w:r>
+      <w:proofErr w:type="spellEnd"/>
+      <w:r>
+        <w:rPr>
+          <w:rFonts w:ascii="Times New Roman" w:hAnsi="Times New Roman" w:cs="Times New Roman"/>
+          <w:sz w:val="24"/>
+          <w:szCs w:val="24"/>
+        </w:rPr>
+        <w:t xml:space="preserve"> </w:t>
+      </w:r>
+      <w:proofErr w:type="spellStart"/>
+      <w:r>
+        <w:rPr>
+          <w:rFonts w:ascii="Times New Roman" w:hAnsi="Times New Roman" w:cs="Times New Roman"/>
+          <w:sz w:val="24"/>
+          <w:szCs w:val="24"/>
+        </w:rPr>
+        <w:t>student</w:t>
+      </w:r>
+      <w:proofErr w:type="spellEnd"/>
+      <w:r>
+        <w:rPr>
+          <w:rFonts w:ascii="Times New Roman" w:hAnsi="Times New Roman" w:cs="Times New Roman"/>
+          <w:sz w:val="24"/>
+          <w:szCs w:val="24"/>
+        </w:rPr>
+        <w:t xml:space="preserve">, </w:t>
+      </w:r>
+      <w:proofErr w:type="spellStart"/>
+      <w:r>
+        <w:rPr>
+          <w:rFonts w:ascii="Times New Roman" w:hAnsi="Times New Roman" w:cs="Times New Roman"/>
+          <w:sz w:val="24"/>
+          <w:szCs w:val="24"/>
+        </w:rPr>
+        <w:t>then</w:t>
+      </w:r>
+      <w:proofErr w:type="spellEnd"/>
+      <w:r>
+        <w:rPr>
+          <w:rFonts w:ascii="Times New Roman" w:hAnsi="Times New Roman" w:cs="Times New Roman"/>
+          <w:sz w:val="24"/>
+          <w:szCs w:val="24"/>
+        </w:rPr>
+        <w:t xml:space="preserve"> </w:t>
+      </w:r>
+      <w:proofErr w:type="spellStart"/>
+      <w:r>
+        <w:rPr>
+          <w:rFonts w:ascii="Times New Roman" w:hAnsi="Times New Roman" w:cs="Times New Roman"/>
+          <w:sz w:val="24"/>
+          <w:szCs w:val="24"/>
+        </w:rPr>
+        <w:t>use</w:t>
+      </w:r>
+      <w:proofErr w:type="spellEnd"/>
+      <w:r>
+        <w:rPr>
+          <w:rFonts w:ascii="Times New Roman" w:hAnsi="Times New Roman" w:cs="Times New Roman"/>
+          <w:sz w:val="24"/>
+          <w:szCs w:val="24"/>
+        </w:rPr>
+        <w:t xml:space="preserve"> </w:t>
+      </w:r>
+      <w:proofErr w:type="spellStart"/>
+      <w:r>
+        <w:rPr>
+          <w:rFonts w:ascii="Times New Roman" w:hAnsi="Times New Roman" w:cs="Times New Roman"/>
+          <w:sz w:val="24"/>
+          <w:szCs w:val="24"/>
+        </w:rPr>
+        <w:t>case</w:t>
+      </w:r>
+      <w:proofErr w:type="spellEnd"/>
+      <w:r>
+        <w:rPr>
+          <w:rFonts w:ascii="Times New Roman" w:hAnsi="Times New Roman" w:cs="Times New Roman"/>
+          <w:sz w:val="24"/>
+          <w:szCs w:val="24"/>
+        </w:rPr>
+        <w:t xml:space="preserve"> </w:t>
+      </w:r>
+      <w:proofErr w:type="spellStart"/>
+      <w:r>
+        <w:rPr>
+          <w:rFonts w:ascii="Times New Roman" w:hAnsi="Times New Roman" w:cs="Times New Roman"/>
+          <w:sz w:val="24"/>
+          <w:szCs w:val="24"/>
+        </w:rPr>
+        <w:t>returns</w:t>
+      </w:r>
+      <w:proofErr w:type="spellEnd"/>
+      <w:r>
+        <w:rPr>
+          <w:rFonts w:ascii="Times New Roman" w:hAnsi="Times New Roman" w:cs="Times New Roman"/>
+          <w:sz w:val="24"/>
+          <w:szCs w:val="24"/>
+        </w:rPr>
+        <w:t xml:space="preserve"> </w:t>
+      </w:r>
+      <w:proofErr w:type="spellStart"/>
+      <w:r>
+        <w:rPr>
+          <w:rFonts w:ascii="Times New Roman" w:hAnsi="Times New Roman" w:cs="Times New Roman"/>
+          <w:sz w:val="24"/>
+          <w:szCs w:val="24"/>
+        </w:rPr>
+        <w:t>to</w:t>
+      </w:r>
+      <w:proofErr w:type="spellEnd"/>
+      <w:r>
+        <w:rPr>
+          <w:rFonts w:ascii="Times New Roman" w:hAnsi="Times New Roman" w:cs="Times New Roman"/>
+          <w:sz w:val="24"/>
+          <w:szCs w:val="24"/>
+        </w:rPr>
+        <w:t xml:space="preserve"> step 2.</w:t>
+      </w:r>
+    </w:p>
+    <w:p>
+      <w:pPr>
+        <w:pStyle w:val="ListeParagraf"/>
+        <w:numPr>
+          <w:ilvl w:val="0"/>
+          <w:numId w:val="2"/>
+        </w:numPr>
+        <w:rPr>
+          <w:rFonts w:ascii="Times New Roman" w:hAnsi="Times New Roman" w:cs="Times New Roman"/>
+          <w:sz w:val="24"/>
+          <w:szCs w:val="24"/>
+        </w:rPr>
+      </w:pPr>
+      <w:r>
+        <w:rPr>
+          <w:rFonts w:ascii="Times New Roman" w:hAnsi="Times New Roman" w:cs="Times New Roman"/>
+          <w:sz w:val="24"/>
+          <w:szCs w:val="24"/>
+        </w:rPr>
+        <w:t>Step 4</w:t>
+      </w:r>
+      <w:r>
+        <w:rPr>
+          <w:rFonts w:ascii="Times New Roman" w:hAnsi="Times New Roman" w:cs="Times New Roman"/>
+          <w:sz w:val="24"/>
+          <w:szCs w:val="24"/>
+        </w:rPr>
+        <w:t xml:space="preserve">: </w:t>
+      </w:r>
+      <w:proofErr w:type="spellStart"/>
+      <w:r>
+        <w:rPr>
+          <w:rFonts w:ascii="Times New Roman" w:hAnsi="Times New Roman" w:cs="Times New Roman"/>
+          <w:sz w:val="24"/>
+          <w:szCs w:val="24"/>
+        </w:rPr>
+        <w:t>If</w:t>
+      </w:r>
+      <w:proofErr w:type="spellEnd"/>
+      <w:r>
+        <w:rPr>
+          <w:rFonts w:ascii="Times New Roman" w:hAnsi="Times New Roman" w:cs="Times New Roman"/>
+          <w:sz w:val="24"/>
+          <w:szCs w:val="24"/>
+        </w:rPr>
+        <w:t xml:space="preserve"> </w:t>
+      </w:r>
+      <w:proofErr w:type="spellStart"/>
+      <w:r>
+        <w:rPr>
+          <w:rFonts w:ascii="Times New Roman" w:hAnsi="Times New Roman" w:cs="Times New Roman"/>
+          <w:sz w:val="24"/>
+          <w:szCs w:val="24"/>
+        </w:rPr>
+        <w:t>there</w:t>
+      </w:r>
+      <w:proofErr w:type="spellEnd"/>
+      <w:r>
+        <w:rPr>
+          <w:rFonts w:ascii="Times New Roman" w:hAnsi="Times New Roman" w:cs="Times New Roman"/>
+          <w:sz w:val="24"/>
+          <w:szCs w:val="24"/>
+        </w:rPr>
+        <w:t xml:space="preserve"> is a </w:t>
+      </w:r>
+      <w:proofErr w:type="spellStart"/>
+      <w:r>
+        <w:rPr>
+          <w:rFonts w:ascii="Times New Roman" w:hAnsi="Times New Roman" w:cs="Times New Roman"/>
+          <w:sz w:val="24"/>
+          <w:szCs w:val="24"/>
+        </w:rPr>
+        <w:t>conflict</w:t>
+      </w:r>
+      <w:proofErr w:type="spellEnd"/>
+      <w:r>
+        <w:rPr>
+          <w:rFonts w:ascii="Times New Roman" w:hAnsi="Times New Roman" w:cs="Times New Roman"/>
+          <w:sz w:val="24"/>
+          <w:szCs w:val="24"/>
+        </w:rPr>
+        <w:t xml:space="preserve"> in </w:t>
+      </w:r>
+      <w:proofErr w:type="spellStart"/>
+      <w:r>
+        <w:rPr>
+          <w:rFonts w:ascii="Times New Roman" w:hAnsi="Times New Roman" w:cs="Times New Roman"/>
+          <w:sz w:val="24"/>
+          <w:szCs w:val="24"/>
+        </w:rPr>
+        <w:t>the</w:t>
+      </w:r>
+      <w:proofErr w:type="spellEnd"/>
+      <w:r>
+        <w:rPr>
+          <w:rFonts w:ascii="Times New Roman" w:hAnsi="Times New Roman" w:cs="Times New Roman"/>
+          <w:sz w:val="24"/>
+          <w:szCs w:val="24"/>
+        </w:rPr>
+        <w:t xml:space="preserve"> </w:t>
+      </w:r>
+      <w:proofErr w:type="spellStart"/>
+      <w:r>
+        <w:rPr>
+          <w:rFonts w:ascii="Times New Roman" w:hAnsi="Times New Roman" w:cs="Times New Roman"/>
+          <w:sz w:val="24"/>
+          <w:szCs w:val="24"/>
+        </w:rPr>
+        <w:t>system</w:t>
+      </w:r>
+      <w:proofErr w:type="spellEnd"/>
+      <w:r>
+        <w:rPr>
+          <w:rFonts w:ascii="Times New Roman" w:hAnsi="Times New Roman" w:cs="Times New Roman"/>
+          <w:sz w:val="24"/>
+          <w:szCs w:val="24"/>
+        </w:rPr>
+        <w:t xml:space="preserve">, </w:t>
+      </w:r>
+      <w:proofErr w:type="spellStart"/>
+      <w:r>
+        <w:rPr>
+          <w:rFonts w:ascii="Times New Roman" w:hAnsi="Times New Roman" w:cs="Times New Roman"/>
+          <w:sz w:val="24"/>
+          <w:szCs w:val="24"/>
+        </w:rPr>
+        <w:t>the</w:t>
+      </w:r>
+      <w:proofErr w:type="spellEnd"/>
+      <w:r>
+        <w:rPr>
+          <w:rFonts w:ascii="Times New Roman" w:hAnsi="Times New Roman" w:cs="Times New Roman"/>
+          <w:sz w:val="24"/>
+          <w:szCs w:val="24"/>
+        </w:rPr>
+        <w:t xml:space="preserve"> </w:t>
+      </w:r>
+      <w:proofErr w:type="spellStart"/>
+      <w:r>
+        <w:rPr>
+          <w:rFonts w:ascii="Times New Roman" w:hAnsi="Times New Roman" w:cs="Times New Roman"/>
+          <w:sz w:val="24"/>
+          <w:szCs w:val="24"/>
+        </w:rPr>
+        <w:t>system</w:t>
+      </w:r>
+      <w:proofErr w:type="spellEnd"/>
+      <w:r>
+        <w:rPr>
+          <w:rFonts w:ascii="Times New Roman" w:hAnsi="Times New Roman" w:cs="Times New Roman"/>
+          <w:sz w:val="24"/>
+          <w:szCs w:val="24"/>
+        </w:rPr>
+        <w:t xml:space="preserve"> </w:t>
+      </w:r>
+      <w:proofErr w:type="spellStart"/>
+      <w:r>
+        <w:rPr>
+          <w:rFonts w:ascii="Times New Roman" w:hAnsi="Times New Roman" w:cs="Times New Roman"/>
+          <w:sz w:val="24"/>
+          <w:szCs w:val="24"/>
+        </w:rPr>
+        <w:t>cannot</w:t>
+      </w:r>
+      <w:proofErr w:type="spellEnd"/>
+      <w:r>
+        <w:rPr>
+          <w:rFonts w:ascii="Times New Roman" w:hAnsi="Times New Roman" w:cs="Times New Roman"/>
+          <w:sz w:val="24"/>
+          <w:szCs w:val="24"/>
+        </w:rPr>
+        <w:t xml:space="preserve"> </w:t>
+      </w:r>
+      <w:proofErr w:type="spellStart"/>
+      <w:r>
+        <w:rPr>
+          <w:rFonts w:ascii="Times New Roman" w:hAnsi="Times New Roman" w:cs="Times New Roman"/>
+          <w:sz w:val="24"/>
+          <w:szCs w:val="24"/>
+        </w:rPr>
+        <w:t>save</w:t>
+      </w:r>
+      <w:proofErr w:type="spellEnd"/>
+      <w:r>
+        <w:rPr>
+          <w:rFonts w:ascii="Times New Roman" w:hAnsi="Times New Roman" w:cs="Times New Roman"/>
+          <w:sz w:val="24"/>
+          <w:szCs w:val="24"/>
+        </w:rPr>
+        <w:t xml:space="preserve"> </w:t>
+      </w:r>
+      <w:proofErr w:type="spellStart"/>
+      <w:r>
+        <w:rPr>
+          <w:rFonts w:ascii="Times New Roman" w:hAnsi="Times New Roman" w:cs="Times New Roman"/>
+          <w:sz w:val="24"/>
+          <w:szCs w:val="24"/>
+        </w:rPr>
+        <w:t>th</w:t>
+      </w:r>
+      <w:r>
+        <w:rPr>
+          <w:rFonts w:ascii="Times New Roman" w:hAnsi="Times New Roman" w:cs="Times New Roman"/>
+          <w:sz w:val="24"/>
+          <w:szCs w:val="24"/>
+        </w:rPr>
+        <w:t>e</w:t>
+      </w:r>
+      <w:proofErr w:type="spellEnd"/>
+      <w:r>
+        <w:rPr>
+          <w:rFonts w:ascii="Times New Roman" w:hAnsi="Times New Roman" w:cs="Times New Roman"/>
+          <w:sz w:val="24"/>
+          <w:szCs w:val="24"/>
+        </w:rPr>
+        <w:t xml:space="preserve"> </w:t>
+      </w:r>
+      <w:proofErr w:type="spellStart"/>
+      <w:r>
+        <w:rPr>
+          <w:rFonts w:ascii="Times New Roman" w:hAnsi="Times New Roman" w:cs="Times New Roman"/>
+          <w:sz w:val="24"/>
+          <w:szCs w:val="24"/>
+        </w:rPr>
+        <w:t>draft</w:t>
+      </w:r>
+      <w:proofErr w:type="spellEnd"/>
+      <w:r>
+        <w:rPr>
+          <w:rFonts w:ascii="Times New Roman" w:hAnsi="Times New Roman" w:cs="Times New Roman"/>
+          <w:sz w:val="24"/>
+          <w:szCs w:val="24"/>
+        </w:rPr>
+        <w:t>,</w:t>
+      </w:r>
+      <w:r>
+        <w:rPr>
+          <w:rFonts w:ascii="Times New Roman" w:hAnsi="Times New Roman" w:cs="Times New Roman"/>
+          <w:sz w:val="24"/>
+          <w:szCs w:val="24"/>
+        </w:rPr>
+        <w:t xml:space="preserve"> </w:t>
+      </w:r>
+      <w:proofErr w:type="spellStart"/>
+      <w:r>
+        <w:rPr>
+          <w:rFonts w:ascii="Times New Roman" w:hAnsi="Times New Roman" w:cs="Times New Roman"/>
+          <w:sz w:val="24"/>
+          <w:szCs w:val="24"/>
+        </w:rPr>
+        <w:t>then</w:t>
+      </w:r>
+      <w:proofErr w:type="spellEnd"/>
+      <w:r>
+        <w:rPr>
+          <w:rFonts w:ascii="Times New Roman" w:hAnsi="Times New Roman" w:cs="Times New Roman"/>
+          <w:sz w:val="24"/>
+          <w:szCs w:val="24"/>
+        </w:rPr>
+        <w:t xml:space="preserve"> </w:t>
+      </w:r>
+      <w:proofErr w:type="spellStart"/>
+      <w:r>
+        <w:rPr>
+          <w:rFonts w:ascii="Times New Roman" w:hAnsi="Times New Roman" w:cs="Times New Roman"/>
+          <w:sz w:val="24"/>
+          <w:szCs w:val="24"/>
+        </w:rPr>
+        <w:t>use</w:t>
+      </w:r>
+      <w:proofErr w:type="spellEnd"/>
+      <w:r>
+        <w:rPr>
+          <w:rFonts w:ascii="Times New Roman" w:hAnsi="Times New Roman" w:cs="Times New Roman"/>
+          <w:sz w:val="24"/>
+          <w:szCs w:val="24"/>
+        </w:rPr>
+        <w:t xml:space="preserve"> </w:t>
+      </w:r>
+      <w:proofErr w:type="spellStart"/>
+      <w:r>
+        <w:rPr>
+          <w:rFonts w:ascii="Times New Roman" w:hAnsi="Times New Roman" w:cs="Times New Roman"/>
+          <w:sz w:val="24"/>
+          <w:szCs w:val="24"/>
+        </w:rPr>
+        <w:t>case</w:t>
+      </w:r>
+      <w:proofErr w:type="spellEnd"/>
+      <w:r>
+        <w:rPr>
+          <w:rFonts w:ascii="Times New Roman" w:hAnsi="Times New Roman" w:cs="Times New Roman"/>
+          <w:sz w:val="24"/>
+          <w:szCs w:val="24"/>
+        </w:rPr>
+        <w:t xml:space="preserve"> </w:t>
+      </w:r>
+      <w:proofErr w:type="spellStart"/>
+      <w:r>
+        <w:rPr>
+          <w:rFonts w:ascii="Times New Roman" w:hAnsi="Times New Roman" w:cs="Times New Roman"/>
+          <w:sz w:val="24"/>
+          <w:szCs w:val="24"/>
+        </w:rPr>
+        <w:t>returns</w:t>
+      </w:r>
+      <w:proofErr w:type="spellEnd"/>
+      <w:r>
+        <w:rPr>
+          <w:rFonts w:ascii="Times New Roman" w:hAnsi="Times New Roman" w:cs="Times New Roman"/>
+          <w:sz w:val="24"/>
+          <w:szCs w:val="24"/>
+        </w:rPr>
+        <w:t xml:space="preserve"> </w:t>
+      </w:r>
+      <w:proofErr w:type="spellStart"/>
+      <w:r>
+        <w:rPr>
+          <w:rFonts w:ascii="Times New Roman" w:hAnsi="Times New Roman" w:cs="Times New Roman"/>
+          <w:sz w:val="24"/>
+          <w:szCs w:val="24"/>
+        </w:rPr>
+        <w:t>to</w:t>
+      </w:r>
+      <w:proofErr w:type="spellEnd"/>
+      <w:r>
+        <w:rPr>
+          <w:rFonts w:ascii="Times New Roman" w:hAnsi="Times New Roman" w:cs="Times New Roman"/>
+          <w:sz w:val="24"/>
+          <w:szCs w:val="24"/>
+        </w:rPr>
+        <w:t xml:space="preserve"> step 2.</w:t>
+      </w:r>
+    </w:p>
+    <w:p>
+      <w:pPr>
+        <w:pStyle w:val="ListeParagraf"/>
+        <w:numPr>
+          <w:ilvl w:val="0"/>
+          <w:numId w:val="2"/>
+        </w:numPr>
+        <w:rPr>
+          <w:rFonts w:ascii="Times New Roman" w:hAnsi="Times New Roman" w:cs="Times New Roman"/>
+          <w:sz w:val="24"/>
+          <w:szCs w:val="24"/>
+        </w:rPr>
+      </w:pPr>
+      <w:r>
+        <w:rPr>
+          <w:rFonts w:ascii="Times New Roman" w:hAnsi="Times New Roman" w:cs="Times New Roman"/>
+          <w:sz w:val="24"/>
+          <w:szCs w:val="24"/>
+        </w:rPr>
+        <w:t>Step 5</w:t>
+      </w:r>
+      <w:r>
+        <w:rPr>
+          <w:rFonts w:ascii="Times New Roman" w:hAnsi="Times New Roman" w:cs="Times New Roman"/>
+          <w:sz w:val="24"/>
+          <w:szCs w:val="24"/>
+        </w:rPr>
+        <w:t xml:space="preserve">: </w:t>
+      </w:r>
+      <w:proofErr w:type="spellStart"/>
+      <w:r>
+        <w:rPr>
+          <w:rFonts w:ascii="Times New Roman" w:hAnsi="Times New Roman" w:cs="Times New Roman"/>
+          <w:sz w:val="24"/>
+          <w:szCs w:val="24"/>
+        </w:rPr>
+        <w:t>If</w:t>
+      </w:r>
+      <w:proofErr w:type="spellEnd"/>
+      <w:r>
+        <w:rPr>
+          <w:rFonts w:ascii="Times New Roman" w:hAnsi="Times New Roman" w:cs="Times New Roman"/>
+          <w:sz w:val="24"/>
+          <w:szCs w:val="24"/>
+        </w:rPr>
+        <w:t xml:space="preserve"> </w:t>
+      </w:r>
+      <w:proofErr w:type="spellStart"/>
+      <w:r>
+        <w:rPr>
+          <w:rFonts w:ascii="Times New Roman" w:hAnsi="Times New Roman" w:cs="Times New Roman"/>
+          <w:sz w:val="24"/>
+          <w:szCs w:val="24"/>
+        </w:rPr>
+        <w:t>there</w:t>
+      </w:r>
+      <w:proofErr w:type="spellEnd"/>
+      <w:r>
+        <w:rPr>
+          <w:rFonts w:ascii="Times New Roman" w:hAnsi="Times New Roman" w:cs="Times New Roman"/>
+          <w:sz w:val="24"/>
+          <w:szCs w:val="24"/>
+        </w:rPr>
+        <w:t xml:space="preserve"> is a </w:t>
+      </w:r>
+      <w:proofErr w:type="spellStart"/>
+      <w:r>
+        <w:rPr>
+          <w:rFonts w:ascii="Times New Roman" w:hAnsi="Times New Roman" w:cs="Times New Roman"/>
+          <w:sz w:val="24"/>
+          <w:szCs w:val="24"/>
+        </w:rPr>
+        <w:t>conflict</w:t>
+      </w:r>
+      <w:proofErr w:type="spellEnd"/>
+      <w:r>
+        <w:rPr>
+          <w:rFonts w:ascii="Times New Roman" w:hAnsi="Times New Roman" w:cs="Times New Roman"/>
+          <w:sz w:val="24"/>
+          <w:szCs w:val="24"/>
+        </w:rPr>
+        <w:t xml:space="preserve"> in </w:t>
+      </w:r>
+      <w:proofErr w:type="spellStart"/>
+      <w:r>
+        <w:rPr>
+          <w:rFonts w:ascii="Times New Roman" w:hAnsi="Times New Roman" w:cs="Times New Roman"/>
+          <w:sz w:val="24"/>
+          <w:szCs w:val="24"/>
+        </w:rPr>
+        <w:t>the</w:t>
+      </w:r>
+      <w:proofErr w:type="spellEnd"/>
+      <w:r>
+        <w:rPr>
+          <w:rFonts w:ascii="Times New Roman" w:hAnsi="Times New Roman" w:cs="Times New Roman"/>
+          <w:sz w:val="24"/>
+          <w:szCs w:val="24"/>
+        </w:rPr>
+        <w:t xml:space="preserve"> </w:t>
+      </w:r>
+      <w:proofErr w:type="spellStart"/>
+      <w:r>
+        <w:rPr>
+          <w:rFonts w:ascii="Times New Roman" w:hAnsi="Times New Roman" w:cs="Times New Roman"/>
+          <w:sz w:val="24"/>
+          <w:szCs w:val="24"/>
+        </w:rPr>
+        <w:t>course</w:t>
+      </w:r>
+      <w:proofErr w:type="spellEnd"/>
+      <w:r>
+        <w:rPr>
+          <w:rFonts w:ascii="Times New Roman" w:hAnsi="Times New Roman" w:cs="Times New Roman"/>
+          <w:sz w:val="24"/>
+          <w:szCs w:val="24"/>
+        </w:rPr>
+        <w:t xml:space="preserve"> </w:t>
+      </w:r>
+      <w:proofErr w:type="spellStart"/>
+      <w:r>
+        <w:rPr>
+          <w:rFonts w:ascii="Times New Roman" w:hAnsi="Times New Roman" w:cs="Times New Roman"/>
+          <w:sz w:val="24"/>
+          <w:szCs w:val="24"/>
+        </w:rPr>
+        <w:t>draft</w:t>
+      </w:r>
+      <w:proofErr w:type="spellEnd"/>
+      <w:r>
+        <w:rPr>
+          <w:rFonts w:ascii="Times New Roman" w:hAnsi="Times New Roman" w:cs="Times New Roman"/>
+          <w:sz w:val="24"/>
+          <w:szCs w:val="24"/>
+        </w:rPr>
+        <w:t xml:space="preserve">, </w:t>
+      </w:r>
+      <w:proofErr w:type="spellStart"/>
+      <w:r>
+        <w:rPr>
+          <w:rFonts w:ascii="Times New Roman" w:hAnsi="Times New Roman" w:cs="Times New Roman"/>
+          <w:sz w:val="24"/>
+          <w:szCs w:val="24"/>
+        </w:rPr>
+        <w:t>the</w:t>
+      </w:r>
+      <w:proofErr w:type="spellEnd"/>
+      <w:r>
+        <w:rPr>
+          <w:rFonts w:ascii="Times New Roman" w:hAnsi="Times New Roman" w:cs="Times New Roman"/>
+          <w:sz w:val="24"/>
+          <w:szCs w:val="24"/>
+        </w:rPr>
+        <w:t xml:space="preserve"> </w:t>
+      </w:r>
+      <w:proofErr w:type="spellStart"/>
+      <w:r>
+        <w:rPr>
+          <w:rFonts w:ascii="Times New Roman" w:hAnsi="Times New Roman" w:cs="Times New Roman"/>
+          <w:sz w:val="24"/>
+          <w:szCs w:val="24"/>
+        </w:rPr>
+        <w:t>student</w:t>
+      </w:r>
+      <w:proofErr w:type="spellEnd"/>
+      <w:r>
+        <w:rPr>
+          <w:rFonts w:ascii="Times New Roman" w:hAnsi="Times New Roman" w:cs="Times New Roman"/>
+          <w:sz w:val="24"/>
+          <w:szCs w:val="24"/>
+        </w:rPr>
+        <w:t xml:space="preserve"> </w:t>
+      </w:r>
+      <w:proofErr w:type="spellStart"/>
+      <w:r>
+        <w:rPr>
+          <w:rFonts w:ascii="Times New Roman" w:hAnsi="Times New Roman" w:cs="Times New Roman"/>
+          <w:sz w:val="24"/>
+          <w:szCs w:val="24"/>
+        </w:rPr>
+        <w:t>cannot</w:t>
+      </w:r>
+      <w:proofErr w:type="spellEnd"/>
+      <w:r>
+        <w:rPr>
+          <w:rFonts w:ascii="Times New Roman" w:hAnsi="Times New Roman" w:cs="Times New Roman"/>
+          <w:sz w:val="24"/>
+          <w:szCs w:val="24"/>
+        </w:rPr>
+        <w:t xml:space="preserve"> </w:t>
+      </w:r>
+      <w:proofErr w:type="spellStart"/>
+      <w:r>
+        <w:rPr>
+          <w:rFonts w:ascii="Times New Roman" w:hAnsi="Times New Roman" w:cs="Times New Roman"/>
+          <w:sz w:val="24"/>
+          <w:szCs w:val="24"/>
+        </w:rPr>
+        <w:t>send</w:t>
+      </w:r>
+      <w:proofErr w:type="spellEnd"/>
+      <w:r>
+        <w:rPr>
+          <w:rFonts w:ascii="Times New Roman" w:hAnsi="Times New Roman" w:cs="Times New Roman"/>
+          <w:sz w:val="24"/>
+          <w:szCs w:val="24"/>
+        </w:rPr>
+        <w:t xml:space="preserve"> </w:t>
+      </w:r>
+      <w:proofErr w:type="spellStart"/>
+      <w:r>
+        <w:rPr>
+          <w:rFonts w:ascii="Times New Roman" w:hAnsi="Times New Roman" w:cs="Times New Roman"/>
+          <w:sz w:val="24"/>
+          <w:szCs w:val="24"/>
+        </w:rPr>
+        <w:t>th</w:t>
+      </w:r>
+      <w:r>
+        <w:rPr>
+          <w:rFonts w:ascii="Times New Roman" w:hAnsi="Times New Roman" w:cs="Times New Roman"/>
+          <w:sz w:val="24"/>
+          <w:szCs w:val="24"/>
+        </w:rPr>
+        <w:t>e</w:t>
+      </w:r>
+      <w:proofErr w:type="spellEnd"/>
+      <w:r>
+        <w:rPr>
+          <w:rFonts w:ascii="Times New Roman" w:hAnsi="Times New Roman" w:cs="Times New Roman"/>
+          <w:sz w:val="24"/>
+          <w:szCs w:val="24"/>
+        </w:rPr>
+        <w:t xml:space="preserve"> </w:t>
+      </w:r>
+      <w:proofErr w:type="spellStart"/>
+      <w:r>
+        <w:rPr>
+          <w:rFonts w:ascii="Times New Roman" w:hAnsi="Times New Roman" w:cs="Times New Roman"/>
+          <w:sz w:val="24"/>
+          <w:szCs w:val="24"/>
+        </w:rPr>
+        <w:t>course</w:t>
+      </w:r>
+      <w:proofErr w:type="spellEnd"/>
+      <w:r>
+        <w:rPr>
+          <w:rFonts w:ascii="Times New Roman" w:hAnsi="Times New Roman" w:cs="Times New Roman"/>
+          <w:sz w:val="24"/>
+          <w:szCs w:val="24"/>
+        </w:rPr>
+        <w:t xml:space="preserve"> </w:t>
+      </w:r>
+      <w:proofErr w:type="spellStart"/>
+      <w:r>
+        <w:rPr>
+          <w:rFonts w:ascii="Times New Roman" w:hAnsi="Times New Roman" w:cs="Times New Roman"/>
+          <w:sz w:val="24"/>
+          <w:szCs w:val="24"/>
+        </w:rPr>
+        <w:t>outline</w:t>
+      </w:r>
+      <w:proofErr w:type="spellEnd"/>
+      <w:r>
+        <w:rPr>
+          <w:rFonts w:ascii="Times New Roman" w:hAnsi="Times New Roman" w:cs="Times New Roman"/>
+          <w:sz w:val="24"/>
+          <w:szCs w:val="24"/>
+        </w:rPr>
+        <w:t xml:space="preserve"> </w:t>
+      </w:r>
+      <w:proofErr w:type="spellStart"/>
+      <w:r>
+        <w:rPr>
+          <w:rFonts w:ascii="Times New Roman" w:hAnsi="Times New Roman" w:cs="Times New Roman"/>
+          <w:sz w:val="24"/>
+          <w:szCs w:val="24"/>
+        </w:rPr>
+        <w:t>to</w:t>
+      </w:r>
+      <w:proofErr w:type="spellEnd"/>
+      <w:r>
+        <w:rPr>
+          <w:rFonts w:ascii="Times New Roman" w:hAnsi="Times New Roman" w:cs="Times New Roman"/>
+          <w:sz w:val="24"/>
+          <w:szCs w:val="24"/>
+        </w:rPr>
+        <w:t xml:space="preserve"> his </w:t>
+      </w:r>
+      <w:proofErr w:type="spellStart"/>
+      <w:r>
+        <w:rPr>
+          <w:rFonts w:ascii="Times New Roman" w:hAnsi="Times New Roman" w:cs="Times New Roman"/>
+          <w:sz w:val="24"/>
+          <w:szCs w:val="24"/>
+        </w:rPr>
+        <w:t>advisor</w:t>
+      </w:r>
+      <w:proofErr w:type="spellEnd"/>
+      <w:r>
+        <w:rPr>
+          <w:rFonts w:ascii="Times New Roman" w:hAnsi="Times New Roman" w:cs="Times New Roman"/>
+          <w:sz w:val="24"/>
+          <w:szCs w:val="24"/>
+        </w:rPr>
+        <w:t>,</w:t>
+      </w:r>
+      <w:r>
+        <w:rPr>
+          <w:rFonts w:ascii="Times New Roman" w:hAnsi="Times New Roman" w:cs="Times New Roman"/>
+          <w:sz w:val="24"/>
+          <w:szCs w:val="24"/>
+        </w:rPr>
+        <w:t xml:space="preserve"> </w:t>
+      </w:r>
+      <w:proofErr w:type="spellStart"/>
+      <w:r>
+        <w:rPr>
+          <w:rFonts w:ascii="Times New Roman" w:hAnsi="Times New Roman" w:cs="Times New Roman"/>
+          <w:sz w:val="24"/>
+          <w:szCs w:val="24"/>
+        </w:rPr>
+        <w:t>then</w:t>
+      </w:r>
+      <w:proofErr w:type="spellEnd"/>
+      <w:r>
+        <w:rPr>
+          <w:rFonts w:ascii="Times New Roman" w:hAnsi="Times New Roman" w:cs="Times New Roman"/>
+          <w:sz w:val="24"/>
+          <w:szCs w:val="24"/>
+        </w:rPr>
+        <w:t xml:space="preserve"> </w:t>
+      </w:r>
+      <w:proofErr w:type="spellStart"/>
+      <w:r>
+        <w:rPr>
+          <w:rFonts w:ascii="Times New Roman" w:hAnsi="Times New Roman" w:cs="Times New Roman"/>
+          <w:sz w:val="24"/>
+          <w:szCs w:val="24"/>
+        </w:rPr>
+        <w:t>use</w:t>
+      </w:r>
+      <w:proofErr w:type="spellEnd"/>
+      <w:r>
+        <w:rPr>
+          <w:rFonts w:ascii="Times New Roman" w:hAnsi="Times New Roman" w:cs="Times New Roman"/>
+          <w:sz w:val="24"/>
+          <w:szCs w:val="24"/>
+        </w:rPr>
+        <w:t xml:space="preserve"> </w:t>
+      </w:r>
+      <w:proofErr w:type="spellStart"/>
+      <w:r>
+        <w:rPr>
+          <w:rFonts w:ascii="Times New Roman" w:hAnsi="Times New Roman" w:cs="Times New Roman"/>
+          <w:sz w:val="24"/>
+          <w:szCs w:val="24"/>
+        </w:rPr>
+        <w:t>case</w:t>
+      </w:r>
+      <w:proofErr w:type="spellEnd"/>
+      <w:r>
+        <w:rPr>
+          <w:rFonts w:ascii="Times New Roman" w:hAnsi="Times New Roman" w:cs="Times New Roman"/>
+          <w:sz w:val="24"/>
+          <w:szCs w:val="24"/>
+        </w:rPr>
+        <w:t xml:space="preserve"> </w:t>
+      </w:r>
+      <w:proofErr w:type="spellStart"/>
+      <w:r>
+        <w:rPr>
+          <w:rFonts w:ascii="Times New Roman" w:hAnsi="Times New Roman" w:cs="Times New Roman"/>
+          <w:sz w:val="24"/>
+          <w:szCs w:val="24"/>
+        </w:rPr>
+        <w:t>returns</w:t>
+      </w:r>
+      <w:proofErr w:type="spellEnd"/>
+      <w:r>
+        <w:rPr>
+          <w:rFonts w:ascii="Times New Roman" w:hAnsi="Times New Roman" w:cs="Times New Roman"/>
+          <w:sz w:val="24"/>
+          <w:szCs w:val="24"/>
+        </w:rPr>
+        <w:t xml:space="preserve"> </w:t>
+      </w:r>
+      <w:proofErr w:type="spellStart"/>
+      <w:r>
+        <w:rPr>
+          <w:rFonts w:ascii="Times New Roman" w:hAnsi="Times New Roman" w:cs="Times New Roman"/>
+          <w:sz w:val="24"/>
+          <w:szCs w:val="24"/>
+        </w:rPr>
+        <w:t>to</w:t>
+      </w:r>
+      <w:proofErr w:type="spellEnd"/>
+      <w:r>
+        <w:rPr>
+          <w:rFonts w:ascii="Times New Roman" w:hAnsi="Times New Roman" w:cs="Times New Roman"/>
+          <w:sz w:val="24"/>
+          <w:szCs w:val="24"/>
+        </w:rPr>
+        <w:t xml:space="preserve"> step 2.</w:t>
+      </w:r>
+    </w:p>
+    <w:p>
+      <w:pPr>
+        <w:pStyle w:val="ListeParagraf"/>
+        <w:numPr>
+          <w:ilvl w:val="0"/>
+          <w:numId w:val="2"/>
+        </w:numPr>
+        <w:rPr>
+          <w:rFonts w:ascii="Times New Roman" w:hAnsi="Times New Roman" w:cs="Times New Roman"/>
+          <w:sz w:val="24"/>
+          <w:szCs w:val="24"/>
+        </w:rPr>
+      </w:pPr>
+      <w:r>
+        <w:rPr>
+          <w:rFonts w:ascii="Times New Roman" w:hAnsi="Times New Roman" w:cs="Times New Roman"/>
+          <w:sz w:val="24"/>
+          <w:szCs w:val="24"/>
+        </w:rPr>
+        <w:t>Step 6</w:t>
+      </w:r>
+      <w:r>
+        <w:rPr>
+          <w:rFonts w:ascii="Times New Roman" w:hAnsi="Times New Roman" w:cs="Times New Roman"/>
+          <w:sz w:val="24"/>
+          <w:szCs w:val="24"/>
+        </w:rPr>
+        <w:t xml:space="preserve">: </w:t>
+      </w:r>
+      <w:proofErr w:type="spellStart"/>
+      <w:r>
+        <w:rPr>
+          <w:rFonts w:ascii="Times New Roman" w:hAnsi="Times New Roman" w:cs="Times New Roman"/>
+          <w:sz w:val="24"/>
+          <w:szCs w:val="24"/>
+        </w:rPr>
+        <w:t>The</w:t>
+      </w:r>
+      <w:proofErr w:type="spellEnd"/>
+      <w:r>
+        <w:rPr>
+          <w:rFonts w:ascii="Times New Roman" w:hAnsi="Times New Roman" w:cs="Times New Roman"/>
+          <w:sz w:val="24"/>
+          <w:szCs w:val="24"/>
+        </w:rPr>
+        <w:t xml:space="preserve"> </w:t>
+      </w:r>
+      <w:proofErr w:type="spellStart"/>
+      <w:r>
+        <w:rPr>
+          <w:rFonts w:ascii="Times New Roman" w:hAnsi="Times New Roman" w:cs="Times New Roman"/>
+          <w:sz w:val="24"/>
+          <w:szCs w:val="24"/>
+        </w:rPr>
+        <w:t>student</w:t>
+      </w:r>
+      <w:proofErr w:type="spellEnd"/>
+      <w:r>
+        <w:rPr>
+          <w:rFonts w:ascii="Times New Roman" w:hAnsi="Times New Roman" w:cs="Times New Roman"/>
+          <w:sz w:val="24"/>
+          <w:szCs w:val="24"/>
+        </w:rPr>
+        <w:t xml:space="preserve"> has </w:t>
+      </w:r>
+      <w:proofErr w:type="spellStart"/>
+      <w:r>
+        <w:rPr>
+          <w:rFonts w:ascii="Times New Roman" w:hAnsi="Times New Roman" w:cs="Times New Roman"/>
+          <w:sz w:val="24"/>
+          <w:szCs w:val="24"/>
+        </w:rPr>
+        <w:t>selected</w:t>
+      </w:r>
+      <w:proofErr w:type="spellEnd"/>
+      <w:r>
+        <w:rPr>
+          <w:rFonts w:ascii="Times New Roman" w:hAnsi="Times New Roman" w:cs="Times New Roman"/>
+          <w:sz w:val="24"/>
+          <w:szCs w:val="24"/>
+        </w:rPr>
+        <w:t xml:space="preserve"> </w:t>
+      </w:r>
+      <w:proofErr w:type="spellStart"/>
+      <w:r>
+        <w:rPr>
+          <w:rFonts w:ascii="Times New Roman" w:hAnsi="Times New Roman" w:cs="Times New Roman"/>
+          <w:sz w:val="24"/>
+          <w:szCs w:val="24"/>
+        </w:rPr>
+        <w:t>the</w:t>
+      </w:r>
+      <w:proofErr w:type="spellEnd"/>
+      <w:r>
+        <w:rPr>
+          <w:rFonts w:ascii="Times New Roman" w:hAnsi="Times New Roman" w:cs="Times New Roman"/>
+          <w:sz w:val="24"/>
+          <w:szCs w:val="24"/>
+        </w:rPr>
+        <w:t xml:space="preserve"> T</w:t>
+      </w:r>
+      <w:r>
+        <w:rPr>
+          <w:rFonts w:ascii="Times New Roman" w:hAnsi="Times New Roman" w:cs="Times New Roman"/>
+          <w:sz w:val="24"/>
+          <w:szCs w:val="24"/>
+        </w:rPr>
+        <w:t>E</w:t>
+      </w:r>
+      <w:r>
+        <w:rPr>
+          <w:rFonts w:ascii="Times New Roman" w:hAnsi="Times New Roman" w:cs="Times New Roman"/>
+          <w:sz w:val="24"/>
+          <w:szCs w:val="24"/>
+        </w:rPr>
+        <w:t xml:space="preserve"> </w:t>
+      </w:r>
+      <w:proofErr w:type="spellStart"/>
+      <w:r>
+        <w:rPr>
+          <w:rFonts w:ascii="Times New Roman" w:hAnsi="Times New Roman" w:cs="Times New Roman"/>
+          <w:sz w:val="24"/>
+          <w:szCs w:val="24"/>
+        </w:rPr>
+        <w:t>courses</w:t>
+      </w:r>
+      <w:proofErr w:type="spellEnd"/>
+      <w:r>
+        <w:rPr>
+          <w:rFonts w:ascii="Times New Roman" w:hAnsi="Times New Roman" w:cs="Times New Roman"/>
+          <w:sz w:val="24"/>
+          <w:szCs w:val="24"/>
+        </w:rPr>
+        <w:t xml:space="preserve"> </w:t>
+      </w:r>
+      <w:proofErr w:type="spellStart"/>
+      <w:r>
+        <w:rPr>
+          <w:rFonts w:ascii="Times New Roman" w:hAnsi="Times New Roman" w:cs="Times New Roman"/>
+          <w:sz w:val="24"/>
+          <w:szCs w:val="24"/>
+        </w:rPr>
+        <w:t>and</w:t>
+      </w:r>
+      <w:proofErr w:type="spellEnd"/>
+      <w:r>
+        <w:rPr>
+          <w:rFonts w:ascii="Times New Roman" w:hAnsi="Times New Roman" w:cs="Times New Roman"/>
+          <w:sz w:val="24"/>
+          <w:szCs w:val="24"/>
+        </w:rPr>
+        <w:t xml:space="preserve"> sent </w:t>
+      </w:r>
+      <w:proofErr w:type="spellStart"/>
+      <w:r>
+        <w:rPr>
+          <w:rFonts w:ascii="Times New Roman" w:hAnsi="Times New Roman" w:cs="Times New Roman"/>
+          <w:sz w:val="24"/>
+          <w:szCs w:val="24"/>
+        </w:rPr>
+        <w:t>them</w:t>
+      </w:r>
+      <w:proofErr w:type="spellEnd"/>
+      <w:r>
+        <w:rPr>
+          <w:rFonts w:ascii="Times New Roman" w:hAnsi="Times New Roman" w:cs="Times New Roman"/>
+          <w:sz w:val="24"/>
+          <w:szCs w:val="24"/>
+        </w:rPr>
+        <w:t xml:space="preserve"> </w:t>
+      </w:r>
+      <w:proofErr w:type="spellStart"/>
+      <w:r>
+        <w:rPr>
+          <w:rFonts w:ascii="Times New Roman" w:hAnsi="Times New Roman" w:cs="Times New Roman"/>
+          <w:sz w:val="24"/>
+          <w:szCs w:val="24"/>
+        </w:rPr>
+        <w:t>to</w:t>
+      </w:r>
+      <w:proofErr w:type="spellEnd"/>
+      <w:r>
+        <w:rPr>
+          <w:rFonts w:ascii="Times New Roman" w:hAnsi="Times New Roman" w:cs="Times New Roman"/>
+          <w:sz w:val="24"/>
+          <w:szCs w:val="24"/>
+        </w:rPr>
+        <w:t xml:space="preserve"> </w:t>
+      </w:r>
+      <w:proofErr w:type="spellStart"/>
+      <w:r>
+        <w:rPr>
+          <w:rFonts w:ascii="Times New Roman" w:hAnsi="Times New Roman" w:cs="Times New Roman"/>
+          <w:sz w:val="24"/>
+          <w:szCs w:val="24"/>
+        </w:rPr>
+        <w:t>the</w:t>
+      </w:r>
+      <w:proofErr w:type="spellEnd"/>
+      <w:r>
+        <w:rPr>
+          <w:rFonts w:ascii="Times New Roman" w:hAnsi="Times New Roman" w:cs="Times New Roman"/>
+          <w:sz w:val="24"/>
+          <w:szCs w:val="24"/>
+        </w:rPr>
+        <w:t xml:space="preserve"> </w:t>
+      </w:r>
+      <w:proofErr w:type="spellStart"/>
+      <w:r>
+        <w:rPr>
+          <w:rFonts w:ascii="Times New Roman" w:hAnsi="Times New Roman" w:cs="Times New Roman"/>
+          <w:sz w:val="24"/>
+          <w:szCs w:val="24"/>
+        </w:rPr>
+        <w:t>advisor</w:t>
+      </w:r>
+      <w:proofErr w:type="spellEnd"/>
+      <w:r>
+        <w:rPr>
+          <w:rFonts w:ascii="Times New Roman" w:hAnsi="Times New Roman" w:cs="Times New Roman"/>
+          <w:sz w:val="24"/>
+          <w:szCs w:val="24"/>
+        </w:rPr>
+        <w:t xml:space="preserve"> </w:t>
+      </w:r>
+      <w:proofErr w:type="spellStart"/>
+      <w:r>
+        <w:rPr>
+          <w:rFonts w:ascii="Times New Roman" w:hAnsi="Times New Roman" w:cs="Times New Roman"/>
+          <w:sz w:val="24"/>
+          <w:szCs w:val="24"/>
+        </w:rPr>
+        <w:t>for</w:t>
+      </w:r>
+      <w:proofErr w:type="spellEnd"/>
+      <w:r>
+        <w:rPr>
+          <w:rFonts w:ascii="Times New Roman" w:hAnsi="Times New Roman" w:cs="Times New Roman"/>
+          <w:sz w:val="24"/>
+          <w:szCs w:val="24"/>
+        </w:rPr>
+        <w:t xml:space="preserve"> </w:t>
+      </w:r>
+      <w:proofErr w:type="spellStart"/>
+      <w:r>
+        <w:rPr>
+          <w:rFonts w:ascii="Times New Roman" w:hAnsi="Times New Roman" w:cs="Times New Roman"/>
+          <w:sz w:val="24"/>
+          <w:szCs w:val="24"/>
+        </w:rPr>
+        <w:t>approval</w:t>
+      </w:r>
+      <w:proofErr w:type="spellEnd"/>
+      <w:r>
+        <w:rPr>
+          <w:rFonts w:ascii="Times New Roman" w:hAnsi="Times New Roman" w:cs="Times New Roman"/>
+          <w:sz w:val="24"/>
+          <w:szCs w:val="24"/>
+        </w:rPr>
+        <w:t xml:space="preserve">. </w:t>
+      </w:r>
+      <w:proofErr w:type="spellStart"/>
+      <w:r>
+        <w:rPr>
+          <w:rFonts w:ascii="Times New Roman" w:hAnsi="Times New Roman" w:cs="Times New Roman"/>
+          <w:sz w:val="24"/>
+          <w:szCs w:val="24"/>
+        </w:rPr>
+        <w:t>However</w:t>
+      </w:r>
+      <w:proofErr w:type="spellEnd"/>
+      <w:r>
+        <w:rPr>
+          <w:rFonts w:ascii="Times New Roman" w:hAnsi="Times New Roman" w:cs="Times New Roman"/>
+          <w:sz w:val="24"/>
+          <w:szCs w:val="24"/>
+        </w:rPr>
+        <w:t xml:space="preserve">, </w:t>
+      </w:r>
+      <w:proofErr w:type="spellStart"/>
+      <w:r>
+        <w:rPr>
+          <w:rFonts w:ascii="Times New Roman" w:hAnsi="Times New Roman" w:cs="Times New Roman"/>
+          <w:sz w:val="24"/>
+          <w:szCs w:val="24"/>
+        </w:rPr>
+        <w:t>if</w:t>
+      </w:r>
+      <w:proofErr w:type="spellEnd"/>
+      <w:r>
+        <w:rPr>
+          <w:rFonts w:ascii="Times New Roman" w:hAnsi="Times New Roman" w:cs="Times New Roman"/>
+          <w:sz w:val="24"/>
+          <w:szCs w:val="24"/>
+        </w:rPr>
+        <w:t xml:space="preserve"> </w:t>
+      </w:r>
+      <w:proofErr w:type="spellStart"/>
+      <w:r>
+        <w:rPr>
+          <w:rFonts w:ascii="Times New Roman" w:hAnsi="Times New Roman" w:cs="Times New Roman"/>
+          <w:sz w:val="24"/>
+          <w:szCs w:val="24"/>
+        </w:rPr>
+        <w:t>there</w:t>
+      </w:r>
+      <w:proofErr w:type="spellEnd"/>
+      <w:r>
+        <w:rPr>
+          <w:rFonts w:ascii="Times New Roman" w:hAnsi="Times New Roman" w:cs="Times New Roman"/>
+          <w:sz w:val="24"/>
+          <w:szCs w:val="24"/>
+        </w:rPr>
+        <w:t xml:space="preserve"> is not </w:t>
+      </w:r>
+      <w:proofErr w:type="spellStart"/>
+      <w:r>
+        <w:rPr>
+          <w:rFonts w:ascii="Times New Roman" w:hAnsi="Times New Roman" w:cs="Times New Roman"/>
+          <w:sz w:val="24"/>
+          <w:szCs w:val="24"/>
+        </w:rPr>
+        <w:t>enough</w:t>
+      </w:r>
+      <w:proofErr w:type="spellEnd"/>
+      <w:r>
+        <w:rPr>
+          <w:rFonts w:ascii="Times New Roman" w:hAnsi="Times New Roman" w:cs="Times New Roman"/>
+          <w:sz w:val="24"/>
+          <w:szCs w:val="24"/>
+        </w:rPr>
+        <w:t xml:space="preserve"> </w:t>
+      </w:r>
+      <w:proofErr w:type="spellStart"/>
+      <w:r>
+        <w:rPr>
+          <w:rFonts w:ascii="Times New Roman" w:hAnsi="Times New Roman" w:cs="Times New Roman"/>
+          <w:sz w:val="24"/>
+          <w:szCs w:val="24"/>
+        </w:rPr>
+        <w:t>demand</w:t>
+      </w:r>
+      <w:proofErr w:type="spellEnd"/>
+      <w:r>
+        <w:rPr>
+          <w:rFonts w:ascii="Times New Roman" w:hAnsi="Times New Roman" w:cs="Times New Roman"/>
+          <w:sz w:val="24"/>
+          <w:szCs w:val="24"/>
+        </w:rPr>
+        <w:t xml:space="preserve"> </w:t>
+      </w:r>
+      <w:proofErr w:type="spellStart"/>
+      <w:r>
+        <w:rPr>
+          <w:rFonts w:ascii="Times New Roman" w:hAnsi="Times New Roman" w:cs="Times New Roman"/>
+          <w:sz w:val="24"/>
+          <w:szCs w:val="24"/>
+        </w:rPr>
+        <w:t>for</w:t>
+      </w:r>
+      <w:proofErr w:type="spellEnd"/>
+      <w:r>
+        <w:rPr>
+          <w:rFonts w:ascii="Times New Roman" w:hAnsi="Times New Roman" w:cs="Times New Roman"/>
+          <w:sz w:val="24"/>
+          <w:szCs w:val="24"/>
+        </w:rPr>
+        <w:t xml:space="preserve"> </w:t>
+      </w:r>
+      <w:proofErr w:type="spellStart"/>
+      <w:r>
+        <w:rPr>
+          <w:rFonts w:ascii="Times New Roman" w:hAnsi="Times New Roman" w:cs="Times New Roman"/>
+          <w:sz w:val="24"/>
+          <w:szCs w:val="24"/>
+        </w:rPr>
+        <w:t>that</w:t>
+      </w:r>
+      <w:proofErr w:type="spellEnd"/>
+      <w:r>
+        <w:rPr>
+          <w:rFonts w:ascii="Times New Roman" w:hAnsi="Times New Roman" w:cs="Times New Roman"/>
+          <w:sz w:val="24"/>
+          <w:szCs w:val="24"/>
+        </w:rPr>
+        <w:t xml:space="preserve"> </w:t>
+      </w:r>
+      <w:proofErr w:type="spellStart"/>
+      <w:r>
+        <w:rPr>
+          <w:rFonts w:ascii="Times New Roman" w:hAnsi="Times New Roman" w:cs="Times New Roman"/>
+          <w:sz w:val="24"/>
+          <w:szCs w:val="24"/>
+        </w:rPr>
+        <w:t>course</w:t>
+      </w:r>
+      <w:proofErr w:type="spellEnd"/>
+      <w:r>
+        <w:rPr>
+          <w:rFonts w:ascii="Times New Roman" w:hAnsi="Times New Roman" w:cs="Times New Roman"/>
+          <w:sz w:val="24"/>
+          <w:szCs w:val="24"/>
+        </w:rPr>
+        <w:t xml:space="preserve">, </w:t>
+      </w:r>
+      <w:proofErr w:type="spellStart"/>
+      <w:r>
+        <w:rPr>
+          <w:rFonts w:ascii="Times New Roman" w:hAnsi="Times New Roman" w:cs="Times New Roman"/>
+          <w:sz w:val="24"/>
+          <w:szCs w:val="24"/>
+        </w:rPr>
+        <w:t>the</w:t>
+      </w:r>
+      <w:proofErr w:type="spellEnd"/>
+      <w:r>
+        <w:rPr>
+          <w:rFonts w:ascii="Times New Roman" w:hAnsi="Times New Roman" w:cs="Times New Roman"/>
+          <w:sz w:val="24"/>
+          <w:szCs w:val="24"/>
+        </w:rPr>
+        <w:t xml:space="preserve"> </w:t>
+      </w:r>
+      <w:proofErr w:type="spellStart"/>
+      <w:r>
+        <w:rPr>
+          <w:rFonts w:ascii="Times New Roman" w:hAnsi="Times New Roman" w:cs="Times New Roman"/>
+          <w:sz w:val="24"/>
+          <w:szCs w:val="24"/>
+        </w:rPr>
+        <w:t>advisor</w:t>
+      </w:r>
+      <w:proofErr w:type="spellEnd"/>
+      <w:r>
+        <w:rPr>
+          <w:rFonts w:ascii="Times New Roman" w:hAnsi="Times New Roman" w:cs="Times New Roman"/>
+          <w:sz w:val="24"/>
+          <w:szCs w:val="24"/>
+        </w:rPr>
+        <w:t xml:space="preserve"> </w:t>
+      </w:r>
+      <w:proofErr w:type="spellStart"/>
+      <w:r>
+        <w:rPr>
+          <w:rFonts w:ascii="Times New Roman" w:hAnsi="Times New Roman" w:cs="Times New Roman"/>
+          <w:sz w:val="24"/>
+          <w:szCs w:val="24"/>
+        </w:rPr>
+        <w:t>rejects</w:t>
+      </w:r>
+      <w:proofErr w:type="spellEnd"/>
+      <w:r>
+        <w:rPr>
+          <w:rFonts w:ascii="Times New Roman" w:hAnsi="Times New Roman" w:cs="Times New Roman"/>
+          <w:sz w:val="24"/>
+          <w:szCs w:val="24"/>
+        </w:rPr>
+        <w:t xml:space="preserve"> </w:t>
+      </w:r>
+      <w:proofErr w:type="spellStart"/>
+      <w:r>
+        <w:rPr>
+          <w:rFonts w:ascii="Times New Roman" w:hAnsi="Times New Roman" w:cs="Times New Roman"/>
+          <w:sz w:val="24"/>
+          <w:szCs w:val="24"/>
+        </w:rPr>
+        <w:t>that</w:t>
+      </w:r>
+      <w:proofErr w:type="spellEnd"/>
+      <w:r>
+        <w:rPr>
+          <w:rFonts w:ascii="Times New Roman" w:hAnsi="Times New Roman" w:cs="Times New Roman"/>
+          <w:sz w:val="24"/>
+          <w:szCs w:val="24"/>
+        </w:rPr>
+        <w:t xml:space="preserve"> TE </w:t>
+      </w:r>
+      <w:proofErr w:type="spellStart"/>
+      <w:r>
+        <w:rPr>
+          <w:rFonts w:ascii="Times New Roman" w:hAnsi="Times New Roman" w:cs="Times New Roman"/>
+          <w:sz w:val="24"/>
+          <w:szCs w:val="24"/>
+        </w:rPr>
+        <w:t>course</w:t>
+      </w:r>
+      <w:proofErr w:type="spellEnd"/>
+      <w:r>
+        <w:rPr>
+          <w:rFonts w:ascii="Times New Roman" w:hAnsi="Times New Roman" w:cs="Times New Roman"/>
+          <w:sz w:val="24"/>
+          <w:szCs w:val="24"/>
+        </w:rPr>
+        <w:t xml:space="preserve">. </w:t>
+      </w:r>
+    </w:p>
+    <w:p>
+      <w:pPr>
+        <w:rPr>
+          <w:rFonts w:ascii="Times New Roman" w:hAnsi="Times New Roman" w:cs="Times New Roman"/>
+          <w:b/>
+        </w:rPr>
+      </w:pPr>
+    </w:p>
+    <w:p>
+      <w:pPr>
+        <w:rPr>
+          <w:rFonts w:ascii="Times New Roman" w:hAnsi="Times New Roman" w:cs="Times New Roman"/>
+          <w:b/>
+        </w:rPr>
+      </w:pPr>
+    </w:p>
+    <w:p>
+      <w:pPr>
+        <w:rPr>
+          <w:rFonts w:ascii="Times New Roman" w:hAnsi="Times New Roman" w:cs="Times New Roman"/>
+          <w:b/>
+          <w:sz w:val="28"/>
+        </w:rPr>
+      </w:pPr>
+      <w:r>
+        <w:rPr>
+          <w:rFonts w:ascii="Times New Roman" w:hAnsi="Times New Roman" w:cs="Times New Roman"/>
+          <w:b/>
+        </w:rPr>
+        <w:t xml:space="preserve">Use Case Name: </w:t>
+      </w:r>
+      <w:r>
+        <w:rPr>
+          <w:rFonts w:ascii="Times New Roman" w:hAnsi="Times New Roman" w:cs="Times New Roman"/>
+        </w:rPr>
+        <w:t>Approving/Rejecting Course Drafts</w:t>
+      </w:r>
+    </w:p>
+    <w:p>
+      <w:pPr>
+        <w:rPr>
+          <w:rFonts w:ascii="Times New Roman" w:hAnsi="Times New Roman" w:cs="Times New Roman"/>
+          <w:b/>
+        </w:rPr>
+      </w:pPr>
+      <w:r>
+        <w:rPr>
+          <w:rFonts w:ascii="Times New Roman" w:hAnsi="Times New Roman" w:cs="Times New Roman"/>
+          <w:b/>
+        </w:rPr>
+        <w:t xml:space="preserve">Summary: </w:t>
+      </w:r>
+      <w:r>
+        <w:rPr>
+          <w:rFonts w:ascii="Times New Roman" w:hAnsi="Times New Roman" w:cs="Times New Roman"/>
+        </w:rPr>
+        <w:t>In order for studen</w:t>
+      </w:r>
+      <w:r>
+        <w:rPr>
+          <w:rFonts w:ascii="Times New Roman" w:hAnsi="Times New Roman" w:cs="Times New Roman"/>
+        </w:rPr>
+        <w:t>ts to be registered to the courses</w:t>
+      </w:r>
+      <w:r>
+        <w:rPr>
+          <w:rFonts w:ascii="Times New Roman" w:hAnsi="Times New Roman" w:cs="Times New Roman"/>
+        </w:rPr>
+        <w:t>, the advisor must enter the system and approve or reject the requests from the students.</w:t>
+      </w:r>
+    </w:p>
+    <w:p>
+      <w:pPr>
+        <w:rPr>
+          <w:rFonts w:ascii="Times New Roman" w:hAnsi="Times New Roman" w:cs="Times New Roman"/>
+          <w:b/>
+        </w:rPr>
+      </w:pPr>
+      <w:r>
+        <w:rPr>
+          <w:rFonts w:ascii="Times New Roman" w:hAnsi="Times New Roman" w:cs="Times New Roman"/>
+          <w:b/>
+        </w:rPr>
+        <w:t xml:space="preserve">Subject: </w:t>
+      </w:r>
+      <w:r>
+        <w:rPr>
+          <w:rFonts w:ascii="Times New Roman" w:hAnsi="Times New Roman" w:cs="Times New Roman"/>
+        </w:rPr>
+        <w:t>Advisor</w:t>
+      </w:r>
+    </w:p>
+    <w:p>
+      <w:pPr>
+        <w:rPr>
+          <w:rFonts w:ascii="Times New Roman" w:hAnsi="Times New Roman" w:cs="Times New Roman"/>
+          <w:b/>
+        </w:rPr>
+      </w:pPr>
+      <w:r>
+        <w:rPr>
+          <w:rFonts w:ascii="Times New Roman" w:hAnsi="Times New Roman" w:cs="Times New Roman"/>
+          <w:b/>
+        </w:rPr>
+        <w:t>Basic Flow:</w:t>
+      </w:r>
+    </w:p>
+    <w:p>
+      <w:pPr>
+        <w:rPr>
+          <w:rFonts w:ascii="Times New Roman" w:hAnsi="Times New Roman" w:cs="Times New Roman"/>
+        </w:rPr>
+      </w:pPr>
+      <w:r>
+        <w:rPr>
+          <w:rFonts w:ascii="Times New Roman" w:hAnsi="Times New Roman" w:cs="Times New Roman"/>
+        </w:rPr>
+        <w:tab/>
+        <w:t xml:space="preserve">1) </w:t>
+      </w:r>
+      <w:r>
+        <w:rPr>
+          <w:rFonts w:ascii="Times New Roman" w:hAnsi="Times New Roman" w:cs="Times New Roman"/>
+        </w:rPr>
+        <w:t xml:space="preserve">The advisor logs into the system and selects the </w:t>
+      </w:r>
+      <w:r>
+        <w:rPr>
+          <w:rFonts w:ascii="Times New Roman" w:hAnsi="Times New Roman" w:cs="Times New Roman"/>
+        </w:rPr>
+        <w:t>tab</w:t>
+      </w:r>
+      <w:r>
+        <w:rPr>
+          <w:rFonts w:ascii="Times New Roman" w:hAnsi="Times New Roman" w:cs="Times New Roman"/>
+        </w:rPr>
+        <w:t xml:space="preserve"> to view students' drafts.</w:t>
+      </w:r>
+    </w:p>
+    <w:p>
+      <w:pPr>
+        <w:ind w:left="708"/>
+        <w:rPr>
+          <w:rFonts w:ascii="Times New Roman" w:hAnsi="Times New Roman" w:cs="Times New Roman"/>
+        </w:rPr>
+      </w:pPr>
+      <w:r>
+        <w:rPr>
+          <w:rFonts w:ascii="Times New Roman" w:hAnsi="Times New Roman" w:cs="Times New Roman"/>
+        </w:rPr>
+        <w:t xml:space="preserve">2) </w:t>
+      </w:r>
+      <w:r>
+        <w:rPr>
+          <w:rFonts w:ascii="Times New Roman" w:hAnsi="Times New Roman" w:cs="Times New Roman"/>
+        </w:rPr>
+        <w:t xml:space="preserve">The advisor evaluates the </w:t>
+      </w:r>
+      <w:r>
+        <w:rPr>
+          <w:rFonts w:ascii="Times New Roman" w:hAnsi="Times New Roman" w:cs="Times New Roman"/>
+        </w:rPr>
+        <w:t>drafts</w:t>
+      </w:r>
+      <w:r>
+        <w:rPr>
+          <w:rFonts w:ascii="Times New Roman" w:hAnsi="Times New Roman" w:cs="Times New Roman"/>
+        </w:rPr>
+        <w:t xml:space="preserve"> chosen by the students and decides whether they will be accepted or </w:t>
+      </w:r>
+      <w:r>
+        <w:rPr>
+          <w:rFonts w:ascii="Times New Roman" w:hAnsi="Times New Roman" w:cs="Times New Roman"/>
+        </w:rPr>
+        <w:t>rejected</w:t>
+      </w:r>
+      <w:r>
+        <w:rPr>
+          <w:rFonts w:ascii="Times New Roman" w:hAnsi="Times New Roman" w:cs="Times New Roman"/>
+        </w:rPr>
+        <w:t>.</w:t>
+      </w:r>
+    </w:p>
+    <w:p>
+      <w:pPr>
+        <w:ind w:left="708"/>
+        <w:rPr>
+          <w:rFonts w:ascii="Times New Roman" w:hAnsi="Times New Roman" w:cs="Times New Roman"/>
+        </w:rPr>
+      </w:pPr>
+      <w:r>
+        <w:rPr>
+          <w:rFonts w:ascii="Times New Roman" w:hAnsi="Times New Roman" w:cs="Times New Roman"/>
+        </w:rPr>
+        <w:t xml:space="preserve">3) </w:t>
+      </w:r>
+      <w:r>
+        <w:rPr>
+          <w:rFonts w:ascii="Times New Roman" w:hAnsi="Times New Roman" w:cs="Times New Roman"/>
+        </w:rPr>
+        <w:t>The system sends notification about acceptance or rejection.</w:t>
+      </w:r>
+    </w:p>
+    <w:p>
+      <w:pPr>
+        <w:rPr>
+          <w:rFonts w:ascii="Times New Roman" w:hAnsi="Times New Roman" w:cs="Times New Roman"/>
+          <w:b/>
+        </w:rPr>
+      </w:pPr>
+    </w:p>
+    <w:p>
+      <w:pPr>
+        <w:rPr>
+          <w:rFonts w:ascii="Times New Roman" w:hAnsi="Times New Roman" w:cs="Times New Roman"/>
+          <w:b/>
+        </w:rPr>
+      </w:pPr>
+      <w:r>
+        <w:rPr>
+          <w:rFonts w:ascii="Times New Roman" w:hAnsi="Times New Roman" w:cs="Times New Roman"/>
+          <w:b/>
+        </w:rPr>
+        <w:t>Alternative Flow:</w:t>
+      </w:r>
+    </w:p>
+    <w:p>
+      <w:pPr>
+        <w:pStyle w:val="ListeParagraf"/>
+        <w:numPr>
+          <w:ilvl w:val="0"/>
+          <w:numId w:val="2"/>
+        </w:numPr>
+        <w:rPr>
+          <w:rFonts w:ascii="Times New Roman" w:hAnsi="Times New Roman" w:cs="Times New Roman"/>
+          <w:sz w:val="24"/>
+          <w:szCs w:val="24"/>
+        </w:rPr>
+      </w:pPr>
+      <w:r>
+        <w:rPr>
+          <w:rFonts w:ascii="Times New Roman" w:hAnsi="Times New Roman" w:cs="Times New Roman"/>
+          <w:sz w:val="24"/>
+          <w:szCs w:val="24"/>
+        </w:rPr>
+        <w:t>Step 1</w:t>
+      </w:r>
+      <w:r>
+        <w:rPr>
+          <w:rFonts w:ascii="Times New Roman" w:hAnsi="Times New Roman" w:cs="Times New Roman"/>
+          <w:sz w:val="24"/>
+          <w:szCs w:val="24"/>
+        </w:rPr>
+        <w:t xml:space="preserve">: </w:t>
+      </w:r>
+      <w:proofErr w:type="spellStart"/>
+      <w:r>
+        <w:rPr>
+          <w:rFonts w:ascii="Times New Roman" w:hAnsi="Times New Roman" w:cs="Times New Roman"/>
+          <w:sz w:val="24"/>
+          <w:szCs w:val="24"/>
+        </w:rPr>
+        <w:t>If</w:t>
+      </w:r>
+      <w:proofErr w:type="spellEnd"/>
+      <w:r>
+        <w:rPr>
+          <w:rFonts w:ascii="Times New Roman" w:hAnsi="Times New Roman" w:cs="Times New Roman"/>
+          <w:sz w:val="24"/>
+          <w:szCs w:val="24"/>
+        </w:rPr>
+        <w:t xml:space="preserve"> </w:t>
+      </w:r>
+      <w:proofErr w:type="spellStart"/>
+      <w:r>
+        <w:rPr>
+          <w:rFonts w:ascii="Times New Roman" w:hAnsi="Times New Roman" w:cs="Times New Roman"/>
+          <w:sz w:val="24"/>
+          <w:szCs w:val="24"/>
+        </w:rPr>
+        <w:t>there</w:t>
+      </w:r>
+      <w:proofErr w:type="spellEnd"/>
+      <w:r>
+        <w:rPr>
+          <w:rFonts w:ascii="Times New Roman" w:hAnsi="Times New Roman" w:cs="Times New Roman"/>
+          <w:sz w:val="24"/>
+          <w:szCs w:val="24"/>
+        </w:rPr>
+        <w:t xml:space="preserve"> is a </w:t>
+      </w:r>
+      <w:proofErr w:type="spellStart"/>
+      <w:r>
+        <w:rPr>
+          <w:rFonts w:ascii="Times New Roman" w:hAnsi="Times New Roman" w:cs="Times New Roman"/>
+          <w:sz w:val="24"/>
+          <w:szCs w:val="24"/>
+        </w:rPr>
+        <w:t>conflict</w:t>
+      </w:r>
+      <w:proofErr w:type="spellEnd"/>
+      <w:r>
+        <w:rPr>
+          <w:rFonts w:ascii="Times New Roman" w:hAnsi="Times New Roman" w:cs="Times New Roman"/>
+          <w:sz w:val="24"/>
+          <w:szCs w:val="24"/>
+        </w:rPr>
+        <w:t xml:space="preserve"> in </w:t>
+      </w:r>
+      <w:proofErr w:type="spellStart"/>
+      <w:r>
+        <w:rPr>
+          <w:rFonts w:ascii="Times New Roman" w:hAnsi="Times New Roman" w:cs="Times New Roman"/>
+          <w:sz w:val="24"/>
+          <w:szCs w:val="24"/>
+        </w:rPr>
+        <w:t>the</w:t>
+      </w:r>
+      <w:proofErr w:type="spellEnd"/>
+      <w:r>
+        <w:rPr>
+          <w:rFonts w:ascii="Times New Roman" w:hAnsi="Times New Roman" w:cs="Times New Roman"/>
+          <w:sz w:val="24"/>
+          <w:szCs w:val="24"/>
+        </w:rPr>
+        <w:t xml:space="preserve"> </w:t>
+      </w:r>
+      <w:proofErr w:type="spellStart"/>
+      <w:r>
+        <w:rPr>
+          <w:rFonts w:ascii="Times New Roman" w:hAnsi="Times New Roman" w:cs="Times New Roman"/>
+          <w:sz w:val="24"/>
+          <w:szCs w:val="24"/>
+        </w:rPr>
+        <w:t>system</w:t>
+      </w:r>
+      <w:proofErr w:type="spellEnd"/>
+      <w:r>
+        <w:rPr>
+          <w:rFonts w:ascii="Times New Roman" w:hAnsi="Times New Roman" w:cs="Times New Roman"/>
+          <w:sz w:val="24"/>
+          <w:szCs w:val="24"/>
+        </w:rPr>
+        <w:t xml:space="preserve">, </w:t>
+      </w:r>
+      <w:proofErr w:type="spellStart"/>
+      <w:r>
+        <w:rPr>
+          <w:rFonts w:ascii="Times New Roman" w:hAnsi="Times New Roman" w:cs="Times New Roman"/>
+          <w:sz w:val="24"/>
+          <w:szCs w:val="24"/>
+        </w:rPr>
+        <w:t>the</w:t>
+      </w:r>
+      <w:proofErr w:type="spellEnd"/>
+      <w:r>
+        <w:rPr>
+          <w:rFonts w:ascii="Times New Roman" w:hAnsi="Times New Roman" w:cs="Times New Roman"/>
+          <w:sz w:val="24"/>
+          <w:szCs w:val="24"/>
+        </w:rPr>
+        <w:t xml:space="preserve"> </w:t>
+      </w:r>
+      <w:proofErr w:type="spellStart"/>
+      <w:r>
+        <w:rPr>
+          <w:rFonts w:ascii="Times New Roman" w:hAnsi="Times New Roman" w:cs="Times New Roman"/>
+          <w:sz w:val="24"/>
+          <w:szCs w:val="24"/>
+        </w:rPr>
+        <w:t>system</w:t>
+      </w:r>
+      <w:proofErr w:type="spellEnd"/>
+      <w:r>
+        <w:rPr>
+          <w:rFonts w:ascii="Times New Roman" w:hAnsi="Times New Roman" w:cs="Times New Roman"/>
+          <w:sz w:val="24"/>
+          <w:szCs w:val="24"/>
+        </w:rPr>
+        <w:t xml:space="preserve"> </w:t>
+      </w:r>
+      <w:proofErr w:type="spellStart"/>
+      <w:r>
+        <w:rPr>
+          <w:rFonts w:ascii="Times New Roman" w:hAnsi="Times New Roman" w:cs="Times New Roman"/>
+          <w:sz w:val="24"/>
+          <w:szCs w:val="24"/>
+        </w:rPr>
+        <w:t>cannot</w:t>
+      </w:r>
+      <w:proofErr w:type="spellEnd"/>
+      <w:r>
+        <w:rPr>
+          <w:rFonts w:ascii="Times New Roman" w:hAnsi="Times New Roman" w:cs="Times New Roman"/>
+          <w:sz w:val="24"/>
+          <w:szCs w:val="24"/>
+        </w:rPr>
+        <w:t xml:space="preserve"> </w:t>
+      </w:r>
+      <w:proofErr w:type="spellStart"/>
+      <w:r>
+        <w:rPr>
+          <w:rFonts w:ascii="Times New Roman" w:hAnsi="Times New Roman" w:cs="Times New Roman"/>
+          <w:sz w:val="24"/>
+          <w:szCs w:val="24"/>
+        </w:rPr>
+        <w:t>view</w:t>
+      </w:r>
+      <w:proofErr w:type="spellEnd"/>
+      <w:r>
+        <w:rPr>
+          <w:rFonts w:ascii="Times New Roman" w:hAnsi="Times New Roman" w:cs="Times New Roman"/>
+          <w:sz w:val="24"/>
+          <w:szCs w:val="24"/>
+        </w:rPr>
+        <w:t xml:space="preserve"> </w:t>
+      </w:r>
+      <w:proofErr w:type="spellStart"/>
+      <w:r>
+        <w:rPr>
+          <w:rFonts w:ascii="Times New Roman" w:hAnsi="Times New Roman" w:cs="Times New Roman"/>
+          <w:sz w:val="24"/>
+          <w:szCs w:val="24"/>
+        </w:rPr>
+        <w:t>th</w:t>
+      </w:r>
+      <w:r>
+        <w:rPr>
+          <w:rFonts w:ascii="Times New Roman" w:hAnsi="Times New Roman" w:cs="Times New Roman"/>
+          <w:sz w:val="24"/>
+          <w:szCs w:val="24"/>
+        </w:rPr>
+        <w:t>e</w:t>
+      </w:r>
+      <w:proofErr w:type="spellEnd"/>
+      <w:r>
+        <w:rPr>
+          <w:rFonts w:ascii="Times New Roman" w:hAnsi="Times New Roman" w:cs="Times New Roman"/>
+          <w:sz w:val="24"/>
+          <w:szCs w:val="24"/>
+        </w:rPr>
+        <w:t xml:space="preserve"> </w:t>
+      </w:r>
+      <w:proofErr w:type="spellStart"/>
+      <w:r>
+        <w:rPr>
+          <w:rFonts w:ascii="Times New Roman" w:hAnsi="Times New Roman" w:cs="Times New Roman"/>
+          <w:sz w:val="24"/>
+          <w:szCs w:val="24"/>
+        </w:rPr>
+        <w:t>draft</w:t>
+      </w:r>
+      <w:proofErr w:type="spellEnd"/>
+      <w:r>
+        <w:rPr>
+          <w:rFonts w:ascii="Times New Roman" w:hAnsi="Times New Roman" w:cs="Times New Roman"/>
+          <w:sz w:val="24"/>
+          <w:szCs w:val="24"/>
+        </w:rPr>
+        <w:t>,</w:t>
+      </w:r>
+      <w:r>
+        <w:rPr>
+          <w:rFonts w:ascii="Times New Roman" w:hAnsi="Times New Roman" w:cs="Times New Roman"/>
+          <w:sz w:val="24"/>
+          <w:szCs w:val="24"/>
+        </w:rPr>
+        <w:t xml:space="preserve"> </w:t>
+      </w:r>
+      <w:proofErr w:type="spellStart"/>
+      <w:r>
+        <w:rPr>
+          <w:rFonts w:ascii="Times New Roman" w:hAnsi="Times New Roman" w:cs="Times New Roman"/>
+          <w:sz w:val="24"/>
+          <w:szCs w:val="24"/>
+        </w:rPr>
+        <w:t>then</w:t>
+      </w:r>
+      <w:proofErr w:type="spellEnd"/>
+      <w:r>
+        <w:rPr>
+          <w:rFonts w:ascii="Times New Roman" w:hAnsi="Times New Roman" w:cs="Times New Roman"/>
+          <w:sz w:val="24"/>
+          <w:szCs w:val="24"/>
+        </w:rPr>
+        <w:t xml:space="preserve"> </w:t>
+      </w:r>
+      <w:proofErr w:type="spellStart"/>
+      <w:r>
+        <w:rPr>
+          <w:rFonts w:ascii="Times New Roman" w:hAnsi="Times New Roman" w:cs="Times New Roman"/>
+          <w:sz w:val="24"/>
+          <w:szCs w:val="24"/>
+        </w:rPr>
+        <w:t>use</w:t>
+      </w:r>
+      <w:proofErr w:type="spellEnd"/>
+      <w:r>
+        <w:rPr>
+          <w:rFonts w:ascii="Times New Roman" w:hAnsi="Times New Roman" w:cs="Times New Roman"/>
+          <w:sz w:val="24"/>
+          <w:szCs w:val="24"/>
+        </w:rPr>
+        <w:t xml:space="preserve"> </w:t>
+      </w:r>
+      <w:proofErr w:type="spellStart"/>
+      <w:r>
+        <w:rPr>
+          <w:rFonts w:ascii="Times New Roman" w:hAnsi="Times New Roman" w:cs="Times New Roman"/>
+          <w:sz w:val="24"/>
+          <w:szCs w:val="24"/>
+        </w:rPr>
+        <w:t>case</w:t>
+      </w:r>
+      <w:proofErr w:type="spellEnd"/>
+      <w:r>
+        <w:rPr>
+          <w:rFonts w:ascii="Times New Roman" w:hAnsi="Times New Roman" w:cs="Times New Roman"/>
+          <w:sz w:val="24"/>
+          <w:szCs w:val="24"/>
+        </w:rPr>
+        <w:t xml:space="preserve"> </w:t>
+      </w:r>
+      <w:proofErr w:type="spellStart"/>
+      <w:r>
+        <w:rPr>
+          <w:rFonts w:ascii="Times New Roman" w:hAnsi="Times New Roman" w:cs="Times New Roman"/>
+          <w:sz w:val="24"/>
+          <w:szCs w:val="24"/>
+        </w:rPr>
+        <w:t>returns</w:t>
+      </w:r>
+      <w:proofErr w:type="spellEnd"/>
+      <w:r>
+        <w:rPr>
+          <w:rFonts w:ascii="Times New Roman" w:hAnsi="Times New Roman" w:cs="Times New Roman"/>
+          <w:sz w:val="24"/>
+          <w:szCs w:val="24"/>
+        </w:rPr>
+        <w:t xml:space="preserve"> </w:t>
+      </w:r>
+      <w:proofErr w:type="spellStart"/>
+      <w:r>
+        <w:rPr>
+          <w:rFonts w:ascii="Times New Roman" w:hAnsi="Times New Roman" w:cs="Times New Roman"/>
+          <w:sz w:val="24"/>
+          <w:szCs w:val="24"/>
+        </w:rPr>
+        <w:t>to</w:t>
+      </w:r>
+      <w:proofErr w:type="spellEnd"/>
+      <w:r>
+        <w:rPr>
+          <w:rFonts w:ascii="Times New Roman" w:hAnsi="Times New Roman" w:cs="Times New Roman"/>
+          <w:sz w:val="24"/>
+          <w:szCs w:val="24"/>
+        </w:rPr>
+        <w:t xml:space="preserve"> step 1.</w:t>
+      </w:r>
+    </w:p>
+    <w:p>
+      <w:pPr>
+        <w:rPr>
+          <w:rFonts w:hint="eastAsia"/>
+          <w:lang w:eastAsia="ko-KR"/>
+        </w:rPr>
+      </w:pPr>
+      <w:r>
+        <w:rPr>
+          <w:rFonts w:ascii="Times New Roman" w:hAnsi="Times New Roman" w:cs="Times New Roman"/>
+        </w:rPr>
+        <w:t>Step 2</w:t>
+      </w:r>
+      <w:r>
+        <w:rPr>
+          <w:rFonts w:ascii="Times New Roman" w:hAnsi="Times New Roman" w:cs="Times New Roman"/>
+        </w:rPr>
+        <w:t>: The student has selected the T</w:t>
+      </w:r>
+      <w:r>
+        <w:rPr>
+          <w:rFonts w:ascii="Times New Roman" w:hAnsi="Times New Roman" w:cs="Times New Roman"/>
+        </w:rPr>
+        <w:t>E</w:t>
+      </w:r>
+      <w:r>
+        <w:rPr>
+          <w:rFonts w:ascii="Times New Roman" w:hAnsi="Times New Roman" w:cs="Times New Roman"/>
+        </w:rPr>
+        <w:t xml:space="preserve"> courses and sent them to the advisor for approval. However, if there is not enough demand for that course, the</w:t>
+      </w:r>
+      <w:r>
+        <w:rPr>
+          <w:rFonts w:ascii="Times New Roman" w:hAnsi="Times New Roman" w:cs="Times New Roman"/>
+        </w:rPr>
+        <w:t xml:space="preserve"> advisor must </w:t>
+      </w:r>
       <w:proofErr w:type="gramStart"/>
       <w:r>
         <w:rPr>
-          <w:lang w:eastAsia="ko-KR"/>
-        </w:rPr>
-        <w:t>enters into</w:t>
+          <w:rFonts w:ascii="Times New Roman" w:hAnsi="Times New Roman" w:cs="Times New Roman"/>
+        </w:rPr>
+        <w:t>informs</w:t>
       </w:r>
       <w:proofErr w:type="gramEnd"/>
       <w:r>
         <w:rPr>
-          <w:lang w:eastAsia="ko-KR"/>
-        </w:rPr>
-        <w:t xml:space="preserve"> the system with their Username and Password. Student asks to take classes. The system checks if the class is viable to be taken. After this the Advisor is responsible for determining if the student can take the class. Either it is accepted or rejected.</w:t>
-      </w:r>
-    </w:p>
-    <w:p>
-      <w:pPr>
-        <w:rPr>
-          <w:lang w:eastAsia="ko-KR"/>
-        </w:rPr>
-      </w:pPr>
-    </w:p>
-    <w:p>
-      <w:pPr>
-        <w:rPr>
+          <w:rFonts w:ascii="Times New Roman" w:hAnsi="Times New Roman" w:cs="Times New Roman"/>
+        </w:rPr>
+        <w:t xml:space="preserve"> the students about rejection. Then use case returns to step 2 for rejected students.</w:t>
+      </w:r>
+    </w:p>
+    <w:p>
+      <w:pPr>
+        <w:rPr>
+          <w:rFonts w:hint="eastAsia"/>
           <w:b/>
           <w:bCs/>
           <w:lang w:val="tr-TR"/>
@@ -1989,40 +4889,259 @@
           <w:bCs/>
           <w:lang w:val="tr-TR" w:eastAsia="ko-KR"/>
         </w:rPr>
-        <w:t>SYSTEM SEQUENCE DIAGRAM (SSD)</w:t>
-      </w:r>
-    </w:p>
-    <w:p>
-      <w:pPr>
-        <w:rPr>
-          <w:lang w:eastAsia="ko-KR"/>
-        </w:rPr>
-      </w:pPr>
-    </w:p>
-    <w:p>
-      <w:pPr>
-        <w:rPr>
-          <w:lang w:eastAsia="ko-KR"/>
-        </w:rPr>
-      </w:pPr>
-    </w:p>
-    <w:p>
-      <w:pPr>
-        <w:rPr>
-          <w:lang w:eastAsia="ko-KR"/>
-        </w:rPr>
-      </w:pPr>
-    </w:p>
-    <w:p>
-      <w:pPr>
-        <w:rPr>
+        <w:lastRenderedPageBreak/>
+        <w:t>S</w:t>
+      </w:r>
+      <w:r>
+        <w:rPr>
+          <w:b/>
+          <w:bCs/>
           <w:lang w:val="tr-TR" w:eastAsia="ko-KR"/>
         </w:rPr>
-      </w:pPr>
-    </w:p>
-    <w:p>
-      <w:pPr>
-        <w:rPr>
+        <w:t>YSTEM SEQUENCE DIAGRAM (SSD)</w:t>
+      </w:r>
+    </w:p>
+    <w:p>
+      <w:pPr>
+        <w:rPr>
+          <w:rFonts w:hint="eastAsia"/>
+          <w:lang w:eastAsia="ko-KR"/>
+        </w:rPr>
+      </w:pPr>
+    </w:p>
+    <w:p>
+      <w:pPr>
+        <w:rPr>
+          <w:rFonts w:ascii="Times New Roman" w:hAnsi="Times New Roman" w:cs="Times New Roman"/>
+        </w:rPr>
+      </w:pPr>
+      <w:r>
+        <w:rPr>
+          <w:rFonts w:ascii="Times New Roman" w:hAnsi="Times New Roman" w:cs="Times New Roman"/>
+        </w:rPr>
+        <w:t xml:space="preserve">1) </w:t>
+      </w:r>
+      <w:r>
+        <w:rPr>
+          <w:rFonts w:ascii="Times New Roman" w:hAnsi="Times New Roman" w:cs="Times New Roman"/>
+        </w:rPr>
+        <w:t>The students log in with using their username and password if there are no conflicts.</w:t>
+      </w:r>
+    </w:p>
+    <w:p>
+      <w:pPr>
+        <w:rPr>
+          <w:rFonts w:ascii="Times New Roman" w:hAnsi="Times New Roman" w:cs="Times New Roman"/>
+        </w:rPr>
+      </w:pPr>
+      <w:r>
+        <w:rPr>
+          <w:rFonts w:ascii="Times New Roman" w:hAnsi="Times New Roman" w:cs="Times New Roman"/>
+        </w:rPr>
+        <w:t xml:space="preserve">2) After </w:t>
+      </w:r>
+      <w:r>
+        <w:rPr>
+          <w:rFonts w:ascii="Times New Roman" w:hAnsi="Times New Roman" w:cs="Times New Roman"/>
+        </w:rPr>
+        <w:t>selecting</w:t>
+      </w:r>
+      <w:r>
+        <w:rPr>
+          <w:rFonts w:ascii="Times New Roman" w:hAnsi="Times New Roman" w:cs="Times New Roman"/>
+        </w:rPr>
+        <w:t xml:space="preserve"> the </w:t>
+      </w:r>
+      <w:r>
+        <w:rPr>
+          <w:rFonts w:ascii="Times New Roman" w:hAnsi="Times New Roman" w:cs="Times New Roman"/>
+        </w:rPr>
+        <w:t>courses</w:t>
+      </w:r>
+      <w:r>
+        <w:rPr>
+          <w:rFonts w:ascii="Times New Roman" w:hAnsi="Times New Roman" w:cs="Times New Roman"/>
+        </w:rPr>
+        <w:t xml:space="preserve">, students save their chosen </w:t>
+      </w:r>
+      <w:r>
+        <w:rPr>
+          <w:rFonts w:ascii="Times New Roman" w:hAnsi="Times New Roman" w:cs="Times New Roman"/>
+        </w:rPr>
+        <w:t>courses</w:t>
+      </w:r>
+      <w:r>
+        <w:rPr>
+          <w:rFonts w:ascii="Times New Roman" w:hAnsi="Times New Roman" w:cs="Times New Roman"/>
+        </w:rPr>
+        <w:t xml:space="preserve"> as drafts.</w:t>
+      </w:r>
+    </w:p>
+    <w:p>
+      <w:pPr>
+        <w:rPr>
+          <w:rFonts w:ascii="Times New Roman" w:hAnsi="Times New Roman" w:cs="Times New Roman"/>
+        </w:rPr>
+      </w:pPr>
+      <w:r>
+        <w:rPr>
+          <w:rFonts w:ascii="Times New Roman" w:hAnsi="Times New Roman" w:cs="Times New Roman"/>
+        </w:rPr>
+        <w:t xml:space="preserve">3) The student submits the </w:t>
+      </w:r>
+      <w:r>
+        <w:rPr>
+          <w:rFonts w:ascii="Times New Roman" w:hAnsi="Times New Roman" w:cs="Times New Roman"/>
+        </w:rPr>
+        <w:t>drafts</w:t>
+      </w:r>
+      <w:r>
+        <w:rPr>
+          <w:rFonts w:ascii="Times New Roman" w:hAnsi="Times New Roman" w:cs="Times New Roman"/>
+        </w:rPr>
+        <w:t xml:space="preserve"> for approval from the advisor if there are no conflicts. </w:t>
+      </w:r>
+    </w:p>
+    <w:p>
+      <w:pPr>
+        <w:rPr>
+          <w:rFonts w:ascii="Times New Roman" w:hAnsi="Times New Roman" w:cs="Times New Roman"/>
+        </w:rPr>
+      </w:pPr>
+      <w:r>
+        <w:rPr>
+          <w:rFonts w:ascii="Times New Roman" w:hAnsi="Times New Roman" w:cs="Times New Roman"/>
+        </w:rPr>
+        <w:t xml:space="preserve">4) The advisor reviews the </w:t>
+      </w:r>
+      <w:r>
+        <w:rPr>
+          <w:rFonts w:ascii="Times New Roman" w:hAnsi="Times New Roman" w:cs="Times New Roman"/>
+        </w:rPr>
+        <w:t>courses</w:t>
+      </w:r>
+      <w:r>
+        <w:rPr>
+          <w:rFonts w:ascii="Times New Roman" w:hAnsi="Times New Roman" w:cs="Times New Roman"/>
+        </w:rPr>
+        <w:t xml:space="preserve"> the student has selected. </w:t>
+      </w:r>
+    </w:p>
+    <w:p>
+      <w:pPr>
+        <w:rPr>
+          <w:rFonts w:ascii="Times New Roman" w:hAnsi="Times New Roman" w:cs="Times New Roman"/>
+          <w:b/>
+          <w:sz w:val="28"/>
+        </w:rPr>
+      </w:pPr>
+      <w:r>
+        <w:rPr>
+          <w:rFonts w:ascii="Times New Roman" w:hAnsi="Times New Roman" w:cs="Times New Roman"/>
+        </w:rPr>
+        <w:t>5</w:t>
+      </w:r>
+      <w:r>
+        <w:rPr>
+          <w:rFonts w:ascii="Times New Roman" w:hAnsi="Times New Roman" w:cs="Times New Roman"/>
+        </w:rPr>
+        <w:t xml:space="preserve">) The chosen </w:t>
+      </w:r>
+      <w:r>
+        <w:rPr>
+          <w:rFonts w:ascii="Times New Roman" w:hAnsi="Times New Roman" w:cs="Times New Roman"/>
+        </w:rPr>
+        <w:t>courses</w:t>
+      </w:r>
+      <w:r>
+        <w:rPr>
+          <w:rFonts w:ascii="Times New Roman" w:hAnsi="Times New Roman" w:cs="Times New Roman"/>
+        </w:rPr>
+        <w:t xml:space="preserve"> have the advisor's approval.</w:t>
+      </w:r>
+    </w:p>
+    <w:p>
+      <w:pPr>
+        <w:rPr>
+          <w:rFonts w:ascii="Times New Roman" w:hAnsi="Times New Roman" w:cs="Times New Roman"/>
+          <w:b/>
+        </w:rPr>
+      </w:pPr>
+    </w:p>
+    <w:p>
+      <w:pPr>
+        <w:jc w:val="center"/>
+        <w:rPr>
+          <w:rFonts w:ascii="Times New Roman" w:hAnsi="Times New Roman" w:cs="Times New Roman"/>
+          <w:b/>
+        </w:rPr>
+      </w:pPr>
+      <w:r>
+        <w:rPr>
+          <w:rFonts w:ascii="Times New Roman" w:hAnsi="Times New Roman" w:cs="Times New Roman"/>
+          <w:b/>
+          <w:noProof/>
+          <w:lang w:val="en-GB" w:eastAsia="en-GB"/>
+        </w:rPr>
+        <w:drawing>
+          <wp:inline distT="0" distB="0" distL="0" distR="0" wp14:anchorId="6DB3671D" wp14:editId="1687C58A">
+            <wp:extent cx="5183358" cy="3825240"/>
+            <wp:effectExtent l="0" t="0" r="0" b="3810"/>
+            <wp:docPr id="2" name="Resim 2"/>
+            <wp:cNvGraphicFramePr>
+              <a:graphicFrameLocks xmlns:a="http://schemas.openxmlformats.org/drawingml/2006/main" noChangeAspect="1"/>
+            </wp:cNvGraphicFramePr>
+            <a:graphic xmlns:a="http://schemas.openxmlformats.org/drawingml/2006/main">
+              <a:graphicData uri="http://schemas.openxmlformats.org/drawingml/2006/picture">
+                <pic:pic xmlns:pic="http://schemas.openxmlformats.org/drawingml/2006/picture">
+                  <pic:nvPicPr>
+                    <pic:cNvPr id="1" name=""/>
+                    <pic:cNvPicPr/>
+                  </pic:nvPicPr>
+                  <pic:blipFill>
+                    <a:blip r:embed="rId6"/>
+                    <a:stretch>
+                      <a:fillRect/>
+                    </a:stretch>
+                  </pic:blipFill>
+                  <pic:spPr>
+                    <a:xfrm>
+                      <a:off x="0" y="0"/>
+                      <a:ext cx="5194849" cy="3833720"/>
+                    </a:xfrm>
+                    <a:prstGeom prst="rect">
+                      <a:avLst/>
+                    </a:prstGeom>
+                  </pic:spPr>
+                </pic:pic>
+              </a:graphicData>
+            </a:graphic>
+          </wp:inline>
+        </w:drawing>
+      </w:r>
+    </w:p>
+    <w:p>
+      <w:pPr>
+        <w:rPr>
+          <w:rFonts w:hint="eastAsia"/>
+          <w:lang w:eastAsia="ko-KR"/>
+        </w:rPr>
+      </w:pPr>
+      <w:bookmarkStart w:id="0" w:name="_GoBack"/>
+      <w:bookmarkEnd w:id="0"/>
+    </w:p>
+    <w:p>
+      <w:pPr>
+        <w:rPr>
+          <w:rFonts w:hint="eastAsia"/>
+          <w:lang w:eastAsia="ko-KR"/>
+        </w:rPr>
+      </w:pPr>
+    </w:p>
+    <w:p>
+      <w:pPr>
+        <w:rPr>
+          <w:rFonts w:hint="eastAsia"/>
           <w:lang w:val="tr-TR" w:eastAsia="ko-KR"/>
         </w:rPr>
       </w:pPr>
@@ -2030,6 +5149,7 @@
     <w:p>
       <w:pPr>
         <w:rPr>
+          <w:rFonts w:hint="eastAsia"/>
           <w:lang w:val="tr-TR" w:eastAsia="ko-KR"/>
         </w:rPr>
       </w:pPr>
@@ -2037,6 +5157,7 @@
     <w:p>
       <w:pPr>
         <w:rPr>
+          <w:rFonts w:hint="eastAsia"/>
           <w:lang w:val="tr-TR" w:eastAsia="ko-KR"/>
         </w:rPr>
       </w:pPr>
@@ -2044,21 +5165,36 @@
     <w:p>
       <w:pPr>
         <w:rPr>
+          <w:rFonts w:hint="eastAsia"/>
           <w:lang w:val="tr-TR" w:eastAsia="ko-KR"/>
         </w:rPr>
       </w:pPr>
     </w:p>
     <w:p>
-      <w:r>
-        <w:rPr>
+      <w:pPr>
+        <w:rPr>
+          <w:rFonts w:hint="eastAsia"/>
           <w:lang w:val="tr-TR" w:eastAsia="ko-KR"/>
         </w:rPr>
+      </w:pPr>
+    </w:p>
+    <w:p>
+      <w:pPr>
+        <w:rPr>
+          <w:rFonts w:hint="eastAsia"/>
+        </w:rPr>
+      </w:pPr>
+      <w:r>
+        <w:rPr>
+          <w:lang w:val="tr-TR" w:eastAsia="ko-KR"/>
+        </w:rPr>
         <w:tab/>
       </w:r>
     </w:p>
     <w:p>
       <w:pPr>
         <w:rPr>
+          <w:rFonts w:hint="eastAsia"/>
           <w:lang w:val="tr-TR" w:eastAsia="ko-KR"/>
         </w:rPr>
       </w:pPr>
@@ -2074,8 +5210,121 @@
 </file>
 
 <file path=word/numbering.xml><?xml version="1.0" encoding="utf-8"?>
-<w:numbering xmlns:wpc="http://schemas.microsoft.com/office/word/2010/wordprocessingCanvas" xmlns:cx="http://schemas.microsoft.com/office/drawing/2014/chartex" xmlns:cx1="http://schemas.microsoft.com/office/drawing/2015/9/8/chartex" xmlns:cx2="http://schemas.microsoft.com/office/drawing/2015/10/21/chartex" xmlns:cx3="http://schemas.microsoft.com/office/drawing/2016/5/9/chartex" xmlns:cx4="http://schemas.microsoft.com/office/drawing/2016/5/10/chartex" xmlns:cx5="http://schemas.microsoft.com/office/drawing/2016/5/11/chartex" xmlns:cx6="http://schemas.microsoft.com/office/drawing/2016/5/12/chartex" xmlns:cx7="http://schemas.microsoft.com/office/drawing/2016/5/13/chartex" xmlns:cx8="http://schemas.microsoft.com/office/drawing/2016/5/14/chartex" xmlns:mc="http://schemas.openxmlformats.org/markup-compatibility/2006" xmlns:aink="http://schemas.microsoft.com/office/drawing/2016/ink" xmlns:am3d="http://schemas.microsoft.com/office/drawing/2017/model3d" xmlns:o="urn:schemas-microsoft-com:office:office" xmlns:oel="http://schemas.microsoft.com/office/2019/extlst" xmlns:r="http://schemas.openxmlformats.org/officeDocument/2006/relationships" xmlns:m="http://schemas.openxmlformats.org/officeDocument/2006/math" xmlns:v="urn:schemas-microsoft-com:vml" xmlns:wp14="http://schemas.microsoft.com/office/word/2010/wordprocessingDrawing" xmlns:wp="http://schemas.openxmlformats.org/drawingml/2006/wordprocessingDrawing" xmlns:w10="urn:schemas-microsoft-com:office:word" xmlns:w="http://schemas.openxmlformats.org/wordprocessingml/2006/main" xmlns:w14="http://schemas.microsoft.com/office/word/2010/wordml" xmlns:w15="http://schemas.microsoft.com/office/word/2012/wordml" xmlns:w16cex="http://schemas.microsoft.com/office/word/2018/wordml/cex" xmlns:w16cid="http://schemas.microsoft.com/office/word/2016/wordml/cid" xmlns:w16="http://schemas.microsoft.com/office/word/2018/wordml" xmlns:w16sdtdh="http://schemas.microsoft.com/office/word/2020/wordml/sdtdatahash" xmlns:w16se="http://schemas.microsoft.com/office/word/2015/wordml/symex" xmlns:wpg="http://schemas.microsoft.com/office/word/2010/wordprocessingGroup" xmlns:wpi="http://schemas.microsoft.com/office/word/2010/wordprocessingInk" xmlns:wne="http://schemas.microsoft.com/office/word/2006/wordml" xmlns:wps="http://schemas.microsoft.com/office/word/2010/wordprocessingShape" mc:Ignorable="w14 w15 w16se w16cid w16 w16cex w16sdtdh wp14">
+<w:numbering xmlns:wpc="http://schemas.microsoft.com/office/word/2010/wordprocessingCanvas" xmlns:cx="http://schemas.microsoft.com/office/drawing/2014/chartex" xmlns:mc="http://schemas.openxmlformats.org/markup-compatibility/2006" xmlns:o="urn:schemas-microsoft-com:office:office" xmlns:r="http://schemas.openxmlformats.org/officeDocument/2006/relationships" xmlns:m="http://schemas.openxmlformats.org/officeDocument/2006/math" xmlns:v="urn:schemas-microsoft-com:vml" xmlns:wp14="http://schemas.microsoft.com/office/word/2010/wordprocessingDrawing" xmlns:wp="http://schemas.openxmlformats.org/drawingml/2006/wordprocessingDrawing" xmlns:w10="urn:schemas-microsoft-com:office:word" xmlns:w="http://schemas.openxmlformats.org/wordprocessingml/2006/main" xmlns:w14="http://schemas.microsoft.com/office/word/2010/wordml" xmlns:w15="http://schemas.microsoft.com/office/word/2012/wordml" xmlns:w16se="http://schemas.microsoft.com/office/word/2015/wordml/symex" xmlns:wpg="http://schemas.microsoft.com/office/word/2010/wordprocessingGroup" xmlns:wpi="http://schemas.microsoft.com/office/word/2010/wordprocessingInk" xmlns:wne="http://schemas.microsoft.com/office/word/2006/wordml" xmlns:wps="http://schemas.microsoft.com/office/word/2010/wordprocessingShape" mc:Ignorable="w14 w15 w16se wp14">
   <w:abstractNum w:abstractNumId="0" w15:restartNumberingAfterBreak="0">
+    <w:nsid w:val="68FA16F4"/>
+    <w:multiLevelType w:val="hybridMultilevel"/>
+    <w:tmpl w:val="69848AB4"/>
+    <w:lvl w:ilvl="0" w:tplc="08090001">
+      <w:start w:val="1"/>
+      <w:numFmt w:val="bullet"/>
+      <w:lvlText w:val=""/>
+      <w:lvlJc w:val="left"/>
+      <w:pPr>
+        <w:ind w:left="720" w:hanging="360"/>
+      </w:pPr>
+      <w:rPr>
+        <w:rFonts w:ascii="Symbol" w:hAnsi="Symbol" w:hint="default"/>
+      </w:rPr>
+    </w:lvl>
+    <w:lvl w:ilvl="1" w:tplc="08090003" w:tentative="1">
+      <w:start w:val="1"/>
+      <w:numFmt w:val="bullet"/>
+      <w:lvlText w:val="o"/>
+      <w:lvlJc w:val="left"/>
+      <w:pPr>
+        <w:ind w:left="1440" w:hanging="360"/>
+      </w:pPr>
+      <w:rPr>
+        <w:rFonts w:ascii="Courier New" w:hAnsi="Courier New" w:cs="Courier New" w:hint="default"/>
+      </w:rPr>
+    </w:lvl>
+    <w:lvl w:ilvl="2" w:tplc="08090005" w:tentative="1">
+      <w:start w:val="1"/>
+      <w:numFmt w:val="bullet"/>
+      <w:lvlText w:val=""/>
+      <w:lvlJc w:val="left"/>
+      <w:pPr>
+        <w:ind w:left="2160" w:hanging="360"/>
+      </w:pPr>
+      <w:rPr>
+        <w:rFonts w:ascii="Wingdings" w:hAnsi="Wingdings" w:hint="default"/>
+      </w:rPr>
+    </w:lvl>
+    <w:lvl w:ilvl="3" w:tplc="08090001" w:tentative="1">
+      <w:start w:val="1"/>
+      <w:numFmt w:val="bullet"/>
+      <w:lvlText w:val=""/>
+      <w:lvlJc w:val="left"/>
+      <w:pPr>
+        <w:ind w:left="2880" w:hanging="360"/>
+      </w:pPr>
+      <w:rPr>
+        <w:rFonts w:ascii="Symbol" w:hAnsi="Symbol" w:hint="default"/>
+      </w:rPr>
+    </w:lvl>
+    <w:lvl w:ilvl="4" w:tplc="08090003" w:tentative="1">
+      <w:start w:val="1"/>
+      <w:numFmt w:val="bullet"/>
+      <w:lvlText w:val="o"/>
+      <w:lvlJc w:val="left"/>
+      <w:pPr>
+        <w:ind w:left="3600" w:hanging="360"/>
+      </w:pPr>
+      <w:rPr>
+        <w:rFonts w:ascii="Courier New" w:hAnsi="Courier New" w:cs="Courier New" w:hint="default"/>
+      </w:rPr>
+    </w:lvl>
+    <w:lvl w:ilvl="5" w:tplc="08090005" w:tentative="1">
+      <w:start w:val="1"/>
+      <w:numFmt w:val="bullet"/>
+      <w:lvlText w:val=""/>
+      <w:lvlJc w:val="left"/>
+      <w:pPr>
+        <w:ind w:left="4320" w:hanging="360"/>
+      </w:pPr>
+      <w:rPr>
+        <w:rFonts w:ascii="Wingdings" w:hAnsi="Wingdings" w:hint="default"/>
+      </w:rPr>
+    </w:lvl>
+    <w:lvl w:ilvl="6" w:tplc="08090001" w:tentative="1">
+      <w:start w:val="1"/>
+      <w:numFmt w:val="bullet"/>
+      <w:lvlText w:val=""/>
+      <w:lvlJc w:val="left"/>
+      <w:pPr>
+        <w:ind w:left="5040" w:hanging="360"/>
+      </w:pPr>
+      <w:rPr>
+        <w:rFonts w:ascii="Symbol" w:hAnsi="Symbol" w:hint="default"/>
+      </w:rPr>
+    </w:lvl>
+    <w:lvl w:ilvl="7" w:tplc="08090003" w:tentative="1">
+      <w:start w:val="1"/>
+      <w:numFmt w:val="bullet"/>
+      <w:lvlText w:val="o"/>
+      <w:lvlJc w:val="left"/>
+      <w:pPr>
+        <w:ind w:left="5760" w:hanging="360"/>
+      </w:pPr>
+      <w:rPr>
+        <w:rFonts w:ascii="Courier New" w:hAnsi="Courier New" w:cs="Courier New" w:hint="default"/>
+      </w:rPr>
+    </w:lvl>
+    <w:lvl w:ilvl="8" w:tplc="08090005" w:tentative="1">
+      <w:start w:val="1"/>
+      <w:numFmt w:val="bullet"/>
+      <w:lvlText w:val=""/>
+      <w:lvlJc w:val="left"/>
+      <w:pPr>
+        <w:ind w:left="6480" w:hanging="360"/>
+      </w:pPr>
+      <w:rPr>
+        <w:rFonts w:ascii="Wingdings" w:hAnsi="Wingdings" w:hint="default"/>
+      </w:rPr>
+    </w:lvl>
+  </w:abstractNum>
+  <w:abstractNum w:abstractNumId="1" w15:restartNumberingAfterBreak="0">
     <w:nsid w:val="7DFF6BBD"/>
     <w:multiLevelType w:val="multilevel"/>
     <w:tmpl w:val="2284AAF4"/>
@@ -2188,14 +5437,17 @@
       </w:pPr>
     </w:lvl>
   </w:abstractNum>
-  <w:num w:numId="1" w16cid:durableId="1779324910">
+  <w:num w:numId="1">
+    <w:abstractNumId w:val="1"/>
+  </w:num>
+  <w:num w:numId="2">
     <w:abstractNumId w:val="0"/>
   </w:num>
 </w:numbering>
 </file>
 
 <file path=word/styles.xml><?xml version="1.0" encoding="utf-8"?>
-<w:styles xmlns:mc="http://schemas.openxmlformats.org/markup-compatibility/2006" xmlns:r="http://schemas.openxmlformats.org/officeDocument/2006/relationships" xmlns:w="http://schemas.openxmlformats.org/wordprocessingml/2006/main" xmlns:w14="http://schemas.microsoft.com/office/word/2010/wordml" xmlns:w15="http://schemas.microsoft.com/office/word/2012/wordml" xmlns:w16cex="http://schemas.microsoft.com/office/word/2018/wordml/cex" xmlns:w16cid="http://schemas.microsoft.com/office/word/2016/wordml/cid" xmlns:w16="http://schemas.microsoft.com/office/word/2018/wordml" xmlns:w16sdtdh="http://schemas.microsoft.com/office/word/2020/wordml/sdtdatahash" xmlns:w16se="http://schemas.microsoft.com/office/word/2015/wordml/symex" mc:Ignorable="w14 w15 w16se w16cid w16 w16cex w16sdtdh">
+<w:styles xmlns:mc="http://schemas.openxmlformats.org/markup-compatibility/2006" xmlns:r="http://schemas.openxmlformats.org/officeDocument/2006/relationships" xmlns:w="http://schemas.openxmlformats.org/wordprocessingml/2006/main" xmlns:w14="http://schemas.microsoft.com/office/word/2010/wordml" xmlns:w15="http://schemas.microsoft.com/office/word/2012/wordml" xmlns:w16se="http://schemas.microsoft.com/office/word/2015/wordml/symex" mc:Ignorable="w14 w15 w16se">
   <w:docDefaults>
     <w:rPrDefault>
       <w:rPr>
@@ -2212,7 +5464,7 @@
       </w:pPr>
     </w:pPrDefault>
   </w:docDefaults>
-  <w:latentStyles w:defLockedState="0" w:defUIPriority="99" w:defSemiHidden="0" w:defUnhideWhenUsed="0" w:defQFormat="0" w:count="376">
+  <w:latentStyles w:defLockedState="0" w:defUIPriority="99" w:defSemiHidden="0" w:defUnhideWhenUsed="0" w:defQFormat="0" w:count="371">
     <w:lsdException w:name="Normal" w:uiPriority="0" w:qFormat="1"/>
     <w:lsdException w:name="heading 1" w:uiPriority="9" w:qFormat="1"/>
     <w:lsdException w:name="heading 2" w:semiHidden="1" w:uiPriority="9" w:unhideWhenUsed="1" w:qFormat="1"/>
@@ -2584,22 +5836,18 @@
     <w:lsdException w:name="List Table 5 Dark Accent 6" w:uiPriority="50"/>
     <w:lsdException w:name="List Table 6 Colorful Accent 6" w:uiPriority="51"/>
     <w:lsdException w:name="List Table 7 Colorful Accent 6" w:uiPriority="52"/>
-    <w:lsdException w:name="Mention" w:semiHidden="1" w:unhideWhenUsed="1"/>
-    <w:lsdException w:name="Smart Hyperlink" w:semiHidden="1" w:unhideWhenUsed="1"/>
-    <w:lsdException w:name="Hashtag" w:semiHidden="1" w:unhideWhenUsed="1"/>
-    <w:lsdException w:name="Unresolved Mention" w:semiHidden="1" w:unhideWhenUsed="1"/>
-    <w:lsdException w:name="Smart Link" w:semiHidden="1" w:unhideWhenUsed="1"/>
   </w:latentStyles>
   <w:style w:type="paragraph" w:default="1" w:styleId="Normal">
     <w:name w:val="Normal"/>
     <w:qFormat/>
   </w:style>
-  <w:style w:type="character" w:default="1" w:styleId="DefaultParagraphFont">
+  <w:style w:type="character" w:default="1" w:styleId="VarsaylanParagrafYazTipi">
     <w:name w:val="Default Paragraph Font"/>
     <w:uiPriority w:val="1"/>
+    <w:semiHidden/>
     <w:unhideWhenUsed/>
   </w:style>
-  <w:style w:type="table" w:default="1" w:styleId="TableNormal">
+  <w:style w:type="table" w:default="1" w:styleId="NormalTablo">
     <w:name w:val="Normal Table"/>
     <w:uiPriority w:val="99"/>
     <w:semiHidden/>
@@ -2614,7 +5862,7 @@
       </w:tblCellMar>
     </w:tblPr>
   </w:style>
-  <w:style w:type="numbering" w:default="1" w:styleId="NoList">
+  <w:style w:type="numbering" w:default="1" w:styleId="ListeYok">
     <w:name w:val="No List"/>
     <w:uiPriority w:val="99"/>
     <w:semiHidden/>
@@ -2623,7 +5871,7 @@
   <w:style w:type="paragraph" w:customStyle="1" w:styleId="Heading">
     <w:name w:val="Heading"/>
     <w:basedOn w:val="Normal"/>
-    <w:next w:val="BodyText"/>
+    <w:next w:val="GvdeMetni"/>
     <w:qFormat/>
     <w:pPr>
       <w:keepNext/>
@@ -2635,18 +5883,18 @@
       <w:szCs w:val="28"/>
     </w:rPr>
   </w:style>
-  <w:style w:type="paragraph" w:styleId="BodyText">
+  <w:style w:type="paragraph" w:styleId="GvdeMetni">
     <w:name w:val="Body Text"/>
     <w:basedOn w:val="Normal"/>
     <w:pPr>
       <w:spacing w:after="140" w:line="276" w:lineRule="auto"/>
     </w:pPr>
   </w:style>
-  <w:style w:type="paragraph" w:styleId="List">
+  <w:style w:type="paragraph" w:styleId="Liste">
     <w:name w:val="List"/>
-    <w:basedOn w:val="BodyText"/>
+    <w:basedOn w:val="GvdeMetni"/>
   </w:style>
-  <w:style w:type="paragraph" w:styleId="Caption">
+  <w:style w:type="paragraph" w:styleId="ResimYazs">
     <w:name w:val="caption"/>
     <w:basedOn w:val="Normal"/>
     <w:qFormat/>
@@ -2667,9 +5915,9 @@
       <w:suppressLineNumbers/>
     </w:pPr>
   </w:style>
-  <w:style w:type="table" w:styleId="TableGrid">
+  <w:style w:type="table" w:styleId="TabloKlavuzu">
     <w:name w:val="Table Grid"/>
-    <w:basedOn w:val="TableNormal"/>
+    <w:basedOn w:val="NormalTablo"/>
     <w:uiPriority w:val="39"/>
     <w:rsid w:val="00B4064E"/>
     <w:tblPr>
@@ -2682,6 +5930,26 @@
         <w:insideV w:val="single" w:sz="4" w:space="0" w:color="auto"/>
       </w:tblBorders>
     </w:tblPr>
+  </w:style>
+  <w:style w:type="paragraph" w:styleId="ListeParagraf">
+    <w:name w:val="List Paragraph"/>
+    <w:basedOn w:val="Normal"/>
+    <w:uiPriority w:val="34"/>
+    <w:qFormat/>
+    <w:rsid w:val="00C574ED"/>
+    <w:pPr>
+      <w:suppressAutoHyphens w:val="0"/>
+      <w:spacing w:after="160" w:line="259" w:lineRule="auto"/>
+      <w:ind w:left="720"/>
+      <w:contextualSpacing/>
+    </w:pPr>
+    <w:rPr>
+      <w:rFonts w:asciiTheme="minorHAnsi" w:eastAsiaTheme="minorHAnsi" w:hAnsiTheme="minorHAnsi" w:cstheme="minorBidi"/>
+      <w:kern w:val="0"/>
+      <w:sz w:val="22"/>
+      <w:szCs w:val="22"/>
+      <w:lang w:val="tr-TR" w:eastAsia="en-US" w:bidi="ar-SA"/>
+    </w:rPr>
   </w:style>
 </w:styles>
 </file>

</xml_diff>

<commit_message>
Provided a detailed explanation of conflicts in the alternative flow in Use Cases
</commit_message>
<xml_diff>
--- a/Iteration_1/RAD.docx
+++ b/Iteration_1/RAD.docx
@@ -2040,6 +2040,7 @@
     <w:p>
       <w:pPr>
         <w:rPr>
+          <w:rFonts w:hint="eastAsia"/>
           <w:b/>
           <w:bCs/>
           <w:lang w:eastAsia="ko-KR"/>
@@ -2069,12 +2070,6 @@
           <w:rFonts w:ascii="Times New Roman" w:hAnsi="Times New Roman" w:cs="Times New Roman"/>
         </w:rPr>
       </w:pPr>
-      <w:r>
-        <w:rPr>
-          <w:lang w:eastAsia="ko-KR"/>
-        </w:rPr>
-        <w:tab/>
-      </w:r>
       <w:r>
         <w:rPr>
           <w:rFonts w:ascii="Times New Roman" w:hAnsi="Times New Roman" w:cs="Times New Roman"/>
@@ -2207,16 +2202,10 @@
         <w:rPr>
           <w:rFonts w:ascii="Times New Roman" w:hAnsi="Times New Roman" w:cs="Times New Roman"/>
         </w:rPr>
-        <w:t xml:space="preserve">3) The student selects </w:t>
-      </w:r>
-      <w:proofErr w:type="gramStart"/>
-      <w:r>
-        <w:rPr>
-          <w:rFonts w:ascii="Times New Roman" w:hAnsi="Times New Roman" w:cs="Times New Roman"/>
-        </w:rPr>
-        <w:t>courses</w:t>
-      </w:r>
-      <w:proofErr w:type="gramEnd"/>
+        <w:t>3) The student selects cours</w:t>
+      </w:r>
+      <w:bookmarkStart w:id="0" w:name="_GoBack"/>
+      <w:bookmarkEnd w:id="0"/>
       <w:r>
         <w:rPr>
           <w:rFonts w:ascii="Times New Roman" w:hAnsi="Times New Roman" w:cs="Times New Roman"/>
@@ -2497,12 +2486,102 @@
           <w:sz w:val="24"/>
           <w:szCs w:val="24"/>
         </w:rPr>
+        <w:t xml:space="preserve"> </w:t>
+      </w:r>
+      <w:proofErr w:type="spellStart"/>
+      <w:r>
+        <w:rPr>
+          <w:rFonts w:ascii="Times New Roman" w:hAnsi="Times New Roman" w:cs="Times New Roman"/>
+          <w:sz w:val="24"/>
+          <w:szCs w:val="24"/>
+        </w:rPr>
+        <w:t>five</w:t>
+      </w:r>
+      <w:proofErr w:type="spellEnd"/>
+      <w:r>
+        <w:rPr>
+          <w:rFonts w:ascii="Times New Roman" w:hAnsi="Times New Roman" w:cs="Times New Roman"/>
+          <w:sz w:val="24"/>
+          <w:szCs w:val="24"/>
+        </w:rPr>
+        <w:t xml:space="preserve"> </w:t>
+      </w:r>
+      <w:proofErr w:type="spellStart"/>
+      <w:r>
+        <w:rPr>
+          <w:rFonts w:ascii="Times New Roman" w:hAnsi="Times New Roman" w:cs="Times New Roman"/>
+          <w:sz w:val="24"/>
+          <w:szCs w:val="24"/>
+        </w:rPr>
+        <w:t>times</w:t>
+      </w:r>
+      <w:proofErr w:type="spellEnd"/>
+      <w:r>
+        <w:rPr>
+          <w:rFonts w:ascii="Times New Roman" w:hAnsi="Times New Roman" w:cs="Times New Roman"/>
+          <w:sz w:val="24"/>
+          <w:szCs w:val="24"/>
+        </w:rPr>
         <w:t xml:space="preserve">, </w:t>
       </w:r>
       <w:proofErr w:type="spellStart"/>
       <w:r>
         <w:rPr>
-          <w:rFonts w:ascii="Times New Roman" w:hAnsi="Times New Roman" w:cs="Times New Roman"/>
+          <w:rFonts w:ascii="Times New Roman" w:hAnsi="Times New Roman" w:cs="Times New Roman" w:hint="eastAsia"/>
+          <w:sz w:val="24"/>
+          <w:szCs w:val="24"/>
+        </w:rPr>
+        <w:t>The</w:t>
+      </w:r>
+      <w:proofErr w:type="spellEnd"/>
+      <w:r>
+        <w:rPr>
+          <w:rFonts w:ascii="Times New Roman" w:hAnsi="Times New Roman" w:cs="Times New Roman" w:hint="eastAsia"/>
+          <w:sz w:val="24"/>
+          <w:szCs w:val="24"/>
+        </w:rPr>
+        <w:t xml:space="preserve"> </w:t>
+      </w:r>
+      <w:proofErr w:type="spellStart"/>
+      <w:r>
+        <w:rPr>
+          <w:rFonts w:ascii="Times New Roman" w:hAnsi="Times New Roman" w:cs="Times New Roman" w:hint="eastAsia"/>
+          <w:sz w:val="24"/>
+          <w:szCs w:val="24"/>
+        </w:rPr>
+        <w:t>system</w:t>
+      </w:r>
+      <w:proofErr w:type="spellEnd"/>
+      <w:r>
+        <w:rPr>
+          <w:rFonts w:ascii="Times New Roman" w:hAnsi="Times New Roman" w:cs="Times New Roman" w:hint="eastAsia"/>
+          <w:sz w:val="24"/>
+          <w:szCs w:val="24"/>
+        </w:rPr>
+        <w:t xml:space="preserve"> </w:t>
+      </w:r>
+      <w:proofErr w:type="spellStart"/>
+      <w:r>
+        <w:rPr>
+          <w:rFonts w:ascii="Times New Roman" w:hAnsi="Times New Roman" w:cs="Times New Roman" w:hint="eastAsia"/>
+          <w:sz w:val="24"/>
+          <w:szCs w:val="24"/>
+        </w:rPr>
+        <w:t>gives</w:t>
+      </w:r>
+      <w:proofErr w:type="spellEnd"/>
+      <w:r>
+        <w:rPr>
+          <w:rFonts w:ascii="Times New Roman" w:hAnsi="Times New Roman" w:cs="Times New Roman" w:hint="eastAsia"/>
+          <w:sz w:val="24"/>
+          <w:szCs w:val="24"/>
+        </w:rPr>
+        <w:t xml:space="preserve"> </w:t>
+      </w:r>
+      <w:proofErr w:type="spellStart"/>
+      <w:r>
+        <w:rPr>
+          <w:rFonts w:ascii="Times New Roman" w:hAnsi="Times New Roman" w:cs="Times New Roman" w:hint="eastAsia"/>
           <w:sz w:val="24"/>
           <w:szCs w:val="24"/>
         </w:rPr>
@@ -2511,74 +2590,46 @@
       <w:proofErr w:type="spellEnd"/>
       <w:r>
         <w:rPr>
-          <w:rFonts w:ascii="Times New Roman" w:hAnsi="Times New Roman" w:cs="Times New Roman"/>
-          <w:sz w:val="24"/>
-          <w:szCs w:val="24"/>
-        </w:rPr>
-        <w:t xml:space="preserve"> </w:t>
-      </w:r>
-      <w:proofErr w:type="spellStart"/>
-      <w:r>
-        <w:rPr>
-          <w:rFonts w:ascii="Times New Roman" w:hAnsi="Times New Roman" w:cs="Times New Roman"/>
-          <w:sz w:val="24"/>
-          <w:szCs w:val="24"/>
-        </w:rPr>
-        <w:t>system</w:t>
-      </w:r>
-      <w:proofErr w:type="spellEnd"/>
-      <w:r>
-        <w:rPr>
-          <w:rFonts w:ascii="Times New Roman" w:hAnsi="Times New Roman" w:cs="Times New Roman"/>
-          <w:sz w:val="24"/>
-          <w:szCs w:val="24"/>
-        </w:rPr>
-        <w:t xml:space="preserve"> </w:t>
-      </w:r>
-      <w:proofErr w:type="spellStart"/>
-      <w:r>
-        <w:rPr>
-          <w:rFonts w:ascii="Times New Roman" w:hAnsi="Times New Roman" w:cs="Times New Roman"/>
-          <w:sz w:val="24"/>
-          <w:szCs w:val="24"/>
-        </w:rPr>
-        <w:t>warns</w:t>
-      </w:r>
-      <w:proofErr w:type="spellEnd"/>
-      <w:r>
-        <w:rPr>
-          <w:rFonts w:ascii="Times New Roman" w:hAnsi="Times New Roman" w:cs="Times New Roman"/>
-          <w:sz w:val="24"/>
-          <w:szCs w:val="24"/>
-        </w:rPr>
-        <w:t xml:space="preserve"> </w:t>
-      </w:r>
-      <w:proofErr w:type="spellStart"/>
-      <w:r>
-        <w:rPr>
-          <w:rFonts w:ascii="Times New Roman" w:hAnsi="Times New Roman" w:cs="Times New Roman"/>
-          <w:sz w:val="24"/>
-          <w:szCs w:val="24"/>
-        </w:rPr>
-        <w:t>the</w:t>
-      </w:r>
-      <w:proofErr w:type="spellEnd"/>
-      <w:r>
-        <w:rPr>
-          <w:rFonts w:ascii="Times New Roman" w:hAnsi="Times New Roman" w:cs="Times New Roman"/>
-          <w:sz w:val="24"/>
-          <w:szCs w:val="24"/>
-        </w:rPr>
-        <w:t xml:space="preserve"> </w:t>
-      </w:r>
-      <w:proofErr w:type="spellStart"/>
-      <w:r>
-        <w:rPr>
-          <w:rFonts w:ascii="Times New Roman" w:hAnsi="Times New Roman" w:cs="Times New Roman"/>
+          <w:rFonts w:ascii="Times New Roman" w:hAnsi="Times New Roman" w:cs="Times New Roman" w:hint="eastAsia"/>
+          <w:sz w:val="24"/>
+          <w:szCs w:val="24"/>
+        </w:rPr>
+        <w:t xml:space="preserve"> </w:t>
+      </w:r>
+      <w:proofErr w:type="spellStart"/>
+      <w:r>
+        <w:rPr>
+          <w:rFonts w:ascii="Times New Roman" w:hAnsi="Times New Roman" w:cs="Times New Roman" w:hint="eastAsia"/>
           <w:sz w:val="24"/>
           <w:szCs w:val="24"/>
         </w:rPr>
         <w:t>student</w:t>
+      </w:r>
+      <w:proofErr w:type="spellEnd"/>
+      <w:r>
+        <w:rPr>
+          <w:rFonts w:ascii="Times New Roman" w:hAnsi="Times New Roman" w:cs="Times New Roman" w:hint="eastAsia"/>
+          <w:sz w:val="24"/>
+          <w:szCs w:val="24"/>
+        </w:rPr>
+        <w:t xml:space="preserve"> a 10-minute </w:t>
+      </w:r>
+      <w:proofErr w:type="spellStart"/>
+      <w:r>
+        <w:rPr>
+          <w:rFonts w:ascii="Times New Roman" w:hAnsi="Times New Roman" w:cs="Times New Roman" w:hint="eastAsia"/>
+          <w:sz w:val="24"/>
+          <w:szCs w:val="24"/>
+        </w:rPr>
+        <w:t>timeo</w:t>
+      </w:r>
+      <w:r>
+        <w:rPr>
+          <w:rFonts w:ascii="Times New Roman" w:hAnsi="Times New Roman" w:cs="Times New Roman"/>
+          <w:sz w:val="24"/>
+          <w:szCs w:val="24"/>
+        </w:rPr>
+        <w:t>ut</w:t>
       </w:r>
       <w:proofErr w:type="spellEnd"/>
       <w:r>
@@ -3058,7 +3109,7 @@
       <w:proofErr w:type="spellStart"/>
       <w:r>
         <w:rPr>
-          <w:rFonts w:ascii="Times New Roman" w:hAnsi="Times New Roman" w:cs="Times New Roman"/>
+          <w:rFonts w:ascii="Times New Roman" w:hAnsi="Times New Roman" w:cs="Times New Roman" w:hint="eastAsia"/>
           <w:sz w:val="24"/>
           <w:szCs w:val="24"/>
         </w:rPr>
@@ -3067,52 +3118,16 @@
       <w:proofErr w:type="spellEnd"/>
       <w:r>
         <w:rPr>
-          <w:rFonts w:ascii="Times New Roman" w:hAnsi="Times New Roman" w:cs="Times New Roman"/>
-          <w:sz w:val="24"/>
-          <w:szCs w:val="24"/>
-        </w:rPr>
-        <w:t xml:space="preserve"> </w:t>
-      </w:r>
-      <w:proofErr w:type="spellStart"/>
-      <w:r>
-        <w:rPr>
-          <w:rFonts w:ascii="Times New Roman" w:hAnsi="Times New Roman" w:cs="Times New Roman"/>
-          <w:sz w:val="24"/>
-          <w:szCs w:val="24"/>
-        </w:rPr>
-        <w:t>there</w:t>
-      </w:r>
-      <w:proofErr w:type="spellEnd"/>
-      <w:r>
-        <w:rPr>
-          <w:rFonts w:ascii="Times New Roman" w:hAnsi="Times New Roman" w:cs="Times New Roman"/>
-          <w:sz w:val="24"/>
-          <w:szCs w:val="24"/>
-        </w:rPr>
-        <w:t xml:space="preserve"> is a </w:t>
-      </w:r>
-      <w:proofErr w:type="spellStart"/>
-      <w:r>
-        <w:rPr>
-          <w:rFonts w:ascii="Times New Roman" w:hAnsi="Times New Roman" w:cs="Times New Roman"/>
-          <w:sz w:val="24"/>
-          <w:szCs w:val="24"/>
-        </w:rPr>
-        <w:t>conflict</w:t>
-      </w:r>
-      <w:proofErr w:type="spellEnd"/>
-      <w:r>
-        <w:rPr>
-          <w:rFonts w:ascii="Times New Roman" w:hAnsi="Times New Roman" w:cs="Times New Roman"/>
-          <w:sz w:val="24"/>
-          <w:szCs w:val="24"/>
-        </w:rPr>
-        <w:t xml:space="preserve"> in </w:t>
-      </w:r>
-      <w:proofErr w:type="spellStart"/>
-      <w:r>
-        <w:rPr>
-          <w:rFonts w:ascii="Times New Roman" w:hAnsi="Times New Roman" w:cs="Times New Roman"/>
+          <w:rFonts w:ascii="Times New Roman" w:hAnsi="Times New Roman" w:cs="Times New Roman" w:hint="eastAsia"/>
+          <w:sz w:val="24"/>
+          <w:szCs w:val="24"/>
+        </w:rPr>
+        <w:t xml:space="preserve"> </w:t>
+      </w:r>
+      <w:proofErr w:type="spellStart"/>
+      <w:r>
+        <w:rPr>
+          <w:rFonts w:ascii="Times New Roman" w:hAnsi="Times New Roman" w:cs="Times New Roman" w:hint="eastAsia"/>
           <w:sz w:val="24"/>
           <w:szCs w:val="24"/>
         </w:rPr>
@@ -3121,20 +3136,110 @@
       <w:proofErr w:type="spellEnd"/>
       <w:r>
         <w:rPr>
-          <w:rFonts w:ascii="Times New Roman" w:hAnsi="Times New Roman" w:cs="Times New Roman"/>
-          <w:sz w:val="24"/>
-          <w:szCs w:val="24"/>
-        </w:rPr>
-        <w:t xml:space="preserve"> </w:t>
-      </w:r>
-      <w:proofErr w:type="spellStart"/>
-      <w:r>
-        <w:rPr>
-          <w:rFonts w:ascii="Times New Roman" w:hAnsi="Times New Roman" w:cs="Times New Roman"/>
-          <w:sz w:val="24"/>
-          <w:szCs w:val="24"/>
-        </w:rPr>
-        <w:t>system</w:t>
+          <w:rFonts w:ascii="Times New Roman" w:hAnsi="Times New Roman" w:cs="Times New Roman" w:hint="eastAsia"/>
+          <w:sz w:val="24"/>
+          <w:szCs w:val="24"/>
+        </w:rPr>
+        <w:t xml:space="preserve"> </w:t>
+      </w:r>
+      <w:proofErr w:type="spellStart"/>
+      <w:r>
+        <w:rPr>
+          <w:rFonts w:ascii="Times New Roman" w:hAnsi="Times New Roman" w:cs="Times New Roman" w:hint="eastAsia"/>
+          <w:sz w:val="24"/>
+          <w:szCs w:val="24"/>
+        </w:rPr>
+        <w:t>website</w:t>
+      </w:r>
+      <w:proofErr w:type="spellEnd"/>
+      <w:r>
+        <w:rPr>
+          <w:rFonts w:ascii="Times New Roman" w:hAnsi="Times New Roman" w:cs="Times New Roman" w:hint="eastAsia"/>
+          <w:sz w:val="24"/>
+          <w:szCs w:val="24"/>
+        </w:rPr>
+        <w:t xml:space="preserve"> </w:t>
+      </w:r>
+      <w:proofErr w:type="spellStart"/>
+      <w:r>
+        <w:rPr>
+          <w:rFonts w:ascii="Times New Roman" w:hAnsi="Times New Roman" w:cs="Times New Roman" w:hint="eastAsia"/>
+          <w:sz w:val="24"/>
+          <w:szCs w:val="24"/>
+        </w:rPr>
+        <w:t>crashes</w:t>
+      </w:r>
+      <w:proofErr w:type="spellEnd"/>
+      <w:r>
+        <w:rPr>
+          <w:rFonts w:ascii="Times New Roman" w:hAnsi="Times New Roman" w:cs="Times New Roman" w:hint="eastAsia"/>
+          <w:sz w:val="24"/>
+          <w:szCs w:val="24"/>
+        </w:rPr>
+        <w:t xml:space="preserve"> </w:t>
+      </w:r>
+      <w:proofErr w:type="spellStart"/>
+      <w:r>
+        <w:rPr>
+          <w:rFonts w:ascii="Times New Roman" w:hAnsi="Times New Roman" w:cs="Times New Roman" w:hint="eastAsia"/>
+          <w:sz w:val="24"/>
+          <w:szCs w:val="24"/>
+        </w:rPr>
+        <w:t>due</w:t>
+      </w:r>
+      <w:proofErr w:type="spellEnd"/>
+      <w:r>
+        <w:rPr>
+          <w:rFonts w:ascii="Times New Roman" w:hAnsi="Times New Roman" w:cs="Times New Roman" w:hint="eastAsia"/>
+          <w:sz w:val="24"/>
+          <w:szCs w:val="24"/>
+        </w:rPr>
+        <w:t xml:space="preserve"> </w:t>
+      </w:r>
+      <w:proofErr w:type="spellStart"/>
+      <w:r>
+        <w:rPr>
+          <w:rFonts w:ascii="Times New Roman" w:hAnsi="Times New Roman" w:cs="Times New Roman" w:hint="eastAsia"/>
+          <w:sz w:val="24"/>
+          <w:szCs w:val="24"/>
+        </w:rPr>
+        <w:t>to</w:t>
+      </w:r>
+      <w:proofErr w:type="spellEnd"/>
+      <w:r>
+        <w:rPr>
+          <w:rFonts w:ascii="Times New Roman" w:hAnsi="Times New Roman" w:cs="Times New Roman" w:hint="eastAsia"/>
+          <w:sz w:val="24"/>
+          <w:szCs w:val="24"/>
+        </w:rPr>
+        <w:t xml:space="preserve"> </w:t>
+      </w:r>
+      <w:proofErr w:type="spellStart"/>
+      <w:r>
+        <w:rPr>
+          <w:rFonts w:ascii="Times New Roman" w:hAnsi="Times New Roman" w:cs="Times New Roman" w:hint="eastAsia"/>
+          <w:sz w:val="24"/>
+          <w:szCs w:val="24"/>
+        </w:rPr>
+        <w:t>high</w:t>
+      </w:r>
+      <w:proofErr w:type="spellEnd"/>
+      <w:r>
+        <w:rPr>
+          <w:rFonts w:ascii="Times New Roman" w:hAnsi="Times New Roman" w:cs="Times New Roman" w:hint="eastAsia"/>
+          <w:sz w:val="24"/>
+          <w:szCs w:val="24"/>
+        </w:rPr>
+        <w:t xml:space="preserve"> </w:t>
+      </w:r>
+      <w:proofErr w:type="spellStart"/>
+      <w:r>
+        <w:rPr>
+          <w:rFonts w:ascii="Times New Roman" w:hAnsi="Times New Roman" w:cs="Times New Roman" w:hint="eastAsia"/>
+          <w:sz w:val="24"/>
+          <w:szCs w:val="24"/>
+        </w:rPr>
+        <w:t>traffic</w:t>
       </w:r>
       <w:proofErr w:type="spellEnd"/>
       <w:r>
@@ -3379,7 +3484,7 @@
           <w:sz w:val="24"/>
           <w:szCs w:val="24"/>
         </w:rPr>
-        <w:t>Step 5</w:t>
+        <w:t>Step 6</w:t>
       </w:r>
       <w:r>
         <w:rPr>
@@ -3396,7 +3501,257 @@
           <w:sz w:val="24"/>
           <w:szCs w:val="24"/>
         </w:rPr>
-        <w:t>If</w:t>
+        <w:t>The</w:t>
+      </w:r>
+      <w:proofErr w:type="spellEnd"/>
+      <w:r>
+        <w:rPr>
+          <w:rFonts w:ascii="Times New Roman" w:hAnsi="Times New Roman" w:cs="Times New Roman"/>
+          <w:sz w:val="24"/>
+          <w:szCs w:val="24"/>
+        </w:rPr>
+        <w:t xml:space="preserve"> </w:t>
+      </w:r>
+      <w:proofErr w:type="spellStart"/>
+      <w:r>
+        <w:rPr>
+          <w:rFonts w:ascii="Times New Roman" w:hAnsi="Times New Roman" w:cs="Times New Roman"/>
+          <w:sz w:val="24"/>
+          <w:szCs w:val="24"/>
+        </w:rPr>
+        <w:t>student</w:t>
+      </w:r>
+      <w:proofErr w:type="spellEnd"/>
+      <w:r>
+        <w:rPr>
+          <w:rFonts w:ascii="Times New Roman" w:hAnsi="Times New Roman" w:cs="Times New Roman"/>
+          <w:sz w:val="24"/>
+          <w:szCs w:val="24"/>
+        </w:rPr>
+        <w:t xml:space="preserve"> has </w:t>
+      </w:r>
+      <w:proofErr w:type="spellStart"/>
+      <w:r>
+        <w:rPr>
+          <w:rFonts w:ascii="Times New Roman" w:hAnsi="Times New Roman" w:cs="Times New Roman"/>
+          <w:sz w:val="24"/>
+          <w:szCs w:val="24"/>
+        </w:rPr>
+        <w:t>selected</w:t>
+      </w:r>
+      <w:proofErr w:type="spellEnd"/>
+      <w:r>
+        <w:rPr>
+          <w:rFonts w:ascii="Times New Roman" w:hAnsi="Times New Roman" w:cs="Times New Roman"/>
+          <w:sz w:val="24"/>
+          <w:szCs w:val="24"/>
+        </w:rPr>
+        <w:t xml:space="preserve"> </w:t>
+      </w:r>
+      <w:proofErr w:type="spellStart"/>
+      <w:r>
+        <w:rPr>
+          <w:rFonts w:ascii="Times New Roman" w:hAnsi="Times New Roman" w:cs="Times New Roman"/>
+          <w:sz w:val="24"/>
+          <w:szCs w:val="24"/>
+        </w:rPr>
+        <w:t>the</w:t>
+      </w:r>
+      <w:proofErr w:type="spellEnd"/>
+      <w:r>
+        <w:rPr>
+          <w:rFonts w:ascii="Times New Roman" w:hAnsi="Times New Roman" w:cs="Times New Roman"/>
+          <w:sz w:val="24"/>
+          <w:szCs w:val="24"/>
+        </w:rPr>
+        <w:t xml:space="preserve"> T</w:t>
+      </w:r>
+      <w:r>
+        <w:rPr>
+          <w:rFonts w:ascii="Times New Roman" w:hAnsi="Times New Roman" w:cs="Times New Roman"/>
+          <w:sz w:val="24"/>
+          <w:szCs w:val="24"/>
+        </w:rPr>
+        <w:t>E</w:t>
+      </w:r>
+      <w:r>
+        <w:rPr>
+          <w:rFonts w:ascii="Times New Roman" w:hAnsi="Times New Roman" w:cs="Times New Roman"/>
+          <w:sz w:val="24"/>
+          <w:szCs w:val="24"/>
+        </w:rPr>
+        <w:t xml:space="preserve"> </w:t>
+      </w:r>
+      <w:proofErr w:type="spellStart"/>
+      <w:r>
+        <w:rPr>
+          <w:rFonts w:ascii="Times New Roman" w:hAnsi="Times New Roman" w:cs="Times New Roman"/>
+          <w:sz w:val="24"/>
+          <w:szCs w:val="24"/>
+        </w:rPr>
+        <w:t>courses</w:t>
+      </w:r>
+      <w:proofErr w:type="spellEnd"/>
+      <w:r>
+        <w:rPr>
+          <w:rFonts w:ascii="Times New Roman" w:hAnsi="Times New Roman" w:cs="Times New Roman"/>
+          <w:sz w:val="24"/>
+          <w:szCs w:val="24"/>
+        </w:rPr>
+        <w:t xml:space="preserve"> </w:t>
+      </w:r>
+      <w:proofErr w:type="spellStart"/>
+      <w:r>
+        <w:rPr>
+          <w:rFonts w:ascii="Times New Roman" w:hAnsi="Times New Roman" w:cs="Times New Roman"/>
+          <w:sz w:val="24"/>
+          <w:szCs w:val="24"/>
+        </w:rPr>
+        <w:t>and</w:t>
+      </w:r>
+      <w:proofErr w:type="spellEnd"/>
+      <w:r>
+        <w:rPr>
+          <w:rFonts w:ascii="Times New Roman" w:hAnsi="Times New Roman" w:cs="Times New Roman"/>
+          <w:sz w:val="24"/>
+          <w:szCs w:val="24"/>
+        </w:rPr>
+        <w:t xml:space="preserve"> sent </w:t>
+      </w:r>
+      <w:proofErr w:type="spellStart"/>
+      <w:r>
+        <w:rPr>
+          <w:rFonts w:ascii="Times New Roman" w:hAnsi="Times New Roman" w:cs="Times New Roman"/>
+          <w:sz w:val="24"/>
+          <w:szCs w:val="24"/>
+        </w:rPr>
+        <w:t>them</w:t>
+      </w:r>
+      <w:proofErr w:type="spellEnd"/>
+      <w:r>
+        <w:rPr>
+          <w:rFonts w:ascii="Times New Roman" w:hAnsi="Times New Roman" w:cs="Times New Roman"/>
+          <w:sz w:val="24"/>
+          <w:szCs w:val="24"/>
+        </w:rPr>
+        <w:t xml:space="preserve"> </w:t>
+      </w:r>
+      <w:proofErr w:type="spellStart"/>
+      <w:r>
+        <w:rPr>
+          <w:rFonts w:ascii="Times New Roman" w:hAnsi="Times New Roman" w:cs="Times New Roman"/>
+          <w:sz w:val="24"/>
+          <w:szCs w:val="24"/>
+        </w:rPr>
+        <w:t>to</w:t>
+      </w:r>
+      <w:proofErr w:type="spellEnd"/>
+      <w:r>
+        <w:rPr>
+          <w:rFonts w:ascii="Times New Roman" w:hAnsi="Times New Roman" w:cs="Times New Roman"/>
+          <w:sz w:val="24"/>
+          <w:szCs w:val="24"/>
+        </w:rPr>
+        <w:t xml:space="preserve"> </w:t>
+      </w:r>
+      <w:proofErr w:type="spellStart"/>
+      <w:r>
+        <w:rPr>
+          <w:rFonts w:ascii="Times New Roman" w:hAnsi="Times New Roman" w:cs="Times New Roman"/>
+          <w:sz w:val="24"/>
+          <w:szCs w:val="24"/>
+        </w:rPr>
+        <w:t>the</w:t>
+      </w:r>
+      <w:proofErr w:type="spellEnd"/>
+      <w:r>
+        <w:rPr>
+          <w:rFonts w:ascii="Times New Roman" w:hAnsi="Times New Roman" w:cs="Times New Roman"/>
+          <w:sz w:val="24"/>
+          <w:szCs w:val="24"/>
+        </w:rPr>
+        <w:t xml:space="preserve"> </w:t>
+      </w:r>
+      <w:proofErr w:type="spellStart"/>
+      <w:r>
+        <w:rPr>
+          <w:rFonts w:ascii="Times New Roman" w:hAnsi="Times New Roman" w:cs="Times New Roman"/>
+          <w:sz w:val="24"/>
+          <w:szCs w:val="24"/>
+        </w:rPr>
+        <w:t>advisor</w:t>
+      </w:r>
+      <w:proofErr w:type="spellEnd"/>
+      <w:r>
+        <w:rPr>
+          <w:rFonts w:ascii="Times New Roman" w:hAnsi="Times New Roman" w:cs="Times New Roman"/>
+          <w:sz w:val="24"/>
+          <w:szCs w:val="24"/>
+        </w:rPr>
+        <w:t xml:space="preserve"> </w:t>
+      </w:r>
+      <w:proofErr w:type="spellStart"/>
+      <w:r>
+        <w:rPr>
+          <w:rFonts w:ascii="Times New Roman" w:hAnsi="Times New Roman" w:cs="Times New Roman"/>
+          <w:sz w:val="24"/>
+          <w:szCs w:val="24"/>
+        </w:rPr>
+        <w:t>for</w:t>
+      </w:r>
+      <w:proofErr w:type="spellEnd"/>
+      <w:r>
+        <w:rPr>
+          <w:rFonts w:ascii="Times New Roman" w:hAnsi="Times New Roman" w:cs="Times New Roman"/>
+          <w:sz w:val="24"/>
+          <w:szCs w:val="24"/>
+        </w:rPr>
+        <w:t xml:space="preserve"> </w:t>
+      </w:r>
+      <w:proofErr w:type="spellStart"/>
+      <w:r>
+        <w:rPr>
+          <w:rFonts w:ascii="Times New Roman" w:hAnsi="Times New Roman" w:cs="Times New Roman"/>
+          <w:sz w:val="24"/>
+          <w:szCs w:val="24"/>
+        </w:rPr>
+        <w:t>approval</w:t>
+      </w:r>
+      <w:proofErr w:type="spellEnd"/>
+      <w:r>
+        <w:rPr>
+          <w:rFonts w:ascii="Times New Roman" w:hAnsi="Times New Roman" w:cs="Times New Roman"/>
+          <w:sz w:val="24"/>
+          <w:szCs w:val="24"/>
+        </w:rPr>
+        <w:t xml:space="preserve">. </w:t>
+      </w:r>
+      <w:proofErr w:type="spellStart"/>
+      <w:r>
+        <w:rPr>
+          <w:rFonts w:ascii="Times New Roman" w:hAnsi="Times New Roman" w:cs="Times New Roman"/>
+          <w:sz w:val="24"/>
+          <w:szCs w:val="24"/>
+        </w:rPr>
+        <w:t>However</w:t>
+      </w:r>
+      <w:proofErr w:type="spellEnd"/>
+      <w:r>
+        <w:rPr>
+          <w:rFonts w:ascii="Times New Roman" w:hAnsi="Times New Roman" w:cs="Times New Roman"/>
+          <w:sz w:val="24"/>
+          <w:szCs w:val="24"/>
+        </w:rPr>
+        <w:t xml:space="preserve">, </w:t>
+      </w:r>
+      <w:proofErr w:type="spellStart"/>
+      <w:r>
+        <w:rPr>
+          <w:rFonts w:ascii="Times New Roman" w:hAnsi="Times New Roman" w:cs="Times New Roman"/>
+          <w:sz w:val="24"/>
+          <w:szCs w:val="24"/>
+        </w:rPr>
+        <w:t>if</w:t>
       </w:r>
       <w:proofErr w:type="spellEnd"/>
       <w:r>
@@ -3423,25 +3778,97 @@
           <w:sz w:val="24"/>
           <w:szCs w:val="24"/>
         </w:rPr>
-        <w:t xml:space="preserve"> is a </w:t>
-      </w:r>
-      <w:proofErr w:type="spellStart"/>
-      <w:r>
-        <w:rPr>
-          <w:rFonts w:ascii="Times New Roman" w:hAnsi="Times New Roman" w:cs="Times New Roman"/>
-          <w:sz w:val="24"/>
-          <w:szCs w:val="24"/>
-        </w:rPr>
-        <w:t>conflict</w:t>
-      </w:r>
-      <w:proofErr w:type="spellEnd"/>
-      <w:r>
-        <w:rPr>
-          <w:rFonts w:ascii="Times New Roman" w:hAnsi="Times New Roman" w:cs="Times New Roman"/>
-          <w:sz w:val="24"/>
-          <w:szCs w:val="24"/>
-        </w:rPr>
-        <w:t xml:space="preserve"> in </w:t>
+        <w:t xml:space="preserve"> is not </w:t>
+      </w:r>
+      <w:proofErr w:type="spellStart"/>
+      <w:r>
+        <w:rPr>
+          <w:rFonts w:ascii="Times New Roman" w:hAnsi="Times New Roman" w:cs="Times New Roman"/>
+          <w:sz w:val="24"/>
+          <w:szCs w:val="24"/>
+        </w:rPr>
+        <w:t>enough</w:t>
+      </w:r>
+      <w:proofErr w:type="spellEnd"/>
+      <w:r>
+        <w:rPr>
+          <w:rFonts w:ascii="Times New Roman" w:hAnsi="Times New Roman" w:cs="Times New Roman"/>
+          <w:sz w:val="24"/>
+          <w:szCs w:val="24"/>
+        </w:rPr>
+        <w:t xml:space="preserve"> </w:t>
+      </w:r>
+      <w:proofErr w:type="spellStart"/>
+      <w:r>
+        <w:rPr>
+          <w:rFonts w:ascii="Times New Roman" w:hAnsi="Times New Roman" w:cs="Times New Roman"/>
+          <w:sz w:val="24"/>
+          <w:szCs w:val="24"/>
+        </w:rPr>
+        <w:t>demand</w:t>
+      </w:r>
+      <w:proofErr w:type="spellEnd"/>
+      <w:r>
+        <w:rPr>
+          <w:rFonts w:ascii="Times New Roman" w:hAnsi="Times New Roman" w:cs="Times New Roman"/>
+          <w:sz w:val="24"/>
+          <w:szCs w:val="24"/>
+        </w:rPr>
+        <w:t xml:space="preserve"> </w:t>
+      </w:r>
+      <w:proofErr w:type="spellStart"/>
+      <w:r>
+        <w:rPr>
+          <w:rFonts w:ascii="Times New Roman" w:hAnsi="Times New Roman" w:cs="Times New Roman"/>
+          <w:sz w:val="24"/>
+          <w:szCs w:val="24"/>
+        </w:rPr>
+        <w:t>for</w:t>
+      </w:r>
+      <w:proofErr w:type="spellEnd"/>
+      <w:r>
+        <w:rPr>
+          <w:rFonts w:ascii="Times New Roman" w:hAnsi="Times New Roman" w:cs="Times New Roman"/>
+          <w:sz w:val="24"/>
+          <w:szCs w:val="24"/>
+        </w:rPr>
+        <w:t xml:space="preserve"> </w:t>
+      </w:r>
+      <w:proofErr w:type="spellStart"/>
+      <w:r>
+        <w:rPr>
+          <w:rFonts w:ascii="Times New Roman" w:hAnsi="Times New Roman" w:cs="Times New Roman"/>
+          <w:sz w:val="24"/>
+          <w:szCs w:val="24"/>
+        </w:rPr>
+        <w:t>that</w:t>
+      </w:r>
+      <w:proofErr w:type="spellEnd"/>
+      <w:r>
+        <w:rPr>
+          <w:rFonts w:ascii="Times New Roman" w:hAnsi="Times New Roman" w:cs="Times New Roman"/>
+          <w:sz w:val="24"/>
+          <w:szCs w:val="24"/>
+        </w:rPr>
+        <w:t xml:space="preserve"> </w:t>
+      </w:r>
+      <w:proofErr w:type="spellStart"/>
+      <w:r>
+        <w:rPr>
+          <w:rFonts w:ascii="Times New Roman" w:hAnsi="Times New Roman" w:cs="Times New Roman"/>
+          <w:sz w:val="24"/>
+          <w:szCs w:val="24"/>
+        </w:rPr>
+        <w:t>course</w:t>
+      </w:r>
+      <w:proofErr w:type="spellEnd"/>
+      <w:r>
+        <w:rPr>
+          <w:rFonts w:ascii="Times New Roman" w:hAnsi="Times New Roman" w:cs="Times New Roman"/>
+          <w:sz w:val="24"/>
+          <w:szCs w:val="24"/>
+        </w:rPr>
+        <w:t xml:space="preserve">, </w:t>
       </w:r>
       <w:proofErr w:type="spellStart"/>
       <w:r>
@@ -3468,6 +3895,60 @@
           <w:sz w:val="24"/>
           <w:szCs w:val="24"/>
         </w:rPr>
+        <w:t>advisor</w:t>
+      </w:r>
+      <w:proofErr w:type="spellEnd"/>
+      <w:r>
+        <w:rPr>
+          <w:rFonts w:ascii="Times New Roman" w:hAnsi="Times New Roman" w:cs="Times New Roman"/>
+          <w:sz w:val="24"/>
+          <w:szCs w:val="24"/>
+        </w:rPr>
+        <w:t xml:space="preserve"> </w:t>
+      </w:r>
+      <w:proofErr w:type="spellStart"/>
+      <w:r>
+        <w:rPr>
+          <w:rFonts w:ascii="Times New Roman" w:hAnsi="Times New Roman" w:cs="Times New Roman"/>
+          <w:sz w:val="24"/>
+          <w:szCs w:val="24"/>
+        </w:rPr>
+        <w:t>rejects</w:t>
+      </w:r>
+      <w:proofErr w:type="spellEnd"/>
+      <w:r>
+        <w:rPr>
+          <w:rFonts w:ascii="Times New Roman" w:hAnsi="Times New Roman" w:cs="Times New Roman"/>
+          <w:sz w:val="24"/>
+          <w:szCs w:val="24"/>
+        </w:rPr>
+        <w:t xml:space="preserve"> </w:t>
+      </w:r>
+      <w:proofErr w:type="spellStart"/>
+      <w:r>
+        <w:rPr>
+          <w:rFonts w:ascii="Times New Roman" w:hAnsi="Times New Roman" w:cs="Times New Roman"/>
+          <w:sz w:val="24"/>
+          <w:szCs w:val="24"/>
+        </w:rPr>
+        <w:t>that</w:t>
+      </w:r>
+      <w:proofErr w:type="spellEnd"/>
+      <w:r>
+        <w:rPr>
+          <w:rFonts w:ascii="Times New Roman" w:hAnsi="Times New Roman" w:cs="Times New Roman"/>
+          <w:sz w:val="24"/>
+          <w:szCs w:val="24"/>
+        </w:rPr>
+        <w:t xml:space="preserve"> TE </w:t>
+      </w:r>
+      <w:proofErr w:type="spellStart"/>
+      <w:r>
+        <w:rPr>
+          <w:rFonts w:ascii="Times New Roman" w:hAnsi="Times New Roman" w:cs="Times New Roman"/>
+          <w:sz w:val="24"/>
+          <w:szCs w:val="24"/>
+        </w:rPr>
         <w:t>course</w:t>
       </w:r>
       <w:proofErr w:type="spellEnd"/>
@@ -3477,293 +3958,233 @@
           <w:sz w:val="24"/>
           <w:szCs w:val="24"/>
         </w:rPr>
-        <w:t xml:space="preserve"> </w:t>
-      </w:r>
-      <w:proofErr w:type="spellStart"/>
-      <w:r>
-        <w:rPr>
-          <w:rFonts w:ascii="Times New Roman" w:hAnsi="Times New Roman" w:cs="Times New Roman"/>
-          <w:sz w:val="24"/>
-          <w:szCs w:val="24"/>
-        </w:rPr>
-        <w:t>draft</w:t>
-      </w:r>
-      <w:proofErr w:type="spellEnd"/>
-      <w:r>
-        <w:rPr>
-          <w:rFonts w:ascii="Times New Roman" w:hAnsi="Times New Roman" w:cs="Times New Roman"/>
-          <w:sz w:val="24"/>
-          <w:szCs w:val="24"/>
-        </w:rPr>
-        <w:t xml:space="preserve">, </w:t>
-      </w:r>
-      <w:proofErr w:type="spellStart"/>
-      <w:r>
-        <w:rPr>
-          <w:rFonts w:ascii="Times New Roman" w:hAnsi="Times New Roman" w:cs="Times New Roman"/>
-          <w:sz w:val="24"/>
-          <w:szCs w:val="24"/>
-        </w:rPr>
-        <w:t>the</w:t>
-      </w:r>
-      <w:proofErr w:type="spellEnd"/>
-      <w:r>
-        <w:rPr>
-          <w:rFonts w:ascii="Times New Roman" w:hAnsi="Times New Roman" w:cs="Times New Roman"/>
-          <w:sz w:val="24"/>
-          <w:szCs w:val="24"/>
-        </w:rPr>
-        <w:t xml:space="preserve"> </w:t>
-      </w:r>
-      <w:proofErr w:type="spellStart"/>
-      <w:r>
-        <w:rPr>
-          <w:rFonts w:ascii="Times New Roman" w:hAnsi="Times New Roman" w:cs="Times New Roman"/>
-          <w:sz w:val="24"/>
-          <w:szCs w:val="24"/>
-        </w:rPr>
-        <w:t>student</w:t>
-      </w:r>
-      <w:proofErr w:type="spellEnd"/>
-      <w:r>
-        <w:rPr>
-          <w:rFonts w:ascii="Times New Roman" w:hAnsi="Times New Roman" w:cs="Times New Roman"/>
-          <w:sz w:val="24"/>
-          <w:szCs w:val="24"/>
-        </w:rPr>
-        <w:t xml:space="preserve"> </w:t>
-      </w:r>
-      <w:proofErr w:type="spellStart"/>
-      <w:r>
-        <w:rPr>
-          <w:rFonts w:ascii="Times New Roman" w:hAnsi="Times New Roman" w:cs="Times New Roman"/>
-          <w:sz w:val="24"/>
-          <w:szCs w:val="24"/>
-        </w:rPr>
-        <w:t>cannot</w:t>
-      </w:r>
-      <w:proofErr w:type="spellEnd"/>
-      <w:r>
-        <w:rPr>
-          <w:rFonts w:ascii="Times New Roman" w:hAnsi="Times New Roman" w:cs="Times New Roman"/>
-          <w:sz w:val="24"/>
-          <w:szCs w:val="24"/>
-        </w:rPr>
-        <w:t xml:space="preserve"> </w:t>
-      </w:r>
-      <w:proofErr w:type="spellStart"/>
-      <w:r>
-        <w:rPr>
-          <w:rFonts w:ascii="Times New Roman" w:hAnsi="Times New Roman" w:cs="Times New Roman"/>
-          <w:sz w:val="24"/>
-          <w:szCs w:val="24"/>
-        </w:rPr>
-        <w:t>send</w:t>
-      </w:r>
-      <w:proofErr w:type="spellEnd"/>
-      <w:r>
-        <w:rPr>
-          <w:rFonts w:ascii="Times New Roman" w:hAnsi="Times New Roman" w:cs="Times New Roman"/>
-          <w:sz w:val="24"/>
-          <w:szCs w:val="24"/>
-        </w:rPr>
-        <w:t xml:space="preserve"> </w:t>
-      </w:r>
-      <w:proofErr w:type="spellStart"/>
-      <w:r>
-        <w:rPr>
-          <w:rFonts w:ascii="Times New Roman" w:hAnsi="Times New Roman" w:cs="Times New Roman"/>
-          <w:sz w:val="24"/>
-          <w:szCs w:val="24"/>
-        </w:rPr>
-        <w:t>th</w:t>
-      </w:r>
-      <w:r>
-        <w:rPr>
-          <w:rFonts w:ascii="Times New Roman" w:hAnsi="Times New Roman" w:cs="Times New Roman"/>
-          <w:sz w:val="24"/>
-          <w:szCs w:val="24"/>
-        </w:rPr>
-        <w:t>e</w:t>
-      </w:r>
-      <w:proofErr w:type="spellEnd"/>
-      <w:r>
-        <w:rPr>
-          <w:rFonts w:ascii="Times New Roman" w:hAnsi="Times New Roman" w:cs="Times New Roman"/>
-          <w:sz w:val="24"/>
-          <w:szCs w:val="24"/>
-        </w:rPr>
-        <w:t xml:space="preserve"> </w:t>
-      </w:r>
-      <w:proofErr w:type="spellStart"/>
-      <w:r>
-        <w:rPr>
-          <w:rFonts w:ascii="Times New Roman" w:hAnsi="Times New Roman" w:cs="Times New Roman"/>
-          <w:sz w:val="24"/>
-          <w:szCs w:val="24"/>
-        </w:rPr>
-        <w:t>course</w:t>
-      </w:r>
-      <w:proofErr w:type="spellEnd"/>
-      <w:r>
-        <w:rPr>
-          <w:rFonts w:ascii="Times New Roman" w:hAnsi="Times New Roman" w:cs="Times New Roman"/>
-          <w:sz w:val="24"/>
-          <w:szCs w:val="24"/>
-        </w:rPr>
-        <w:t xml:space="preserve"> </w:t>
-      </w:r>
-      <w:proofErr w:type="spellStart"/>
-      <w:r>
-        <w:rPr>
-          <w:rFonts w:ascii="Times New Roman" w:hAnsi="Times New Roman" w:cs="Times New Roman"/>
-          <w:sz w:val="24"/>
-          <w:szCs w:val="24"/>
-        </w:rPr>
-        <w:t>outline</w:t>
-      </w:r>
-      <w:proofErr w:type="spellEnd"/>
-      <w:r>
-        <w:rPr>
-          <w:rFonts w:ascii="Times New Roman" w:hAnsi="Times New Roman" w:cs="Times New Roman"/>
-          <w:sz w:val="24"/>
-          <w:szCs w:val="24"/>
-        </w:rPr>
-        <w:t xml:space="preserve"> </w:t>
-      </w:r>
-      <w:proofErr w:type="spellStart"/>
-      <w:r>
-        <w:rPr>
-          <w:rFonts w:ascii="Times New Roman" w:hAnsi="Times New Roman" w:cs="Times New Roman"/>
-          <w:sz w:val="24"/>
-          <w:szCs w:val="24"/>
-        </w:rPr>
-        <w:t>to</w:t>
-      </w:r>
-      <w:proofErr w:type="spellEnd"/>
-      <w:r>
-        <w:rPr>
-          <w:rFonts w:ascii="Times New Roman" w:hAnsi="Times New Roman" w:cs="Times New Roman"/>
-          <w:sz w:val="24"/>
-          <w:szCs w:val="24"/>
-        </w:rPr>
-        <w:t xml:space="preserve"> his </w:t>
-      </w:r>
-      <w:proofErr w:type="spellStart"/>
-      <w:r>
-        <w:rPr>
-          <w:rFonts w:ascii="Times New Roman" w:hAnsi="Times New Roman" w:cs="Times New Roman"/>
-          <w:sz w:val="24"/>
-          <w:szCs w:val="24"/>
-        </w:rPr>
-        <w:t>advisor</w:t>
-      </w:r>
-      <w:proofErr w:type="spellEnd"/>
-      <w:r>
-        <w:rPr>
-          <w:rFonts w:ascii="Times New Roman" w:hAnsi="Times New Roman" w:cs="Times New Roman"/>
-          <w:sz w:val="24"/>
-          <w:szCs w:val="24"/>
-        </w:rPr>
-        <w:t>,</w:t>
-      </w:r>
-      <w:r>
-        <w:rPr>
-          <w:rFonts w:ascii="Times New Roman" w:hAnsi="Times New Roman" w:cs="Times New Roman"/>
-          <w:sz w:val="24"/>
-          <w:szCs w:val="24"/>
-        </w:rPr>
-        <w:t xml:space="preserve"> </w:t>
-      </w:r>
-      <w:proofErr w:type="spellStart"/>
-      <w:r>
-        <w:rPr>
-          <w:rFonts w:ascii="Times New Roman" w:hAnsi="Times New Roman" w:cs="Times New Roman"/>
-          <w:sz w:val="24"/>
-          <w:szCs w:val="24"/>
-        </w:rPr>
-        <w:t>then</w:t>
-      </w:r>
-      <w:proofErr w:type="spellEnd"/>
-      <w:r>
-        <w:rPr>
-          <w:rFonts w:ascii="Times New Roman" w:hAnsi="Times New Roman" w:cs="Times New Roman"/>
-          <w:sz w:val="24"/>
-          <w:szCs w:val="24"/>
-        </w:rPr>
-        <w:t xml:space="preserve"> </w:t>
-      </w:r>
-      <w:proofErr w:type="spellStart"/>
-      <w:r>
-        <w:rPr>
-          <w:rFonts w:ascii="Times New Roman" w:hAnsi="Times New Roman" w:cs="Times New Roman"/>
-          <w:sz w:val="24"/>
-          <w:szCs w:val="24"/>
-        </w:rPr>
-        <w:t>use</w:t>
-      </w:r>
-      <w:proofErr w:type="spellEnd"/>
-      <w:r>
-        <w:rPr>
-          <w:rFonts w:ascii="Times New Roman" w:hAnsi="Times New Roman" w:cs="Times New Roman"/>
-          <w:sz w:val="24"/>
-          <w:szCs w:val="24"/>
-        </w:rPr>
-        <w:t xml:space="preserve"> </w:t>
-      </w:r>
-      <w:proofErr w:type="spellStart"/>
-      <w:r>
-        <w:rPr>
-          <w:rFonts w:ascii="Times New Roman" w:hAnsi="Times New Roman" w:cs="Times New Roman"/>
-          <w:sz w:val="24"/>
-          <w:szCs w:val="24"/>
-        </w:rPr>
-        <w:t>case</w:t>
-      </w:r>
-      <w:proofErr w:type="spellEnd"/>
-      <w:r>
-        <w:rPr>
-          <w:rFonts w:ascii="Times New Roman" w:hAnsi="Times New Roman" w:cs="Times New Roman"/>
-          <w:sz w:val="24"/>
-          <w:szCs w:val="24"/>
-        </w:rPr>
-        <w:t xml:space="preserve"> </w:t>
-      </w:r>
-      <w:proofErr w:type="spellStart"/>
-      <w:r>
-        <w:rPr>
-          <w:rFonts w:ascii="Times New Roman" w:hAnsi="Times New Roman" w:cs="Times New Roman"/>
-          <w:sz w:val="24"/>
-          <w:szCs w:val="24"/>
-        </w:rPr>
-        <w:t>returns</w:t>
-      </w:r>
-      <w:proofErr w:type="spellEnd"/>
-      <w:r>
-        <w:rPr>
-          <w:rFonts w:ascii="Times New Roman" w:hAnsi="Times New Roman" w:cs="Times New Roman"/>
-          <w:sz w:val="24"/>
-          <w:szCs w:val="24"/>
-        </w:rPr>
-        <w:t xml:space="preserve"> </w:t>
-      </w:r>
-      <w:proofErr w:type="spellStart"/>
-      <w:r>
-        <w:rPr>
-          <w:rFonts w:ascii="Times New Roman" w:hAnsi="Times New Roman" w:cs="Times New Roman"/>
-          <w:sz w:val="24"/>
-          <w:szCs w:val="24"/>
-        </w:rPr>
-        <w:t>to</w:t>
-      </w:r>
-      <w:proofErr w:type="spellEnd"/>
-      <w:r>
-        <w:rPr>
-          <w:rFonts w:ascii="Times New Roman" w:hAnsi="Times New Roman" w:cs="Times New Roman"/>
-          <w:sz w:val="24"/>
-          <w:szCs w:val="24"/>
-        </w:rPr>
-        <w:t xml:space="preserve"> step 2.</w:t>
+        <w:t xml:space="preserve">. </w:t>
+      </w:r>
+    </w:p>
+    <w:p>
+      <w:pPr>
+        <w:rPr>
+          <w:rFonts w:ascii="Times New Roman" w:hAnsi="Times New Roman" w:cs="Times New Roman"/>
+          <w:b/>
+        </w:rPr>
+      </w:pPr>
+    </w:p>
+    <w:p>
+      <w:pPr>
+        <w:rPr>
+          <w:rFonts w:ascii="Times New Roman" w:hAnsi="Times New Roman" w:cs="Times New Roman"/>
+          <w:b/>
+        </w:rPr>
+      </w:pPr>
+    </w:p>
+    <w:p>
+      <w:pPr>
+        <w:rPr>
+          <w:rFonts w:ascii="Times New Roman" w:hAnsi="Times New Roman" w:cs="Times New Roman"/>
+          <w:b/>
+          <w:sz w:val="28"/>
+        </w:rPr>
+      </w:pPr>
+      <w:r>
+        <w:rPr>
+          <w:rFonts w:ascii="Times New Roman" w:hAnsi="Times New Roman" w:cs="Times New Roman"/>
+          <w:b/>
+        </w:rPr>
+        <w:t xml:space="preserve">Use Case Name: </w:t>
+      </w:r>
+      <w:r>
+        <w:rPr>
+          <w:rFonts w:ascii="Times New Roman" w:hAnsi="Times New Roman" w:cs="Times New Roman"/>
+        </w:rPr>
+        <w:t>Approving/Rejecting Course Drafts</w:t>
+      </w:r>
+    </w:p>
+    <w:p>
+      <w:pPr>
+        <w:rPr>
+          <w:rFonts w:ascii="Times New Roman" w:hAnsi="Times New Roman" w:cs="Times New Roman"/>
+          <w:b/>
+        </w:rPr>
+      </w:pPr>
+      <w:r>
+        <w:rPr>
+          <w:rFonts w:ascii="Times New Roman" w:hAnsi="Times New Roman" w:cs="Times New Roman"/>
+          <w:b/>
+        </w:rPr>
+        <w:t xml:space="preserve">Summary: </w:t>
+      </w:r>
+      <w:r>
+        <w:rPr>
+          <w:rFonts w:ascii="Times New Roman" w:hAnsi="Times New Roman" w:cs="Times New Roman"/>
+        </w:rPr>
+        <w:t>In order for studen</w:t>
+      </w:r>
+      <w:r>
+        <w:rPr>
+          <w:rFonts w:ascii="Times New Roman" w:hAnsi="Times New Roman" w:cs="Times New Roman"/>
+        </w:rPr>
+        <w:t>ts to be registered to the courses</w:t>
+      </w:r>
+      <w:r>
+        <w:rPr>
+          <w:rFonts w:ascii="Times New Roman" w:hAnsi="Times New Roman" w:cs="Times New Roman"/>
+        </w:rPr>
+        <w:t>, the advisor must enter the system and approve or reject the requests from the students.</w:t>
+      </w:r>
+    </w:p>
+    <w:p>
+      <w:pPr>
+        <w:rPr>
+          <w:rFonts w:ascii="Times New Roman" w:hAnsi="Times New Roman" w:cs="Times New Roman"/>
+          <w:b/>
+        </w:rPr>
+      </w:pPr>
+      <w:r>
+        <w:rPr>
+          <w:rFonts w:ascii="Times New Roman" w:hAnsi="Times New Roman" w:cs="Times New Roman"/>
+          <w:b/>
+        </w:rPr>
+        <w:t xml:space="preserve">Subject: </w:t>
+      </w:r>
+      <w:r>
+        <w:rPr>
+          <w:rFonts w:ascii="Times New Roman" w:hAnsi="Times New Roman" w:cs="Times New Roman"/>
+        </w:rPr>
+        <w:t>Advisor</w:t>
+      </w:r>
+    </w:p>
+    <w:p>
+      <w:pPr>
+        <w:rPr>
+          <w:rFonts w:ascii="Times New Roman" w:hAnsi="Times New Roman" w:cs="Times New Roman"/>
+          <w:b/>
+        </w:rPr>
+      </w:pPr>
+      <w:r>
+        <w:rPr>
+          <w:rFonts w:ascii="Times New Roman" w:hAnsi="Times New Roman" w:cs="Times New Roman"/>
+          <w:b/>
+        </w:rPr>
+        <w:t>Basic Flow:</w:t>
+      </w:r>
+    </w:p>
+    <w:p>
+      <w:pPr>
+        <w:rPr>
+          <w:rFonts w:ascii="Times New Roman" w:hAnsi="Times New Roman" w:cs="Times New Roman"/>
+        </w:rPr>
+      </w:pPr>
+      <w:r>
+        <w:rPr>
+          <w:rFonts w:ascii="Times New Roman" w:hAnsi="Times New Roman" w:cs="Times New Roman"/>
+        </w:rPr>
+        <w:tab/>
+        <w:t xml:space="preserve">1) </w:t>
+      </w:r>
+      <w:r>
+        <w:rPr>
+          <w:rFonts w:ascii="Times New Roman" w:hAnsi="Times New Roman" w:cs="Times New Roman"/>
+        </w:rPr>
+        <w:t xml:space="preserve">The advisor logs into the system and selects the </w:t>
+      </w:r>
+      <w:r>
+        <w:rPr>
+          <w:rFonts w:ascii="Times New Roman" w:hAnsi="Times New Roman" w:cs="Times New Roman"/>
+        </w:rPr>
+        <w:t>tab</w:t>
+      </w:r>
+      <w:r>
+        <w:rPr>
+          <w:rFonts w:ascii="Times New Roman" w:hAnsi="Times New Roman" w:cs="Times New Roman"/>
+        </w:rPr>
+        <w:t xml:space="preserve"> to view students' drafts.</w:t>
+      </w:r>
+    </w:p>
+    <w:p>
+      <w:pPr>
+        <w:ind w:left="708"/>
+        <w:rPr>
+          <w:rFonts w:ascii="Times New Roman" w:hAnsi="Times New Roman" w:cs="Times New Roman"/>
+        </w:rPr>
+      </w:pPr>
+      <w:r>
+        <w:rPr>
+          <w:rFonts w:ascii="Times New Roman" w:hAnsi="Times New Roman" w:cs="Times New Roman"/>
+        </w:rPr>
+        <w:t xml:space="preserve">2) </w:t>
+      </w:r>
+      <w:r>
+        <w:rPr>
+          <w:rFonts w:ascii="Times New Roman" w:hAnsi="Times New Roman" w:cs="Times New Roman"/>
+        </w:rPr>
+        <w:t xml:space="preserve">The advisor evaluates the </w:t>
+      </w:r>
+      <w:r>
+        <w:rPr>
+          <w:rFonts w:ascii="Times New Roman" w:hAnsi="Times New Roman" w:cs="Times New Roman"/>
+        </w:rPr>
+        <w:t>drafts</w:t>
+      </w:r>
+      <w:r>
+        <w:rPr>
+          <w:rFonts w:ascii="Times New Roman" w:hAnsi="Times New Roman" w:cs="Times New Roman"/>
+        </w:rPr>
+        <w:t xml:space="preserve"> chosen by the students and decides whether they will be accepted or </w:t>
+      </w:r>
+      <w:r>
+        <w:rPr>
+          <w:rFonts w:ascii="Times New Roman" w:hAnsi="Times New Roman" w:cs="Times New Roman"/>
+        </w:rPr>
+        <w:t>rejected</w:t>
+      </w:r>
+      <w:r>
+        <w:rPr>
+          <w:rFonts w:ascii="Times New Roman" w:hAnsi="Times New Roman" w:cs="Times New Roman"/>
+        </w:rPr>
+        <w:t>.</w:t>
+      </w:r>
+    </w:p>
+    <w:p>
+      <w:pPr>
+        <w:ind w:left="708"/>
+        <w:rPr>
+          <w:rFonts w:ascii="Times New Roman" w:hAnsi="Times New Roman" w:cs="Times New Roman"/>
+        </w:rPr>
+      </w:pPr>
+      <w:r>
+        <w:rPr>
+          <w:rFonts w:ascii="Times New Roman" w:hAnsi="Times New Roman" w:cs="Times New Roman"/>
+        </w:rPr>
+        <w:t xml:space="preserve">3) </w:t>
+      </w:r>
+      <w:r>
+        <w:rPr>
+          <w:rFonts w:ascii="Times New Roman" w:hAnsi="Times New Roman" w:cs="Times New Roman"/>
+        </w:rPr>
+        <w:t>The system sends notification about acceptance or rejection.</w:t>
+      </w:r>
+    </w:p>
+    <w:p>
+      <w:pPr>
+        <w:rPr>
+          <w:rFonts w:ascii="Times New Roman" w:hAnsi="Times New Roman" w:cs="Times New Roman"/>
+          <w:b/>
+        </w:rPr>
+      </w:pPr>
+    </w:p>
+    <w:p>
+      <w:pPr>
+        <w:rPr>
+          <w:rFonts w:ascii="Times New Roman" w:hAnsi="Times New Roman" w:cs="Times New Roman"/>
+          <w:b/>
+        </w:rPr>
+      </w:pPr>
+      <w:r>
+        <w:rPr>
+          <w:rFonts w:ascii="Times New Roman" w:hAnsi="Times New Roman" w:cs="Times New Roman"/>
+          <w:b/>
+        </w:rPr>
+        <w:t>Alternative Flow:</w:t>
       </w:r>
     </w:p>
     <w:p>
@@ -3785,20 +4206,192 @@
           <w:sz w:val="24"/>
           <w:szCs w:val="24"/>
         </w:rPr>
-        <w:t>Step 6</w:t>
-      </w:r>
-      <w:r>
-        <w:rPr>
-          <w:rFonts w:ascii="Times New Roman" w:hAnsi="Times New Roman" w:cs="Times New Roman"/>
-          <w:sz w:val="24"/>
-          <w:szCs w:val="24"/>
-        </w:rPr>
-        <w:t xml:space="preserve">: </w:t>
-      </w:r>
-      <w:proofErr w:type="spellStart"/>
-      <w:r>
-        <w:rPr>
-          <w:rFonts w:ascii="Times New Roman" w:hAnsi="Times New Roman" w:cs="Times New Roman"/>
+        <w:t xml:space="preserve">Step 1: </w:t>
+      </w:r>
+      <w:proofErr w:type="spellStart"/>
+      <w:r>
+        <w:rPr>
+          <w:rFonts w:ascii="Times New Roman" w:hAnsi="Times New Roman" w:cs="Times New Roman"/>
+          <w:sz w:val="24"/>
+          <w:szCs w:val="24"/>
+        </w:rPr>
+        <w:t>If</w:t>
+      </w:r>
+      <w:proofErr w:type="spellEnd"/>
+      <w:r>
+        <w:rPr>
+          <w:rFonts w:ascii="Times New Roman" w:hAnsi="Times New Roman" w:cs="Times New Roman"/>
+          <w:sz w:val="24"/>
+          <w:szCs w:val="24"/>
+        </w:rPr>
+        <w:t xml:space="preserve"> </w:t>
+      </w:r>
+      <w:proofErr w:type="spellStart"/>
+      <w:r>
+        <w:rPr>
+          <w:rFonts w:ascii="Times New Roman" w:hAnsi="Times New Roman" w:cs="Times New Roman"/>
+          <w:sz w:val="24"/>
+          <w:szCs w:val="24"/>
+        </w:rPr>
+        <w:t>advisor</w:t>
+      </w:r>
+      <w:proofErr w:type="spellEnd"/>
+      <w:r>
+        <w:rPr>
+          <w:rFonts w:ascii="Times New Roman" w:hAnsi="Times New Roman" w:cs="Times New Roman"/>
+          <w:sz w:val="24"/>
+          <w:szCs w:val="24"/>
+        </w:rPr>
+        <w:t xml:space="preserve"> </w:t>
+      </w:r>
+      <w:proofErr w:type="spellStart"/>
+      <w:r>
+        <w:rPr>
+          <w:rFonts w:ascii="Times New Roman" w:hAnsi="Times New Roman" w:cs="Times New Roman"/>
+          <w:sz w:val="24"/>
+          <w:szCs w:val="24"/>
+        </w:rPr>
+        <w:t>enters</w:t>
+      </w:r>
+      <w:proofErr w:type="spellEnd"/>
+      <w:r>
+        <w:rPr>
+          <w:rFonts w:ascii="Times New Roman" w:hAnsi="Times New Roman" w:cs="Times New Roman"/>
+          <w:sz w:val="24"/>
+          <w:szCs w:val="24"/>
+        </w:rPr>
+        <w:t xml:space="preserve"> </w:t>
+      </w:r>
+      <w:proofErr w:type="spellStart"/>
+      <w:r>
+        <w:rPr>
+          <w:rFonts w:ascii="Times New Roman" w:hAnsi="Times New Roman" w:cs="Times New Roman"/>
+          <w:sz w:val="24"/>
+          <w:szCs w:val="24"/>
+        </w:rPr>
+        <w:t>the</w:t>
+      </w:r>
+      <w:proofErr w:type="spellEnd"/>
+      <w:r>
+        <w:rPr>
+          <w:rFonts w:ascii="Times New Roman" w:hAnsi="Times New Roman" w:cs="Times New Roman"/>
+          <w:sz w:val="24"/>
+          <w:szCs w:val="24"/>
+        </w:rPr>
+        <w:t xml:space="preserve"> </w:t>
+      </w:r>
+      <w:proofErr w:type="spellStart"/>
+      <w:r>
+        <w:rPr>
+          <w:rFonts w:ascii="Times New Roman" w:hAnsi="Times New Roman" w:cs="Times New Roman"/>
+          <w:sz w:val="24"/>
+          <w:szCs w:val="24"/>
+        </w:rPr>
+        <w:t>username</w:t>
+      </w:r>
+      <w:proofErr w:type="spellEnd"/>
+      <w:r>
+        <w:rPr>
+          <w:rFonts w:ascii="Times New Roman" w:hAnsi="Times New Roman" w:cs="Times New Roman"/>
+          <w:sz w:val="24"/>
+          <w:szCs w:val="24"/>
+        </w:rPr>
+        <w:t xml:space="preserve"> </w:t>
+      </w:r>
+      <w:proofErr w:type="spellStart"/>
+      <w:r>
+        <w:rPr>
+          <w:rFonts w:ascii="Times New Roman" w:hAnsi="Times New Roman" w:cs="Times New Roman"/>
+          <w:sz w:val="24"/>
+          <w:szCs w:val="24"/>
+        </w:rPr>
+        <w:t>or</w:t>
+      </w:r>
+      <w:proofErr w:type="spellEnd"/>
+      <w:r>
+        <w:rPr>
+          <w:rFonts w:ascii="Times New Roman" w:hAnsi="Times New Roman" w:cs="Times New Roman"/>
+          <w:sz w:val="24"/>
+          <w:szCs w:val="24"/>
+        </w:rPr>
+        <w:t xml:space="preserve"> </w:t>
+      </w:r>
+      <w:proofErr w:type="spellStart"/>
+      <w:r>
+        <w:rPr>
+          <w:rFonts w:ascii="Times New Roman" w:hAnsi="Times New Roman" w:cs="Times New Roman"/>
+          <w:sz w:val="24"/>
+          <w:szCs w:val="24"/>
+        </w:rPr>
+        <w:t>password</w:t>
+      </w:r>
+      <w:proofErr w:type="spellEnd"/>
+      <w:r>
+        <w:rPr>
+          <w:rFonts w:ascii="Times New Roman" w:hAnsi="Times New Roman" w:cs="Times New Roman"/>
+          <w:sz w:val="24"/>
+          <w:szCs w:val="24"/>
+        </w:rPr>
+        <w:t xml:space="preserve"> </w:t>
+      </w:r>
+      <w:proofErr w:type="spellStart"/>
+      <w:r>
+        <w:rPr>
+          <w:rFonts w:ascii="Times New Roman" w:hAnsi="Times New Roman" w:cs="Times New Roman"/>
+          <w:sz w:val="24"/>
+          <w:szCs w:val="24"/>
+        </w:rPr>
+        <w:t>incorrectly</w:t>
+      </w:r>
+      <w:proofErr w:type="spellEnd"/>
+      <w:r>
+        <w:rPr>
+          <w:rFonts w:ascii="Times New Roman" w:hAnsi="Times New Roman" w:cs="Times New Roman"/>
+          <w:sz w:val="24"/>
+          <w:szCs w:val="24"/>
+        </w:rPr>
+        <w:t xml:space="preserve"> </w:t>
+      </w:r>
+      <w:proofErr w:type="spellStart"/>
+      <w:r>
+        <w:rPr>
+          <w:rFonts w:ascii="Times New Roman" w:hAnsi="Times New Roman" w:cs="Times New Roman"/>
+          <w:sz w:val="24"/>
+          <w:szCs w:val="24"/>
+        </w:rPr>
+        <w:t>five</w:t>
+      </w:r>
+      <w:proofErr w:type="spellEnd"/>
+      <w:r>
+        <w:rPr>
+          <w:rFonts w:ascii="Times New Roman" w:hAnsi="Times New Roman" w:cs="Times New Roman"/>
+          <w:sz w:val="24"/>
+          <w:szCs w:val="24"/>
+        </w:rPr>
+        <w:t xml:space="preserve"> </w:t>
+      </w:r>
+      <w:proofErr w:type="spellStart"/>
+      <w:r>
+        <w:rPr>
+          <w:rFonts w:ascii="Times New Roman" w:hAnsi="Times New Roman" w:cs="Times New Roman"/>
+          <w:sz w:val="24"/>
+          <w:szCs w:val="24"/>
+        </w:rPr>
+        <w:t>times</w:t>
+      </w:r>
+      <w:proofErr w:type="spellEnd"/>
+      <w:r>
+        <w:rPr>
+          <w:rFonts w:ascii="Times New Roman" w:hAnsi="Times New Roman" w:cs="Times New Roman"/>
+          <w:sz w:val="24"/>
+          <w:szCs w:val="24"/>
+        </w:rPr>
+        <w:t xml:space="preserve">, </w:t>
+      </w:r>
+      <w:proofErr w:type="spellStart"/>
+      <w:r>
+        <w:rPr>
+          <w:rFonts w:ascii="Times New Roman" w:hAnsi="Times New Roman" w:cs="Times New Roman" w:hint="eastAsia"/>
           <w:sz w:val="24"/>
           <w:szCs w:val="24"/>
         </w:rPr>
@@ -3807,52 +4400,52 @@
       <w:proofErr w:type="spellEnd"/>
       <w:r>
         <w:rPr>
-          <w:rFonts w:ascii="Times New Roman" w:hAnsi="Times New Roman" w:cs="Times New Roman"/>
-          <w:sz w:val="24"/>
-          <w:szCs w:val="24"/>
-        </w:rPr>
-        <w:t xml:space="preserve"> </w:t>
-      </w:r>
-      <w:proofErr w:type="spellStart"/>
-      <w:r>
-        <w:rPr>
-          <w:rFonts w:ascii="Times New Roman" w:hAnsi="Times New Roman" w:cs="Times New Roman"/>
-          <w:sz w:val="24"/>
-          <w:szCs w:val="24"/>
-        </w:rPr>
-        <w:t>student</w:t>
-      </w:r>
-      <w:proofErr w:type="spellEnd"/>
-      <w:r>
-        <w:rPr>
-          <w:rFonts w:ascii="Times New Roman" w:hAnsi="Times New Roman" w:cs="Times New Roman"/>
-          <w:sz w:val="24"/>
-          <w:szCs w:val="24"/>
-        </w:rPr>
-        <w:t xml:space="preserve"> has </w:t>
-      </w:r>
-      <w:proofErr w:type="spellStart"/>
-      <w:r>
-        <w:rPr>
-          <w:rFonts w:ascii="Times New Roman" w:hAnsi="Times New Roman" w:cs="Times New Roman"/>
-          <w:sz w:val="24"/>
-          <w:szCs w:val="24"/>
-        </w:rPr>
-        <w:t>selected</w:t>
-      </w:r>
-      <w:proofErr w:type="spellEnd"/>
-      <w:r>
-        <w:rPr>
-          <w:rFonts w:ascii="Times New Roman" w:hAnsi="Times New Roman" w:cs="Times New Roman"/>
-          <w:sz w:val="24"/>
-          <w:szCs w:val="24"/>
-        </w:rPr>
-        <w:t xml:space="preserve"> </w:t>
-      </w:r>
-      <w:proofErr w:type="spellStart"/>
-      <w:r>
-        <w:rPr>
-          <w:rFonts w:ascii="Times New Roman" w:hAnsi="Times New Roman" w:cs="Times New Roman"/>
+          <w:rFonts w:ascii="Times New Roman" w:hAnsi="Times New Roman" w:cs="Times New Roman" w:hint="eastAsia"/>
+          <w:sz w:val="24"/>
+          <w:szCs w:val="24"/>
+        </w:rPr>
+        <w:t xml:space="preserve"> </w:t>
+      </w:r>
+      <w:proofErr w:type="spellStart"/>
+      <w:r>
+        <w:rPr>
+          <w:rFonts w:ascii="Times New Roman" w:hAnsi="Times New Roman" w:cs="Times New Roman" w:hint="eastAsia"/>
+          <w:sz w:val="24"/>
+          <w:szCs w:val="24"/>
+        </w:rPr>
+        <w:t>system</w:t>
+      </w:r>
+      <w:proofErr w:type="spellEnd"/>
+      <w:r>
+        <w:rPr>
+          <w:rFonts w:ascii="Times New Roman" w:hAnsi="Times New Roman" w:cs="Times New Roman" w:hint="eastAsia"/>
+          <w:sz w:val="24"/>
+          <w:szCs w:val="24"/>
+        </w:rPr>
+        <w:t xml:space="preserve"> </w:t>
+      </w:r>
+      <w:proofErr w:type="spellStart"/>
+      <w:r>
+        <w:rPr>
+          <w:rFonts w:ascii="Times New Roman" w:hAnsi="Times New Roman" w:cs="Times New Roman" w:hint="eastAsia"/>
+          <w:sz w:val="24"/>
+          <w:szCs w:val="24"/>
+        </w:rPr>
+        <w:t>gives</w:t>
+      </w:r>
+      <w:proofErr w:type="spellEnd"/>
+      <w:r>
+        <w:rPr>
+          <w:rFonts w:ascii="Times New Roman" w:hAnsi="Times New Roman" w:cs="Times New Roman" w:hint="eastAsia"/>
+          <w:sz w:val="24"/>
+          <w:szCs w:val="24"/>
+        </w:rPr>
+        <w:t xml:space="preserve"> </w:t>
+      </w:r>
+      <w:proofErr w:type="spellStart"/>
+      <w:r>
+        <w:rPr>
+          <w:rFonts w:ascii="Times New Roman" w:hAnsi="Times New Roman" w:cs="Times New Roman" w:hint="eastAsia"/>
           <w:sz w:val="24"/>
           <w:szCs w:val="24"/>
         </w:rPr>
@@ -3861,72 +4454,118 @@
       <w:proofErr w:type="spellEnd"/>
       <w:r>
         <w:rPr>
-          <w:rFonts w:ascii="Times New Roman" w:hAnsi="Times New Roman" w:cs="Times New Roman"/>
-          <w:sz w:val="24"/>
-          <w:szCs w:val="24"/>
-        </w:rPr>
-        <w:t xml:space="preserve"> T</w:t>
-      </w:r>
-      <w:r>
-        <w:rPr>
-          <w:rFonts w:ascii="Times New Roman" w:hAnsi="Times New Roman" w:cs="Times New Roman"/>
-          <w:sz w:val="24"/>
-          <w:szCs w:val="24"/>
-        </w:rPr>
-        <w:t>E</w:t>
-      </w:r>
-      <w:r>
-        <w:rPr>
-          <w:rFonts w:ascii="Times New Roman" w:hAnsi="Times New Roman" w:cs="Times New Roman"/>
-          <w:sz w:val="24"/>
-          <w:szCs w:val="24"/>
-        </w:rPr>
-        <w:t xml:space="preserve"> </w:t>
-      </w:r>
-      <w:proofErr w:type="spellStart"/>
-      <w:r>
-        <w:rPr>
-          <w:rFonts w:ascii="Times New Roman" w:hAnsi="Times New Roman" w:cs="Times New Roman"/>
-          <w:sz w:val="24"/>
-          <w:szCs w:val="24"/>
-        </w:rPr>
-        <w:t>courses</w:t>
-      </w:r>
-      <w:proofErr w:type="spellEnd"/>
-      <w:r>
-        <w:rPr>
-          <w:rFonts w:ascii="Times New Roman" w:hAnsi="Times New Roman" w:cs="Times New Roman"/>
-          <w:sz w:val="24"/>
-          <w:szCs w:val="24"/>
-        </w:rPr>
-        <w:t xml:space="preserve"> </w:t>
-      </w:r>
-      <w:proofErr w:type="spellStart"/>
-      <w:r>
-        <w:rPr>
-          <w:rFonts w:ascii="Times New Roman" w:hAnsi="Times New Roman" w:cs="Times New Roman"/>
-          <w:sz w:val="24"/>
-          <w:szCs w:val="24"/>
-        </w:rPr>
-        <w:t>and</w:t>
-      </w:r>
-      <w:proofErr w:type="spellEnd"/>
-      <w:r>
-        <w:rPr>
-          <w:rFonts w:ascii="Times New Roman" w:hAnsi="Times New Roman" w:cs="Times New Roman"/>
-          <w:sz w:val="24"/>
-          <w:szCs w:val="24"/>
-        </w:rPr>
-        <w:t xml:space="preserve"> sent </w:t>
-      </w:r>
-      <w:proofErr w:type="spellStart"/>
-      <w:r>
-        <w:rPr>
-          <w:rFonts w:ascii="Times New Roman" w:hAnsi="Times New Roman" w:cs="Times New Roman"/>
-          <w:sz w:val="24"/>
-          <w:szCs w:val="24"/>
-        </w:rPr>
-        <w:t>them</w:t>
+          <w:rFonts w:ascii="Times New Roman" w:hAnsi="Times New Roman" w:cs="Times New Roman" w:hint="eastAsia"/>
+          <w:sz w:val="24"/>
+          <w:szCs w:val="24"/>
+        </w:rPr>
+        <w:t xml:space="preserve"> </w:t>
+      </w:r>
+      <w:proofErr w:type="spellStart"/>
+      <w:r>
+        <w:rPr>
+          <w:rFonts w:ascii="Times New Roman" w:hAnsi="Times New Roman" w:cs="Times New Roman"/>
+          <w:sz w:val="24"/>
+          <w:szCs w:val="24"/>
+        </w:rPr>
+        <w:t>advisor</w:t>
+      </w:r>
+      <w:proofErr w:type="spellEnd"/>
+      <w:r>
+        <w:rPr>
+          <w:rFonts w:ascii="Times New Roman" w:hAnsi="Times New Roman" w:cs="Times New Roman" w:hint="eastAsia"/>
+          <w:sz w:val="24"/>
+          <w:szCs w:val="24"/>
+        </w:rPr>
+        <w:t xml:space="preserve"> a 10-minute </w:t>
+      </w:r>
+      <w:proofErr w:type="spellStart"/>
+      <w:r>
+        <w:rPr>
+          <w:rFonts w:ascii="Times New Roman" w:hAnsi="Times New Roman" w:cs="Times New Roman" w:hint="eastAsia"/>
+          <w:sz w:val="24"/>
+          <w:szCs w:val="24"/>
+        </w:rPr>
+        <w:t>timeo</w:t>
+      </w:r>
+      <w:r>
+        <w:rPr>
+          <w:rFonts w:ascii="Times New Roman" w:hAnsi="Times New Roman" w:cs="Times New Roman"/>
+          <w:sz w:val="24"/>
+          <w:szCs w:val="24"/>
+        </w:rPr>
+        <w:t>ut</w:t>
+      </w:r>
+      <w:proofErr w:type="spellEnd"/>
+      <w:r>
+        <w:rPr>
+          <w:rFonts w:ascii="Times New Roman" w:hAnsi="Times New Roman" w:cs="Times New Roman"/>
+          <w:sz w:val="24"/>
+          <w:szCs w:val="24"/>
+        </w:rPr>
+        <w:t xml:space="preserve">, </w:t>
+      </w:r>
+      <w:proofErr w:type="spellStart"/>
+      <w:r>
+        <w:rPr>
+          <w:rFonts w:ascii="Times New Roman" w:hAnsi="Times New Roman" w:cs="Times New Roman"/>
+          <w:sz w:val="24"/>
+          <w:szCs w:val="24"/>
+        </w:rPr>
+        <w:t>then</w:t>
+      </w:r>
+      <w:proofErr w:type="spellEnd"/>
+      <w:r>
+        <w:rPr>
+          <w:rFonts w:ascii="Times New Roman" w:hAnsi="Times New Roman" w:cs="Times New Roman"/>
+          <w:sz w:val="24"/>
+          <w:szCs w:val="24"/>
+        </w:rPr>
+        <w:t xml:space="preserve"> </w:t>
+      </w:r>
+      <w:proofErr w:type="spellStart"/>
+      <w:r>
+        <w:rPr>
+          <w:rFonts w:ascii="Times New Roman" w:hAnsi="Times New Roman" w:cs="Times New Roman"/>
+          <w:sz w:val="24"/>
+          <w:szCs w:val="24"/>
+        </w:rPr>
+        <w:t>use</w:t>
+      </w:r>
+      <w:proofErr w:type="spellEnd"/>
+      <w:r>
+        <w:rPr>
+          <w:rFonts w:ascii="Times New Roman" w:hAnsi="Times New Roman" w:cs="Times New Roman"/>
+          <w:sz w:val="24"/>
+          <w:szCs w:val="24"/>
+        </w:rPr>
+        <w:t xml:space="preserve"> </w:t>
+      </w:r>
+      <w:proofErr w:type="spellStart"/>
+      <w:r>
+        <w:rPr>
+          <w:rFonts w:ascii="Times New Roman" w:hAnsi="Times New Roman" w:cs="Times New Roman"/>
+          <w:sz w:val="24"/>
+          <w:szCs w:val="24"/>
+        </w:rPr>
+        <w:t>case</w:t>
+      </w:r>
+      <w:proofErr w:type="spellEnd"/>
+      <w:r>
+        <w:rPr>
+          <w:rFonts w:ascii="Times New Roman" w:hAnsi="Times New Roman" w:cs="Times New Roman"/>
+          <w:sz w:val="24"/>
+          <w:szCs w:val="24"/>
+        </w:rPr>
+        <w:t xml:space="preserve"> </w:t>
+      </w:r>
+      <w:proofErr w:type="spellStart"/>
+      <w:r>
+        <w:rPr>
+          <w:rFonts w:ascii="Times New Roman" w:hAnsi="Times New Roman" w:cs="Times New Roman"/>
+          <w:sz w:val="24"/>
+          <w:szCs w:val="24"/>
+        </w:rPr>
+        <w:t>returns</w:t>
       </w:r>
       <w:proofErr w:type="spellEnd"/>
       <w:r>
@@ -3953,539 +4592,7 @@
           <w:sz w:val="24"/>
           <w:szCs w:val="24"/>
         </w:rPr>
-        <w:t xml:space="preserve"> </w:t>
-      </w:r>
-      <w:proofErr w:type="spellStart"/>
-      <w:r>
-        <w:rPr>
-          <w:rFonts w:ascii="Times New Roman" w:hAnsi="Times New Roman" w:cs="Times New Roman"/>
-          <w:sz w:val="24"/>
-          <w:szCs w:val="24"/>
-        </w:rPr>
-        <w:t>the</w:t>
-      </w:r>
-      <w:proofErr w:type="spellEnd"/>
-      <w:r>
-        <w:rPr>
-          <w:rFonts w:ascii="Times New Roman" w:hAnsi="Times New Roman" w:cs="Times New Roman"/>
-          <w:sz w:val="24"/>
-          <w:szCs w:val="24"/>
-        </w:rPr>
-        <w:t xml:space="preserve"> </w:t>
-      </w:r>
-      <w:proofErr w:type="spellStart"/>
-      <w:r>
-        <w:rPr>
-          <w:rFonts w:ascii="Times New Roman" w:hAnsi="Times New Roman" w:cs="Times New Roman"/>
-          <w:sz w:val="24"/>
-          <w:szCs w:val="24"/>
-        </w:rPr>
-        <w:t>advisor</w:t>
-      </w:r>
-      <w:proofErr w:type="spellEnd"/>
-      <w:r>
-        <w:rPr>
-          <w:rFonts w:ascii="Times New Roman" w:hAnsi="Times New Roman" w:cs="Times New Roman"/>
-          <w:sz w:val="24"/>
-          <w:szCs w:val="24"/>
-        </w:rPr>
-        <w:t xml:space="preserve"> </w:t>
-      </w:r>
-      <w:proofErr w:type="spellStart"/>
-      <w:r>
-        <w:rPr>
-          <w:rFonts w:ascii="Times New Roman" w:hAnsi="Times New Roman" w:cs="Times New Roman"/>
-          <w:sz w:val="24"/>
-          <w:szCs w:val="24"/>
-        </w:rPr>
-        <w:t>for</w:t>
-      </w:r>
-      <w:proofErr w:type="spellEnd"/>
-      <w:r>
-        <w:rPr>
-          <w:rFonts w:ascii="Times New Roman" w:hAnsi="Times New Roman" w:cs="Times New Roman"/>
-          <w:sz w:val="24"/>
-          <w:szCs w:val="24"/>
-        </w:rPr>
-        <w:t xml:space="preserve"> </w:t>
-      </w:r>
-      <w:proofErr w:type="spellStart"/>
-      <w:r>
-        <w:rPr>
-          <w:rFonts w:ascii="Times New Roman" w:hAnsi="Times New Roman" w:cs="Times New Roman"/>
-          <w:sz w:val="24"/>
-          <w:szCs w:val="24"/>
-        </w:rPr>
-        <w:t>approval</w:t>
-      </w:r>
-      <w:proofErr w:type="spellEnd"/>
-      <w:r>
-        <w:rPr>
-          <w:rFonts w:ascii="Times New Roman" w:hAnsi="Times New Roman" w:cs="Times New Roman"/>
-          <w:sz w:val="24"/>
-          <w:szCs w:val="24"/>
-        </w:rPr>
-        <w:t xml:space="preserve">. </w:t>
-      </w:r>
-      <w:proofErr w:type="spellStart"/>
-      <w:r>
-        <w:rPr>
-          <w:rFonts w:ascii="Times New Roman" w:hAnsi="Times New Roman" w:cs="Times New Roman"/>
-          <w:sz w:val="24"/>
-          <w:szCs w:val="24"/>
-        </w:rPr>
-        <w:t>However</w:t>
-      </w:r>
-      <w:proofErr w:type="spellEnd"/>
-      <w:r>
-        <w:rPr>
-          <w:rFonts w:ascii="Times New Roman" w:hAnsi="Times New Roman" w:cs="Times New Roman"/>
-          <w:sz w:val="24"/>
-          <w:szCs w:val="24"/>
-        </w:rPr>
-        <w:t xml:space="preserve">, </w:t>
-      </w:r>
-      <w:proofErr w:type="spellStart"/>
-      <w:r>
-        <w:rPr>
-          <w:rFonts w:ascii="Times New Roman" w:hAnsi="Times New Roman" w:cs="Times New Roman"/>
-          <w:sz w:val="24"/>
-          <w:szCs w:val="24"/>
-        </w:rPr>
-        <w:t>if</w:t>
-      </w:r>
-      <w:proofErr w:type="spellEnd"/>
-      <w:r>
-        <w:rPr>
-          <w:rFonts w:ascii="Times New Roman" w:hAnsi="Times New Roman" w:cs="Times New Roman"/>
-          <w:sz w:val="24"/>
-          <w:szCs w:val="24"/>
-        </w:rPr>
-        <w:t xml:space="preserve"> </w:t>
-      </w:r>
-      <w:proofErr w:type="spellStart"/>
-      <w:r>
-        <w:rPr>
-          <w:rFonts w:ascii="Times New Roman" w:hAnsi="Times New Roman" w:cs="Times New Roman"/>
-          <w:sz w:val="24"/>
-          <w:szCs w:val="24"/>
-        </w:rPr>
-        <w:t>there</w:t>
-      </w:r>
-      <w:proofErr w:type="spellEnd"/>
-      <w:r>
-        <w:rPr>
-          <w:rFonts w:ascii="Times New Roman" w:hAnsi="Times New Roman" w:cs="Times New Roman"/>
-          <w:sz w:val="24"/>
-          <w:szCs w:val="24"/>
-        </w:rPr>
-        <w:t xml:space="preserve"> is not </w:t>
-      </w:r>
-      <w:proofErr w:type="spellStart"/>
-      <w:r>
-        <w:rPr>
-          <w:rFonts w:ascii="Times New Roman" w:hAnsi="Times New Roman" w:cs="Times New Roman"/>
-          <w:sz w:val="24"/>
-          <w:szCs w:val="24"/>
-        </w:rPr>
-        <w:t>enough</w:t>
-      </w:r>
-      <w:proofErr w:type="spellEnd"/>
-      <w:r>
-        <w:rPr>
-          <w:rFonts w:ascii="Times New Roman" w:hAnsi="Times New Roman" w:cs="Times New Roman"/>
-          <w:sz w:val="24"/>
-          <w:szCs w:val="24"/>
-        </w:rPr>
-        <w:t xml:space="preserve"> </w:t>
-      </w:r>
-      <w:proofErr w:type="spellStart"/>
-      <w:r>
-        <w:rPr>
-          <w:rFonts w:ascii="Times New Roman" w:hAnsi="Times New Roman" w:cs="Times New Roman"/>
-          <w:sz w:val="24"/>
-          <w:szCs w:val="24"/>
-        </w:rPr>
-        <w:t>demand</w:t>
-      </w:r>
-      <w:proofErr w:type="spellEnd"/>
-      <w:r>
-        <w:rPr>
-          <w:rFonts w:ascii="Times New Roman" w:hAnsi="Times New Roman" w:cs="Times New Roman"/>
-          <w:sz w:val="24"/>
-          <w:szCs w:val="24"/>
-        </w:rPr>
-        <w:t xml:space="preserve"> </w:t>
-      </w:r>
-      <w:proofErr w:type="spellStart"/>
-      <w:r>
-        <w:rPr>
-          <w:rFonts w:ascii="Times New Roman" w:hAnsi="Times New Roman" w:cs="Times New Roman"/>
-          <w:sz w:val="24"/>
-          <w:szCs w:val="24"/>
-        </w:rPr>
-        <w:t>for</w:t>
-      </w:r>
-      <w:proofErr w:type="spellEnd"/>
-      <w:r>
-        <w:rPr>
-          <w:rFonts w:ascii="Times New Roman" w:hAnsi="Times New Roman" w:cs="Times New Roman"/>
-          <w:sz w:val="24"/>
-          <w:szCs w:val="24"/>
-        </w:rPr>
-        <w:t xml:space="preserve"> </w:t>
-      </w:r>
-      <w:proofErr w:type="spellStart"/>
-      <w:r>
-        <w:rPr>
-          <w:rFonts w:ascii="Times New Roman" w:hAnsi="Times New Roman" w:cs="Times New Roman"/>
-          <w:sz w:val="24"/>
-          <w:szCs w:val="24"/>
-        </w:rPr>
-        <w:t>that</w:t>
-      </w:r>
-      <w:proofErr w:type="spellEnd"/>
-      <w:r>
-        <w:rPr>
-          <w:rFonts w:ascii="Times New Roman" w:hAnsi="Times New Roman" w:cs="Times New Roman"/>
-          <w:sz w:val="24"/>
-          <w:szCs w:val="24"/>
-        </w:rPr>
-        <w:t xml:space="preserve"> </w:t>
-      </w:r>
-      <w:proofErr w:type="spellStart"/>
-      <w:r>
-        <w:rPr>
-          <w:rFonts w:ascii="Times New Roman" w:hAnsi="Times New Roman" w:cs="Times New Roman"/>
-          <w:sz w:val="24"/>
-          <w:szCs w:val="24"/>
-        </w:rPr>
-        <w:t>course</w:t>
-      </w:r>
-      <w:proofErr w:type="spellEnd"/>
-      <w:r>
-        <w:rPr>
-          <w:rFonts w:ascii="Times New Roman" w:hAnsi="Times New Roman" w:cs="Times New Roman"/>
-          <w:sz w:val="24"/>
-          <w:szCs w:val="24"/>
-        </w:rPr>
-        <w:t xml:space="preserve">, </w:t>
-      </w:r>
-      <w:proofErr w:type="spellStart"/>
-      <w:r>
-        <w:rPr>
-          <w:rFonts w:ascii="Times New Roman" w:hAnsi="Times New Roman" w:cs="Times New Roman"/>
-          <w:sz w:val="24"/>
-          <w:szCs w:val="24"/>
-        </w:rPr>
-        <w:t>the</w:t>
-      </w:r>
-      <w:proofErr w:type="spellEnd"/>
-      <w:r>
-        <w:rPr>
-          <w:rFonts w:ascii="Times New Roman" w:hAnsi="Times New Roman" w:cs="Times New Roman"/>
-          <w:sz w:val="24"/>
-          <w:szCs w:val="24"/>
-        </w:rPr>
-        <w:t xml:space="preserve"> </w:t>
-      </w:r>
-      <w:proofErr w:type="spellStart"/>
-      <w:r>
-        <w:rPr>
-          <w:rFonts w:ascii="Times New Roman" w:hAnsi="Times New Roman" w:cs="Times New Roman"/>
-          <w:sz w:val="24"/>
-          <w:szCs w:val="24"/>
-        </w:rPr>
-        <w:t>advisor</w:t>
-      </w:r>
-      <w:proofErr w:type="spellEnd"/>
-      <w:r>
-        <w:rPr>
-          <w:rFonts w:ascii="Times New Roman" w:hAnsi="Times New Roman" w:cs="Times New Roman"/>
-          <w:sz w:val="24"/>
-          <w:szCs w:val="24"/>
-        </w:rPr>
-        <w:t xml:space="preserve"> </w:t>
-      </w:r>
-      <w:proofErr w:type="spellStart"/>
-      <w:r>
-        <w:rPr>
-          <w:rFonts w:ascii="Times New Roman" w:hAnsi="Times New Roman" w:cs="Times New Roman"/>
-          <w:sz w:val="24"/>
-          <w:szCs w:val="24"/>
-        </w:rPr>
-        <w:t>rejects</w:t>
-      </w:r>
-      <w:proofErr w:type="spellEnd"/>
-      <w:r>
-        <w:rPr>
-          <w:rFonts w:ascii="Times New Roman" w:hAnsi="Times New Roman" w:cs="Times New Roman"/>
-          <w:sz w:val="24"/>
-          <w:szCs w:val="24"/>
-        </w:rPr>
-        <w:t xml:space="preserve"> </w:t>
-      </w:r>
-      <w:proofErr w:type="spellStart"/>
-      <w:r>
-        <w:rPr>
-          <w:rFonts w:ascii="Times New Roman" w:hAnsi="Times New Roman" w:cs="Times New Roman"/>
-          <w:sz w:val="24"/>
-          <w:szCs w:val="24"/>
-        </w:rPr>
-        <w:t>that</w:t>
-      </w:r>
-      <w:proofErr w:type="spellEnd"/>
-      <w:r>
-        <w:rPr>
-          <w:rFonts w:ascii="Times New Roman" w:hAnsi="Times New Roman" w:cs="Times New Roman"/>
-          <w:sz w:val="24"/>
-          <w:szCs w:val="24"/>
-        </w:rPr>
-        <w:t xml:space="preserve"> TE </w:t>
-      </w:r>
-      <w:proofErr w:type="spellStart"/>
-      <w:r>
-        <w:rPr>
-          <w:rFonts w:ascii="Times New Roman" w:hAnsi="Times New Roman" w:cs="Times New Roman"/>
-          <w:sz w:val="24"/>
-          <w:szCs w:val="24"/>
-        </w:rPr>
-        <w:t>course</w:t>
-      </w:r>
-      <w:proofErr w:type="spellEnd"/>
-      <w:r>
-        <w:rPr>
-          <w:rFonts w:ascii="Times New Roman" w:hAnsi="Times New Roman" w:cs="Times New Roman"/>
-          <w:sz w:val="24"/>
-          <w:szCs w:val="24"/>
-        </w:rPr>
-        <w:t xml:space="preserve">. </w:t>
-      </w:r>
-    </w:p>
-    <w:p>
-      <w:pPr>
-        <w:rPr>
-          <w:rFonts w:ascii="Times New Roman" w:hAnsi="Times New Roman" w:cs="Times New Roman"/>
-          <w:b/>
-        </w:rPr>
-      </w:pPr>
-    </w:p>
-    <w:p>
-      <w:pPr>
-        <w:rPr>
-          <w:rFonts w:ascii="Times New Roman" w:hAnsi="Times New Roman" w:cs="Times New Roman"/>
-          <w:b/>
-        </w:rPr>
-      </w:pPr>
-    </w:p>
-    <w:p>
-      <w:pPr>
-        <w:rPr>
-          <w:rFonts w:ascii="Times New Roman" w:hAnsi="Times New Roman" w:cs="Times New Roman"/>
-          <w:b/>
-          <w:sz w:val="28"/>
-        </w:rPr>
-      </w:pPr>
-      <w:r>
-        <w:rPr>
-          <w:rFonts w:ascii="Times New Roman" w:hAnsi="Times New Roman" w:cs="Times New Roman"/>
-          <w:b/>
-        </w:rPr>
-        <w:t xml:space="preserve">Use Case Name: </w:t>
-      </w:r>
-      <w:r>
-        <w:rPr>
-          <w:rFonts w:ascii="Times New Roman" w:hAnsi="Times New Roman" w:cs="Times New Roman"/>
-        </w:rPr>
-        <w:t>Approving/Rejecting Course Drafts</w:t>
-      </w:r>
-    </w:p>
-    <w:p>
-      <w:pPr>
-        <w:rPr>
-          <w:rFonts w:ascii="Times New Roman" w:hAnsi="Times New Roman" w:cs="Times New Roman"/>
-          <w:b/>
-        </w:rPr>
-      </w:pPr>
-      <w:r>
-        <w:rPr>
-          <w:rFonts w:ascii="Times New Roman" w:hAnsi="Times New Roman" w:cs="Times New Roman"/>
-          <w:b/>
-        </w:rPr>
-        <w:t xml:space="preserve">Summary: </w:t>
-      </w:r>
-      <w:r>
-        <w:rPr>
-          <w:rFonts w:ascii="Times New Roman" w:hAnsi="Times New Roman" w:cs="Times New Roman"/>
-        </w:rPr>
-        <w:t>In order for studen</w:t>
-      </w:r>
-      <w:r>
-        <w:rPr>
-          <w:rFonts w:ascii="Times New Roman" w:hAnsi="Times New Roman" w:cs="Times New Roman"/>
-        </w:rPr>
-        <w:t>ts to be registered to the courses</w:t>
-      </w:r>
-      <w:r>
-        <w:rPr>
-          <w:rFonts w:ascii="Times New Roman" w:hAnsi="Times New Roman" w:cs="Times New Roman"/>
-        </w:rPr>
-        <w:t>, the advisor must enter the system and approve or reject the requests from the students.</w:t>
-      </w:r>
-    </w:p>
-    <w:p>
-      <w:pPr>
-        <w:rPr>
-          <w:rFonts w:ascii="Times New Roman" w:hAnsi="Times New Roman" w:cs="Times New Roman"/>
-          <w:b/>
-        </w:rPr>
-      </w:pPr>
-      <w:r>
-        <w:rPr>
-          <w:rFonts w:ascii="Times New Roman" w:hAnsi="Times New Roman" w:cs="Times New Roman"/>
-          <w:b/>
-        </w:rPr>
-        <w:t xml:space="preserve">Subject: </w:t>
-      </w:r>
-      <w:r>
-        <w:rPr>
-          <w:rFonts w:ascii="Times New Roman" w:hAnsi="Times New Roman" w:cs="Times New Roman"/>
-        </w:rPr>
-        <w:t>Advisor</w:t>
-      </w:r>
-    </w:p>
-    <w:p>
-      <w:pPr>
-        <w:rPr>
-          <w:rFonts w:ascii="Times New Roman" w:hAnsi="Times New Roman" w:cs="Times New Roman"/>
-          <w:b/>
-        </w:rPr>
-      </w:pPr>
-      <w:r>
-        <w:rPr>
-          <w:rFonts w:ascii="Times New Roman" w:hAnsi="Times New Roman" w:cs="Times New Roman"/>
-          <w:b/>
-        </w:rPr>
-        <w:t>Basic Flow:</w:t>
-      </w:r>
-    </w:p>
-    <w:p>
-      <w:pPr>
-        <w:rPr>
-          <w:rFonts w:ascii="Times New Roman" w:hAnsi="Times New Roman" w:cs="Times New Roman"/>
-        </w:rPr>
-      </w:pPr>
-      <w:r>
-        <w:rPr>
-          <w:rFonts w:ascii="Times New Roman" w:hAnsi="Times New Roman" w:cs="Times New Roman"/>
-        </w:rPr>
-        <w:tab/>
-        <w:t xml:space="preserve">1) </w:t>
-      </w:r>
-      <w:r>
-        <w:rPr>
-          <w:rFonts w:ascii="Times New Roman" w:hAnsi="Times New Roman" w:cs="Times New Roman"/>
-        </w:rPr>
-        <w:t xml:space="preserve">The advisor logs into the system and selects the </w:t>
-      </w:r>
-      <w:r>
-        <w:rPr>
-          <w:rFonts w:ascii="Times New Roman" w:hAnsi="Times New Roman" w:cs="Times New Roman"/>
-        </w:rPr>
-        <w:t>tab</w:t>
-      </w:r>
-      <w:r>
-        <w:rPr>
-          <w:rFonts w:ascii="Times New Roman" w:hAnsi="Times New Roman" w:cs="Times New Roman"/>
-        </w:rPr>
-        <w:t xml:space="preserve"> to view students' drafts.</w:t>
-      </w:r>
-    </w:p>
-    <w:p>
-      <w:pPr>
-        <w:ind w:left="708"/>
-        <w:rPr>
-          <w:rFonts w:ascii="Times New Roman" w:hAnsi="Times New Roman" w:cs="Times New Roman"/>
-        </w:rPr>
-      </w:pPr>
-      <w:r>
-        <w:rPr>
-          <w:rFonts w:ascii="Times New Roman" w:hAnsi="Times New Roman" w:cs="Times New Roman"/>
-        </w:rPr>
-        <w:t xml:space="preserve">2) </w:t>
-      </w:r>
-      <w:r>
-        <w:rPr>
-          <w:rFonts w:ascii="Times New Roman" w:hAnsi="Times New Roman" w:cs="Times New Roman"/>
-        </w:rPr>
-        <w:t xml:space="preserve">The advisor evaluates the </w:t>
-      </w:r>
-      <w:r>
-        <w:rPr>
-          <w:rFonts w:ascii="Times New Roman" w:hAnsi="Times New Roman" w:cs="Times New Roman"/>
-        </w:rPr>
-        <w:t>drafts</w:t>
-      </w:r>
-      <w:r>
-        <w:rPr>
-          <w:rFonts w:ascii="Times New Roman" w:hAnsi="Times New Roman" w:cs="Times New Roman"/>
-        </w:rPr>
-        <w:t xml:space="preserve"> chosen by the students and decides whether they will be accepted or </w:t>
-      </w:r>
-      <w:r>
-        <w:rPr>
-          <w:rFonts w:ascii="Times New Roman" w:hAnsi="Times New Roman" w:cs="Times New Roman"/>
-        </w:rPr>
-        <w:t>rejected</w:t>
-      </w:r>
-      <w:r>
-        <w:rPr>
-          <w:rFonts w:ascii="Times New Roman" w:hAnsi="Times New Roman" w:cs="Times New Roman"/>
-        </w:rPr>
-        <w:t>.</w:t>
-      </w:r>
-    </w:p>
-    <w:p>
-      <w:pPr>
-        <w:ind w:left="708"/>
-        <w:rPr>
-          <w:rFonts w:ascii="Times New Roman" w:hAnsi="Times New Roman" w:cs="Times New Roman"/>
-        </w:rPr>
-      </w:pPr>
-      <w:r>
-        <w:rPr>
-          <w:rFonts w:ascii="Times New Roman" w:hAnsi="Times New Roman" w:cs="Times New Roman"/>
-        </w:rPr>
-        <w:t xml:space="preserve">3) </w:t>
-      </w:r>
-      <w:r>
-        <w:rPr>
-          <w:rFonts w:ascii="Times New Roman" w:hAnsi="Times New Roman" w:cs="Times New Roman"/>
-        </w:rPr>
-        <w:t>The system sends notification about acceptance or rejection.</w:t>
-      </w:r>
-    </w:p>
-    <w:p>
-      <w:pPr>
-        <w:rPr>
-          <w:rFonts w:ascii="Times New Roman" w:hAnsi="Times New Roman" w:cs="Times New Roman"/>
-          <w:b/>
-        </w:rPr>
-      </w:pPr>
-    </w:p>
-    <w:p>
-      <w:pPr>
-        <w:rPr>
-          <w:rFonts w:ascii="Times New Roman" w:hAnsi="Times New Roman" w:cs="Times New Roman"/>
-          <w:b/>
-        </w:rPr>
-      </w:pPr>
-      <w:r>
-        <w:rPr>
-          <w:rFonts w:ascii="Times New Roman" w:hAnsi="Times New Roman" w:cs="Times New Roman"/>
-          <w:b/>
-        </w:rPr>
-        <w:t>Alternative Flow:</w:t>
+        <w:t xml:space="preserve"> step 1.</w:t>
       </w:r>
     </w:p>
     <w:p>
@@ -4504,375 +4611,109 @@
       <w:r>
         <w:rPr>
           <w:rFonts w:ascii="Times New Roman" w:hAnsi="Times New Roman" w:cs="Times New Roman"/>
-          <w:sz w:val="24"/>
-          <w:szCs w:val="24"/>
-        </w:rPr>
-        <w:t>Step 1</w:t>
-      </w:r>
-      <w:r>
-        <w:rPr>
-          <w:rFonts w:ascii="Times New Roman" w:hAnsi="Times New Roman" w:cs="Times New Roman"/>
-          <w:sz w:val="24"/>
-          <w:szCs w:val="24"/>
-        </w:rPr>
-        <w:t xml:space="preserve">: </w:t>
-      </w:r>
-      <w:proofErr w:type="spellStart"/>
-      <w:r>
-        <w:rPr>
-          <w:rFonts w:ascii="Times New Roman" w:hAnsi="Times New Roman" w:cs="Times New Roman"/>
-          <w:sz w:val="24"/>
-          <w:szCs w:val="24"/>
-        </w:rPr>
-        <w:t>If</w:t>
-      </w:r>
-      <w:proofErr w:type="spellEnd"/>
-      <w:r>
-        <w:rPr>
-          <w:rFonts w:ascii="Times New Roman" w:hAnsi="Times New Roman" w:cs="Times New Roman"/>
-          <w:sz w:val="24"/>
-          <w:szCs w:val="24"/>
-        </w:rPr>
-        <w:t xml:space="preserve"> </w:t>
-      </w:r>
-      <w:proofErr w:type="spellStart"/>
-      <w:r>
-        <w:rPr>
-          <w:rFonts w:ascii="Times New Roman" w:hAnsi="Times New Roman" w:cs="Times New Roman"/>
-          <w:sz w:val="24"/>
-          <w:szCs w:val="24"/>
-        </w:rPr>
-        <w:t>there</w:t>
-      </w:r>
-      <w:proofErr w:type="spellEnd"/>
-      <w:r>
-        <w:rPr>
-          <w:rFonts w:ascii="Times New Roman" w:hAnsi="Times New Roman" w:cs="Times New Roman"/>
-          <w:sz w:val="24"/>
-          <w:szCs w:val="24"/>
-        </w:rPr>
-        <w:t xml:space="preserve"> is a </w:t>
-      </w:r>
-      <w:proofErr w:type="spellStart"/>
-      <w:r>
-        <w:rPr>
-          <w:rFonts w:ascii="Times New Roman" w:hAnsi="Times New Roman" w:cs="Times New Roman"/>
-          <w:sz w:val="24"/>
-          <w:szCs w:val="24"/>
-        </w:rPr>
-        <w:t>conflict</w:t>
-      </w:r>
-      <w:proofErr w:type="spellEnd"/>
-      <w:r>
-        <w:rPr>
-          <w:rFonts w:ascii="Times New Roman" w:hAnsi="Times New Roman" w:cs="Times New Roman"/>
-          <w:sz w:val="24"/>
-          <w:szCs w:val="24"/>
-        </w:rPr>
-        <w:t xml:space="preserve"> in </w:t>
-      </w:r>
-      <w:proofErr w:type="spellStart"/>
-      <w:r>
-        <w:rPr>
-          <w:rFonts w:ascii="Times New Roman" w:hAnsi="Times New Roman" w:cs="Times New Roman"/>
-          <w:sz w:val="24"/>
-          <w:szCs w:val="24"/>
-        </w:rPr>
-        <w:t>the</w:t>
-      </w:r>
-      <w:proofErr w:type="spellEnd"/>
-      <w:r>
-        <w:rPr>
-          <w:rFonts w:ascii="Times New Roman" w:hAnsi="Times New Roman" w:cs="Times New Roman"/>
-          <w:sz w:val="24"/>
-          <w:szCs w:val="24"/>
-        </w:rPr>
-        <w:t xml:space="preserve"> </w:t>
-      </w:r>
-      <w:proofErr w:type="spellStart"/>
-      <w:r>
-        <w:rPr>
-          <w:rFonts w:ascii="Times New Roman" w:hAnsi="Times New Roman" w:cs="Times New Roman"/>
-          <w:sz w:val="24"/>
-          <w:szCs w:val="24"/>
-        </w:rPr>
-        <w:t>system</w:t>
-      </w:r>
-      <w:proofErr w:type="spellEnd"/>
-      <w:r>
-        <w:rPr>
-          <w:rFonts w:ascii="Times New Roman" w:hAnsi="Times New Roman" w:cs="Times New Roman"/>
-          <w:sz w:val="24"/>
-          <w:szCs w:val="24"/>
-        </w:rPr>
-        <w:t xml:space="preserve">, </w:t>
-      </w:r>
-      <w:proofErr w:type="spellStart"/>
-      <w:r>
-        <w:rPr>
-          <w:rFonts w:ascii="Times New Roman" w:hAnsi="Times New Roman" w:cs="Times New Roman"/>
-          <w:sz w:val="24"/>
-          <w:szCs w:val="24"/>
-        </w:rPr>
-        <w:t>the</w:t>
-      </w:r>
-      <w:proofErr w:type="spellEnd"/>
-      <w:r>
-        <w:rPr>
-          <w:rFonts w:ascii="Times New Roman" w:hAnsi="Times New Roman" w:cs="Times New Roman"/>
-          <w:sz w:val="24"/>
-          <w:szCs w:val="24"/>
-        </w:rPr>
-        <w:t xml:space="preserve"> </w:t>
-      </w:r>
-      <w:proofErr w:type="spellStart"/>
-      <w:r>
-        <w:rPr>
-          <w:rFonts w:ascii="Times New Roman" w:hAnsi="Times New Roman" w:cs="Times New Roman"/>
-          <w:sz w:val="24"/>
-          <w:szCs w:val="24"/>
-        </w:rPr>
-        <w:t>system</w:t>
-      </w:r>
-      <w:proofErr w:type="spellEnd"/>
-      <w:r>
-        <w:rPr>
-          <w:rFonts w:ascii="Times New Roman" w:hAnsi="Times New Roman" w:cs="Times New Roman"/>
-          <w:sz w:val="24"/>
-          <w:szCs w:val="24"/>
-        </w:rPr>
-        <w:t xml:space="preserve"> </w:t>
-      </w:r>
-      <w:proofErr w:type="spellStart"/>
-      <w:r>
-        <w:rPr>
-          <w:rFonts w:ascii="Times New Roman" w:hAnsi="Times New Roman" w:cs="Times New Roman"/>
-          <w:sz w:val="24"/>
-          <w:szCs w:val="24"/>
-        </w:rPr>
-        <w:t>cannot</w:t>
-      </w:r>
-      <w:proofErr w:type="spellEnd"/>
-      <w:r>
-        <w:rPr>
-          <w:rFonts w:ascii="Times New Roman" w:hAnsi="Times New Roman" w:cs="Times New Roman"/>
-          <w:sz w:val="24"/>
-          <w:szCs w:val="24"/>
-        </w:rPr>
-        <w:t xml:space="preserve"> </w:t>
-      </w:r>
-      <w:proofErr w:type="spellStart"/>
-      <w:r>
-        <w:rPr>
-          <w:rFonts w:ascii="Times New Roman" w:hAnsi="Times New Roman" w:cs="Times New Roman"/>
-          <w:sz w:val="24"/>
-          <w:szCs w:val="24"/>
-        </w:rPr>
-        <w:t>view</w:t>
-      </w:r>
-      <w:proofErr w:type="spellEnd"/>
-      <w:r>
-        <w:rPr>
-          <w:rFonts w:ascii="Times New Roman" w:hAnsi="Times New Roman" w:cs="Times New Roman"/>
-          <w:sz w:val="24"/>
-          <w:szCs w:val="24"/>
-        </w:rPr>
-        <w:t xml:space="preserve"> </w:t>
-      </w:r>
-      <w:proofErr w:type="spellStart"/>
-      <w:r>
-        <w:rPr>
-          <w:rFonts w:ascii="Times New Roman" w:hAnsi="Times New Roman" w:cs="Times New Roman"/>
-          <w:sz w:val="24"/>
-          <w:szCs w:val="24"/>
-        </w:rPr>
-        <w:t>th</w:t>
-      </w:r>
-      <w:r>
-        <w:rPr>
-          <w:rFonts w:ascii="Times New Roman" w:hAnsi="Times New Roman" w:cs="Times New Roman"/>
-          <w:sz w:val="24"/>
-          <w:szCs w:val="24"/>
-        </w:rPr>
-        <w:t>e</w:t>
-      </w:r>
-      <w:proofErr w:type="spellEnd"/>
-      <w:r>
-        <w:rPr>
-          <w:rFonts w:ascii="Times New Roman" w:hAnsi="Times New Roman" w:cs="Times New Roman"/>
-          <w:sz w:val="24"/>
-          <w:szCs w:val="24"/>
-        </w:rPr>
-        <w:t xml:space="preserve"> </w:t>
-      </w:r>
-      <w:proofErr w:type="spellStart"/>
-      <w:r>
-        <w:rPr>
-          <w:rFonts w:ascii="Times New Roman" w:hAnsi="Times New Roman" w:cs="Times New Roman"/>
-          <w:sz w:val="24"/>
-          <w:szCs w:val="24"/>
-        </w:rPr>
-        <w:t>draft</w:t>
-      </w:r>
-      <w:proofErr w:type="spellEnd"/>
-      <w:r>
-        <w:rPr>
-          <w:rFonts w:ascii="Times New Roman" w:hAnsi="Times New Roman" w:cs="Times New Roman"/>
-          <w:sz w:val="24"/>
-          <w:szCs w:val="24"/>
-        </w:rPr>
-        <w:t>,</w:t>
-      </w:r>
-      <w:r>
-        <w:rPr>
-          <w:rFonts w:ascii="Times New Roman" w:hAnsi="Times New Roman" w:cs="Times New Roman"/>
-          <w:sz w:val="24"/>
-          <w:szCs w:val="24"/>
-        </w:rPr>
-        <w:t xml:space="preserve"> </w:t>
-      </w:r>
-      <w:proofErr w:type="spellStart"/>
-      <w:r>
-        <w:rPr>
-          <w:rFonts w:ascii="Times New Roman" w:hAnsi="Times New Roman" w:cs="Times New Roman"/>
-          <w:sz w:val="24"/>
-          <w:szCs w:val="24"/>
-        </w:rPr>
-        <w:t>then</w:t>
-      </w:r>
-      <w:proofErr w:type="spellEnd"/>
-      <w:r>
-        <w:rPr>
-          <w:rFonts w:ascii="Times New Roman" w:hAnsi="Times New Roman" w:cs="Times New Roman"/>
-          <w:sz w:val="24"/>
-          <w:szCs w:val="24"/>
-        </w:rPr>
-        <w:t xml:space="preserve"> </w:t>
-      </w:r>
-      <w:proofErr w:type="spellStart"/>
-      <w:r>
-        <w:rPr>
-          <w:rFonts w:ascii="Times New Roman" w:hAnsi="Times New Roman" w:cs="Times New Roman"/>
-          <w:sz w:val="24"/>
-          <w:szCs w:val="24"/>
-        </w:rPr>
-        <w:t>use</w:t>
-      </w:r>
-      <w:proofErr w:type="spellEnd"/>
-      <w:r>
-        <w:rPr>
-          <w:rFonts w:ascii="Times New Roman" w:hAnsi="Times New Roman" w:cs="Times New Roman"/>
-          <w:sz w:val="24"/>
-          <w:szCs w:val="24"/>
-        </w:rPr>
-        <w:t xml:space="preserve"> </w:t>
-      </w:r>
-      <w:proofErr w:type="spellStart"/>
-      <w:r>
-        <w:rPr>
-          <w:rFonts w:ascii="Times New Roman" w:hAnsi="Times New Roman" w:cs="Times New Roman"/>
-          <w:sz w:val="24"/>
-          <w:szCs w:val="24"/>
-        </w:rPr>
-        <w:t>case</w:t>
-      </w:r>
-      <w:proofErr w:type="spellEnd"/>
-      <w:r>
-        <w:rPr>
-          <w:rFonts w:ascii="Times New Roman" w:hAnsi="Times New Roman" w:cs="Times New Roman"/>
-          <w:sz w:val="24"/>
-          <w:szCs w:val="24"/>
-        </w:rPr>
-        <w:t xml:space="preserve"> </w:t>
-      </w:r>
-      <w:proofErr w:type="spellStart"/>
-      <w:r>
-        <w:rPr>
-          <w:rFonts w:ascii="Times New Roman" w:hAnsi="Times New Roman" w:cs="Times New Roman"/>
-          <w:sz w:val="24"/>
-          <w:szCs w:val="24"/>
-        </w:rPr>
-        <w:t>returns</w:t>
-      </w:r>
-      <w:proofErr w:type="spellEnd"/>
-      <w:r>
-        <w:rPr>
-          <w:rFonts w:ascii="Times New Roman" w:hAnsi="Times New Roman" w:cs="Times New Roman"/>
-          <w:sz w:val="24"/>
-          <w:szCs w:val="24"/>
-        </w:rPr>
-        <w:t xml:space="preserve"> </w:t>
-      </w:r>
-      <w:proofErr w:type="spellStart"/>
-      <w:r>
-        <w:rPr>
-          <w:rFonts w:ascii="Times New Roman" w:hAnsi="Times New Roman" w:cs="Times New Roman"/>
-          <w:sz w:val="24"/>
-          <w:szCs w:val="24"/>
-        </w:rPr>
-        <w:t>to</w:t>
-      </w:r>
-      <w:proofErr w:type="spellEnd"/>
-      <w:r>
-        <w:rPr>
-          <w:rFonts w:ascii="Times New Roman" w:hAnsi="Times New Roman" w:cs="Times New Roman"/>
-          <w:sz w:val="24"/>
-          <w:szCs w:val="24"/>
-        </w:rPr>
-        <w:t xml:space="preserve"> step 1.</w:t>
-      </w:r>
-    </w:p>
-    <w:p>
-      <w:pPr>
-        <w:rPr>
-          <w:rFonts w:hint="eastAsia"/>
-          <w:lang w:eastAsia="ko-KR"/>
-        </w:rPr>
-      </w:pPr>
-      <w:r>
-        <w:rPr>
-          <w:rFonts w:ascii="Times New Roman" w:hAnsi="Times New Roman" w:cs="Times New Roman"/>
-        </w:rPr>
-        <w:t>Step 2</w:t>
-      </w:r>
-      <w:r>
-        <w:rPr>
-          <w:rFonts w:ascii="Times New Roman" w:hAnsi="Times New Roman" w:cs="Times New Roman"/>
-        </w:rPr>
-        <w:t>: The student has selected the T</w:t>
-      </w:r>
-      <w:r>
-        <w:rPr>
-          <w:rFonts w:ascii="Times New Roman" w:hAnsi="Times New Roman" w:cs="Times New Roman"/>
-        </w:rPr>
-        <w:t>E</w:t>
-      </w:r>
-      <w:r>
-        <w:rPr>
-          <w:rFonts w:ascii="Times New Roman" w:hAnsi="Times New Roman" w:cs="Times New Roman"/>
-        </w:rPr>
-        <w:t xml:space="preserve"> courses and sent them to the advisor for approval. However, if there is not enough demand for that course, the</w:t>
-      </w:r>
-      <w:r>
-        <w:rPr>
-          <w:rFonts w:ascii="Times New Roman" w:hAnsi="Times New Roman" w:cs="Times New Roman"/>
-        </w:rPr>
-        <w:t xml:space="preserve"> advisor must </w:t>
-      </w:r>
-      <w:proofErr w:type="gramStart"/>
-      <w:r>
-        <w:rPr>
-          <w:rFonts w:ascii="Times New Roman" w:hAnsi="Times New Roman" w:cs="Times New Roman"/>
-        </w:rPr>
-        <w:t>informs</w:t>
-      </w:r>
-      <w:proofErr w:type="gramEnd"/>
-      <w:r>
-        <w:rPr>
-          <w:rFonts w:ascii="Times New Roman" w:hAnsi="Times New Roman" w:cs="Times New Roman"/>
-        </w:rPr>
-        <w:t xml:space="preserve"> the students about rejection. Then use case returns to step 2 for rejected students.</w:t>
-      </w:r>
+        </w:rPr>
+        <w:t xml:space="preserve">Step 2: </w:t>
+      </w:r>
+      <w:proofErr w:type="spellStart"/>
+      <w:r>
+        <w:rPr>
+          <w:rFonts w:ascii="Times New Roman" w:hAnsi="Times New Roman" w:cs="Times New Roman"/>
+        </w:rPr>
+        <w:t>The</w:t>
+      </w:r>
+      <w:proofErr w:type="spellEnd"/>
+      <w:r>
+        <w:rPr>
+          <w:rFonts w:ascii="Times New Roman" w:hAnsi="Times New Roman" w:cs="Times New Roman"/>
+        </w:rPr>
+        <w:t xml:space="preserve"> </w:t>
+      </w:r>
+      <w:proofErr w:type="spellStart"/>
+      <w:r>
+        <w:rPr>
+          <w:rFonts w:ascii="Times New Roman" w:hAnsi="Times New Roman" w:cs="Times New Roman"/>
+        </w:rPr>
+        <w:t>student</w:t>
+      </w:r>
+      <w:proofErr w:type="spellEnd"/>
+      <w:r>
+        <w:rPr>
+          <w:rFonts w:ascii="Times New Roman" w:hAnsi="Times New Roman" w:cs="Times New Roman"/>
+        </w:rPr>
+        <w:t xml:space="preserve"> has selected the TE courses and sent them to the advisor for approval. However, if there is not enough demand for that course, the</w:t>
+      </w:r>
+      <w:r>
+        <w:rPr>
+          <w:rFonts w:ascii="Times New Roman" w:hAnsi="Times New Roman" w:cs="Times New Roman"/>
+        </w:rPr>
+        <w:t xml:space="preserve"> advisor must inform</w:t>
+      </w:r>
+      <w:r>
+        <w:rPr>
+          <w:rFonts w:ascii="Times New Roman" w:hAnsi="Times New Roman" w:cs="Times New Roman"/>
+        </w:rPr>
+        <w:t xml:space="preserve"> the students about rejection. Then use case returns to step 2 </w:t>
+      </w:r>
+      <w:proofErr w:type="spellStart"/>
+      <w:r>
+        <w:rPr>
+          <w:rFonts w:ascii="Times New Roman" w:hAnsi="Times New Roman" w:cs="Times New Roman"/>
+        </w:rPr>
+        <w:t>for</w:t>
+      </w:r>
+      <w:proofErr w:type="spellEnd"/>
+      <w:r>
+        <w:rPr>
+          <w:rFonts w:ascii="Times New Roman" w:hAnsi="Times New Roman" w:cs="Times New Roman"/>
+        </w:rPr>
+        <w:t xml:space="preserve"> </w:t>
+      </w:r>
+      <w:proofErr w:type="spellStart"/>
+      <w:r>
+        <w:rPr>
+          <w:rFonts w:ascii="Times New Roman" w:hAnsi="Times New Roman" w:cs="Times New Roman"/>
+        </w:rPr>
+        <w:t>rejected</w:t>
+      </w:r>
+      <w:proofErr w:type="spellEnd"/>
+      <w:r>
+        <w:rPr>
+          <w:rFonts w:ascii="Times New Roman" w:hAnsi="Times New Roman" w:cs="Times New Roman"/>
+        </w:rPr>
+        <w:t xml:space="preserve"> </w:t>
+      </w:r>
+      <w:proofErr w:type="spellStart"/>
+      <w:r>
+        <w:rPr>
+          <w:rFonts w:ascii="Times New Roman" w:hAnsi="Times New Roman" w:cs="Times New Roman"/>
+        </w:rPr>
+        <w:t>students</w:t>
+      </w:r>
+      <w:proofErr w:type="spellEnd"/>
+      <w:r>
+        <w:rPr>
+          <w:rFonts w:ascii="Times New Roman" w:hAnsi="Times New Roman" w:cs="Times New Roman"/>
+        </w:rPr>
+        <w:t>.</w:t>
+      </w:r>
+    </w:p>
+    <w:p>
+      <w:pPr>
+        <w:pStyle w:val="ListeParagraf"/>
+        <w:rPr>
+          <w:rFonts w:ascii="Times New Roman" w:hAnsi="Times New Roman" w:cs="Times New Roman"/>
+        </w:rPr>
+      </w:pPr>
+    </w:p>
+    <w:p>
+      <w:pPr>
+        <w:pStyle w:val="ListeParagraf"/>
+        <w:rPr>
+          <w:rFonts w:ascii="Times New Roman" w:hAnsi="Times New Roman" w:cs="Times New Roman" w:hint="eastAsia"/>
+          <w:sz w:val="24"/>
+          <w:szCs w:val="24"/>
+        </w:rPr>
+      </w:pPr>
     </w:p>
     <w:p>
       <w:pPr>
@@ -4890,15 +4731,7 @@
           <w:lang w:val="tr-TR" w:eastAsia="ko-KR"/>
         </w:rPr>
         <w:lastRenderedPageBreak/>
-        <w:t>S</w:t>
-      </w:r>
-      <w:r>
-        <w:rPr>
-          <w:b/>
-          <w:bCs/>
-          <w:lang w:val="tr-TR" w:eastAsia="ko-KR"/>
-        </w:rPr>
-        <w:t>YSTEM SEQUENCE DIAGRAM (SSD)</w:t>
+        <w:t>SYSTEM SEQUENCE DIAGRAM (SSD)</w:t>
       </w:r>
     </w:p>
     <w:p>
@@ -5081,7 +4914,7 @@
           <w:rFonts w:ascii="Times New Roman" w:hAnsi="Times New Roman" w:cs="Times New Roman"/>
           <w:b/>
           <w:noProof/>
-          <w:lang w:val="en-GB" w:eastAsia="en-GB"/>
+          <w:lang w:val="en-GB" w:eastAsia="en-GB" w:bidi="ar-SA"/>
         </w:rPr>
         <w:drawing>
           <wp:inline distT="0" distB="0" distL="0" distR="0" wp14:anchorId="6DB3671D" wp14:editId="1687C58A">
@@ -5127,8 +4960,6 @@
           <w:lang w:eastAsia="ko-KR"/>
         </w:rPr>
       </w:pPr>
-      <w:bookmarkStart w:id="0" w:name="_GoBack"/>
-      <w:bookmarkEnd w:id="0"/>
     </w:p>
     <w:p>
       <w:pPr>

</xml_diff>

<commit_message>
Updated the properties of use case
</commit_message>
<xml_diff>
--- a/Iteration_1/RAD.docx
+++ b/Iteration_1/RAD.docx
@@ -1814,7 +1814,6 @@
           <w:lang w:eastAsia="ko-KR"/>
         </w:rPr>
       </w:pPr>
-      <w:bookmarkStart w:id="0" w:name="_GoBack"/>
       <w:r>
         <w:rPr>
           <w:b/>
@@ -1869,7 +1868,6 @@
           </wp:anchor>
         </w:drawing>
       </w:r>
-      <w:bookmarkEnd w:id="0"/>
     </w:p>
     <w:p>
       <w:pPr>
@@ -2860,26 +2858,8 @@
           <w:rFonts w:ascii="Times New Roman" w:hAnsi="Times New Roman" w:cs="Times New Roman"/>
         </w:rPr>
       </w:pPr>
-      <w:r>
-        <w:rPr>
-          <w:rFonts w:ascii="Times New Roman" w:hAnsi="Times New Roman" w:cs="Times New Roman"/>
-        </w:rPr>
-        <w:t xml:space="preserve">3) </w:t>
-      </w:r>
-      <w:r>
-        <w:rPr>
-          <w:rFonts w:ascii="Times New Roman" w:hAnsi="Times New Roman" w:cs="Times New Roman"/>
-        </w:rPr>
-        <w:t>The system sends notification about acceptance or rejection.</w:t>
-      </w:r>
-    </w:p>
-    <w:p>
-      <w:pPr>
-        <w:rPr>
-          <w:rFonts w:ascii="Times New Roman" w:hAnsi="Times New Roman" w:cs="Times New Roman"/>
-          <w:b/>
-        </w:rPr>
-      </w:pPr>
+      <w:bookmarkStart w:id="0" w:name="_GoBack"/>
+      <w:bookmarkEnd w:id="0"/>
     </w:p>
     <w:p>
       <w:pPr>

</xml_diff>